<commit_message>
images from out logisim file
</commit_message>
<xml_diff>
--- a/Design Documentation.docx
+++ b/Design Documentation.docx
@@ -105,14 +105,12 @@
         </w:rPr>
         <w:t xml:space="preserve">The purpose of this document is to understand our design of pipelining a RISC-V CPU on </w:t>
       </w:r>
-      <w:proofErr w:type="spellStart"/>
-      <w:r>
-        <w:rPr>
-          <w:rFonts w:eastAsia="Times New Roman"/>
-        </w:rPr>
-        <w:t>logism</w:t>
-      </w:r>
-      <w:proofErr w:type="spellEnd"/>
+      <w:r>
+        <w:rPr>
+          <w:rFonts w:eastAsia="Times New Roman"/>
+        </w:rPr>
+        <w:t>Logisim</w:t>
+      </w:r>
       <w:r>
         <w:rPr>
           <w:rFonts w:eastAsia="Times New Roman"/>
@@ -178,34 +176,21 @@
       </w:pPr>
       <w:r>
         <w:rPr>
-          <w:rFonts w:eastAsia="Times New Roman"/>
-        </w:rPr>
-        <w:t xml:space="preserve">The RISC-V CPU that we will be working on is a 5-staged pipelined CPU that takes in operations and executes it to be written in the memory. In simple words, this is the backbone behind simple codes like logical and arithmetic statements.  </w:t>
-      </w:r>
-    </w:p>
-    <w:p>
-      <w:pPr>
-        <w:spacing w:before="100" w:beforeAutospacing="1" w:after="100" w:afterAutospacing="1" w:line="240" w:lineRule="auto"/>
-        <w:rPr>
-          <w:rFonts w:eastAsia="Times New Roman"/>
-          <w:b/>
-          <w:sz w:val="28"/>
-          <w:szCs w:val="28"/>
-        </w:rPr>
-      </w:pPr>
-      <w:r>
-        <w:rPr>
-          <w:rFonts w:eastAsia="Times New Roman"/>
-          <w:b/>
           <w:noProof/>
-          <w:sz w:val="28"/>
-          <w:szCs w:val="28"/>
         </w:rPr>
         <w:drawing>
-          <wp:inline distT="0" distB="0" distL="0" distR="0" wp14:anchorId="64742094" wp14:editId="5B69F3FB">
-            <wp:extent cx="5943600" cy="2971800"/>
+          <wp:anchor distT="0" distB="0" distL="114300" distR="114300" simplePos="0" relativeHeight="251658240" behindDoc="0" locked="0" layoutInCell="1" allowOverlap="1" wp14:anchorId="2BA0BE3C" wp14:editId="702690DE">
+            <wp:simplePos x="0" y="0"/>
+            <wp:positionH relativeFrom="margin">
+              <wp:align>center</wp:align>
+            </wp:positionH>
+            <wp:positionV relativeFrom="paragraph">
+              <wp:posOffset>702945</wp:posOffset>
+            </wp:positionV>
+            <wp:extent cx="7475220" cy="1340485"/>
             <wp:effectExtent l="0" t="0" r="0" b="0"/>
-            <wp:docPr id="1" name="Picture 1"/>
+            <wp:wrapSquare wrapText="bothSides"/>
+            <wp:docPr id="7" name="Picture 7"/>
             <wp:cNvGraphicFramePr>
               <a:graphicFrameLocks xmlns:a="http://schemas.openxmlformats.org/drawingml/2006/main" noChangeAspect="1"/>
             </wp:cNvGraphicFramePr>
@@ -213,8 +198,10 @@
               <a:graphicData uri="http://schemas.openxmlformats.org/drawingml/2006/picture">
                 <pic:pic xmlns:pic="http://schemas.openxmlformats.org/drawingml/2006/picture">
                   <pic:nvPicPr>
-                    <pic:cNvPr id="1" name="Screen Shot 2020-02-18 at 1.26.09 PM.png"/>
-                    <pic:cNvPicPr/>
+                    <pic:cNvPr id="0" name="Picture 1"/>
+                    <pic:cNvPicPr>
+                      <a:picLocks noChangeAspect="1" noChangeArrowheads="1"/>
+                    </pic:cNvPicPr>
                   </pic:nvPicPr>
                   <pic:blipFill>
                     <a:blip r:embed="rId7">
@@ -224,24 +211,41 @@
                         </a:ext>
                       </a:extLst>
                     </a:blip>
+                    <a:srcRect/>
                     <a:stretch>
                       <a:fillRect/>
                     </a:stretch>
                   </pic:blipFill>
-                  <pic:spPr>
+                  <pic:spPr bwMode="auto">
                     <a:xfrm>
                       <a:off x="0" y="0"/>
-                      <a:ext cx="5943600" cy="2971800"/>
+                      <a:ext cx="7475220" cy="1340485"/>
                     </a:xfrm>
                     <a:prstGeom prst="rect">
                       <a:avLst/>
                     </a:prstGeom>
+                    <a:noFill/>
+                    <a:ln>
+                      <a:noFill/>
+                    </a:ln>
                   </pic:spPr>
                 </pic:pic>
               </a:graphicData>
             </a:graphic>
-          </wp:inline>
+            <wp14:sizeRelH relativeFrom="page">
+              <wp14:pctWidth>0</wp14:pctWidth>
+            </wp14:sizeRelH>
+            <wp14:sizeRelV relativeFrom="page">
+              <wp14:pctHeight>0</wp14:pctHeight>
+            </wp14:sizeRelV>
+          </wp:anchor>
         </w:drawing>
+      </w:r>
+      <w:r>
+        <w:rPr>
+          <w:rFonts w:eastAsia="Times New Roman"/>
+        </w:rPr>
+        <w:t xml:space="preserve">The RISC-V CPU that we will be working on is a 5-staged pipelined CPU that takes in operations and executes it to be written in the memory. In simple words, this is the backbone behind simple codes like logical and arithmetic statements.  </w:t>
       </w:r>
     </w:p>
     <w:p>
@@ -254,13 +258,24 @@
           <w:szCs w:val="28"/>
         </w:rPr>
       </w:pPr>
-      <w:r>
+    </w:p>
+    <w:p>
+      <w:pPr>
+        <w:spacing w:before="100" w:beforeAutospacing="1" w:after="100" w:afterAutospacing="1" w:line="240" w:lineRule="auto"/>
         <w:rPr>
           <w:rFonts w:eastAsia="Times New Roman"/>
           <w:b/>
           <w:sz w:val="28"/>
           <w:szCs w:val="28"/>
         </w:rPr>
+      </w:pPr>
+      <w:r>
+        <w:rPr>
+          <w:rFonts w:eastAsia="Times New Roman"/>
+          <w:b/>
+          <w:sz w:val="28"/>
+          <w:szCs w:val="28"/>
+        </w:rPr>
         <w:t xml:space="preserve">3 The Fetch Stage </w:t>
       </w:r>
     </w:p>
@@ -294,7 +309,6 @@
           <w:rFonts w:eastAsia="Times New Roman"/>
           <w:noProof/>
         </w:rPr>
-        <w:lastRenderedPageBreak/>
         <w:drawing>
           <wp:inline distT="0" distB="0" distL="0" distR="0" wp14:anchorId="3DA13A54" wp14:editId="6D477FCE">
             <wp:extent cx="1720095" cy="1290071"/>
@@ -350,6 +364,7 @@
           <w:rFonts w:eastAsia="Times New Roman"/>
           <w:noProof/>
         </w:rPr>
+        <w:lastRenderedPageBreak/>
         <w:drawing>
           <wp:inline distT="0" distB="0" distL="0" distR="0" wp14:anchorId="623C80FF" wp14:editId="39172E4C">
             <wp:extent cx="5943600" cy="4939030"/>
@@ -438,25 +453,16 @@
         <w:spacing w:before="100" w:beforeAutospacing="1" w:after="100" w:afterAutospacing="1" w:line="240" w:lineRule="auto"/>
         <w:rPr>
           <w:rFonts w:eastAsia="Times New Roman"/>
-        </w:rPr>
-      </w:pPr>
-    </w:p>
-    <w:p>
-      <w:pPr>
-        <w:spacing w:before="100" w:beforeAutospacing="1" w:after="100" w:afterAutospacing="1" w:line="240" w:lineRule="auto"/>
-        <w:rPr>
-          <w:rFonts w:eastAsia="Times New Roman"/>
-          <w:b/>
-          <w:bCs/>
-        </w:rPr>
-      </w:pPr>
-      <w:r>
-        <w:rPr>
-          <w:rFonts w:eastAsia="Times New Roman"/>
-          <w:b/>
-          <w:bCs/>
-        </w:rPr>
-        <w:lastRenderedPageBreak/>
+          <w:b/>
+          <w:bCs/>
+        </w:rPr>
+      </w:pPr>
+      <w:r>
+        <w:rPr>
+          <w:rFonts w:eastAsia="Times New Roman"/>
+          <w:b/>
+          <w:bCs/>
+        </w:rPr>
         <w:t xml:space="preserve">3.1.2 IF/ID Pipeline Register  </w:t>
       </w:r>
     </w:p>
@@ -471,120 +477,32 @@
         <w:rPr>
           <w:rFonts w:eastAsia="Times New Roman"/>
         </w:rPr>
-        <w:t xml:space="preserve">Takes in the </w:t>
-      </w:r>
-      <w:proofErr w:type="gramStart"/>
-      <w:r>
-        <w:rPr>
-          <w:rFonts w:eastAsia="Times New Roman"/>
-        </w:rPr>
-        <w:t>32 bit</w:t>
-      </w:r>
-      <w:proofErr w:type="gramEnd"/>
-      <w:r>
-        <w:rPr>
-          <w:rFonts w:eastAsia="Times New Roman"/>
-        </w:rPr>
-        <w:t xml:space="preserve"> instruction to be sent to the decoder, as well as the PC + 4 for the address of the next instruction to be fed back into instruction memory.</w:t>
-      </w:r>
-    </w:p>
-    <w:p>
-      <w:pPr>
-        <w:spacing w:before="100" w:beforeAutospacing="1" w:after="100" w:afterAutospacing="1" w:line="240" w:lineRule="auto"/>
-        <w:rPr>
-          <w:rFonts w:eastAsia="Times New Roman"/>
-        </w:rPr>
-      </w:pPr>
-      <w:r>
-        <w:rPr>
-          <w:rFonts w:eastAsia="Times New Roman"/>
-        </w:rPr>
-        <w:t xml:space="preserve">3.2 Correctness Constraints </w:t>
-      </w:r>
-    </w:p>
-    <w:p>
-      <w:pPr>
-        <w:spacing w:before="100" w:beforeAutospacing="1" w:after="100" w:afterAutospacing="1" w:line="240" w:lineRule="auto"/>
-        <w:rPr>
-          <w:rFonts w:eastAsia="Times New Roman"/>
-        </w:rPr>
-      </w:pPr>
-      <w:r>
-        <w:rPr>
-          <w:rFonts w:eastAsia="Times New Roman"/>
-        </w:rPr>
-        <w:t xml:space="preserve">State the functional requirement of this module. </w:t>
-      </w:r>
-    </w:p>
-    <w:p>
-      <w:pPr>
-        <w:spacing w:before="100" w:beforeAutospacing="1" w:after="100" w:afterAutospacing="1" w:line="240" w:lineRule="auto"/>
-        <w:rPr>
-          <w:rFonts w:eastAsia="Times New Roman"/>
-        </w:rPr>
-      </w:pPr>
-      <w:r>
-        <w:rPr>
-          <w:rFonts w:eastAsia="Times New Roman"/>
-        </w:rPr>
-        <w:t xml:space="preserve">• item 1 </w:t>
-      </w:r>
-    </w:p>
-    <w:p>
-      <w:pPr>
-        <w:spacing w:before="100" w:beforeAutospacing="1" w:after="100" w:afterAutospacing="1" w:line="240" w:lineRule="auto"/>
-        <w:rPr>
-          <w:rFonts w:eastAsia="Times New Roman"/>
-        </w:rPr>
-      </w:pPr>
-      <w:r>
-        <w:rPr>
-          <w:rFonts w:eastAsia="Times New Roman"/>
-        </w:rPr>
-        <w:t xml:space="preserve">• item 2 </w:t>
-      </w:r>
-    </w:p>
-    <w:p>
-      <w:pPr>
-        <w:spacing w:before="100" w:beforeAutospacing="1" w:after="100" w:afterAutospacing="1" w:line="240" w:lineRule="auto"/>
-        <w:rPr>
-          <w:rFonts w:eastAsia="Times New Roman"/>
-        </w:rPr>
-      </w:pPr>
-      <w:r>
-        <w:rPr>
-          <w:rFonts w:eastAsia="Times New Roman"/>
-        </w:rPr>
-        <w:t xml:space="preserve">• item 3 </w:t>
-      </w:r>
-    </w:p>
-    <w:p>
-      <w:pPr>
-        <w:spacing w:before="100" w:beforeAutospacing="1" w:after="100" w:afterAutospacing="1" w:line="240" w:lineRule="auto"/>
-        <w:rPr>
-          <w:rFonts w:eastAsia="Times New Roman"/>
-        </w:rPr>
-      </w:pPr>
-      <w:r>
-        <w:rPr>
-          <w:rFonts w:eastAsia="Times New Roman"/>
-        </w:rPr>
-        <w:t xml:space="preserve">3.3 Testing </w:t>
-      </w:r>
-    </w:p>
-    <w:p>
-      <w:pPr>
-        <w:spacing w:before="100" w:beforeAutospacing="1" w:after="100" w:afterAutospacing="1" w:line="240" w:lineRule="auto"/>
-        <w:rPr>
-          <w:rFonts w:eastAsia="Times New Roman"/>
-        </w:rPr>
-      </w:pPr>
-      <w:r>
-        <w:rPr>
-          <w:rFonts w:eastAsia="Times New Roman"/>
-        </w:rPr>
-        <w:t xml:space="preserve">State the approach to verify the functional correctness of this module. </w:t>
-      </w:r>
+        <w:t>Takes in the 32 bit instruction to be sent to the decoder, as well as the PC + 4 for the address of the next instruction to be fed back into instruction memory.</w:t>
+      </w:r>
+    </w:p>
+    <w:p>
+      <w:pPr>
+        <w:spacing w:before="100" w:beforeAutospacing="1" w:after="100" w:afterAutospacing="1" w:line="240" w:lineRule="auto"/>
+        <w:rPr>
+          <w:rFonts w:eastAsia="Times New Roman"/>
+        </w:rPr>
+      </w:pPr>
+    </w:p>
+    <w:p>
+      <w:pPr>
+        <w:spacing w:before="100" w:beforeAutospacing="1" w:after="100" w:afterAutospacing="1" w:line="240" w:lineRule="auto"/>
+        <w:rPr>
+          <w:rFonts w:eastAsia="Times New Roman"/>
+        </w:rPr>
+      </w:pPr>
+    </w:p>
+    <w:p>
+      <w:pPr>
+        <w:spacing w:before="100" w:beforeAutospacing="1" w:after="100" w:afterAutospacing="1" w:line="240" w:lineRule="auto"/>
+        <w:rPr>
+          <w:rFonts w:eastAsia="Times New Roman"/>
+        </w:rPr>
+      </w:pPr>
     </w:p>
     <w:p>
       <w:pPr>
@@ -603,6 +521,7 @@
           <w:sz w:val="28"/>
           <w:szCs w:val="28"/>
         </w:rPr>
+        <w:lastRenderedPageBreak/>
         <w:t xml:space="preserve">4 </w:t>
       </w:r>
       <w:r>
@@ -725,7 +644,6 @@
         <w:rPr>
           <w:rFonts w:eastAsia="Times New Roman"/>
         </w:rPr>
-        <w:lastRenderedPageBreak/>
         <w:t>Take in the instruction bits from IF/ID pipeline register and route the read registers and write register to the Register file. Route the operation to the ALU.</w:t>
       </w:r>
     </w:p>
@@ -802,21 +720,7 @@
         <w:rPr>
           <w:rFonts w:eastAsia="Times New Roman"/>
         </w:rPr>
-        <w:t>Takes in control information for the execution stage (</w:t>
-      </w:r>
-      <w:proofErr w:type="gramStart"/>
-      <w:r>
-        <w:rPr>
-          <w:rFonts w:eastAsia="Times New Roman"/>
-        </w:rPr>
-        <w:t>A,B</w:t>
-      </w:r>
-      <w:proofErr w:type="gramEnd"/>
-      <w:r>
-        <w:rPr>
-          <w:rFonts w:eastAsia="Times New Roman"/>
-        </w:rPr>
-        <w:t xml:space="preserve">, ctrl) as well as </w:t>
+        <w:t xml:space="preserve">Takes in control information for the execution stage (A,B, ctrl) as well as </w:t>
       </w:r>
       <w:proofErr w:type="spellStart"/>
       <w:r>
@@ -841,125 +745,12 @@
         </w:rPr>
       </w:pPr>
       <w:r>
-        <w:rPr>
-          <w:rFonts w:eastAsia="Times New Roman"/>
-        </w:rPr>
-        <w:t>4</w:t>
-      </w:r>
-      <w:r>
-        <w:rPr>
-          <w:rFonts w:eastAsia="Times New Roman"/>
-        </w:rPr>
-        <w:t xml:space="preserve">.2 Correctness Constraints </w:t>
-      </w:r>
-    </w:p>
-    <w:p>
-      <w:pPr>
-        <w:spacing w:before="100" w:beforeAutospacing="1" w:after="100" w:afterAutospacing="1" w:line="240" w:lineRule="auto"/>
-        <w:rPr>
-          <w:rFonts w:eastAsia="Times New Roman"/>
-        </w:rPr>
-      </w:pPr>
-      <w:r>
-        <w:rPr>
-          <w:rFonts w:eastAsia="Times New Roman"/>
-        </w:rPr>
-        <w:t xml:space="preserve">State the functional requirement of this module. </w:t>
-      </w:r>
-    </w:p>
-    <w:p>
-      <w:pPr>
-        <w:spacing w:before="100" w:beforeAutospacing="1" w:after="100" w:afterAutospacing="1" w:line="240" w:lineRule="auto"/>
-        <w:rPr>
-          <w:rFonts w:eastAsia="Times New Roman"/>
-        </w:rPr>
-      </w:pPr>
-      <w:r>
-        <w:rPr>
-          <w:rFonts w:eastAsia="Times New Roman"/>
-        </w:rPr>
-        <w:t xml:space="preserve">• item 1 </w:t>
-      </w:r>
-    </w:p>
-    <w:p>
-      <w:pPr>
-        <w:spacing w:before="100" w:beforeAutospacing="1" w:after="100" w:afterAutospacing="1" w:line="240" w:lineRule="auto"/>
-        <w:rPr>
-          <w:rFonts w:eastAsia="Times New Roman"/>
-        </w:rPr>
-      </w:pPr>
-      <w:r>
-        <w:rPr>
-          <w:rFonts w:eastAsia="Times New Roman"/>
-        </w:rPr>
-        <w:t xml:space="preserve">• item 2 </w:t>
-      </w:r>
-    </w:p>
-    <w:p>
-      <w:pPr>
-        <w:spacing w:before="100" w:beforeAutospacing="1" w:after="100" w:afterAutospacing="1" w:line="240" w:lineRule="auto"/>
-        <w:rPr>
-          <w:rFonts w:eastAsia="Times New Roman"/>
-        </w:rPr>
-      </w:pPr>
-      <w:r>
-        <w:rPr>
-          <w:rFonts w:eastAsia="Times New Roman"/>
-        </w:rPr>
-        <w:t xml:space="preserve">• item 3 </w:t>
-      </w:r>
-    </w:p>
-    <w:p>
-      <w:pPr>
-        <w:spacing w:before="100" w:beforeAutospacing="1" w:after="100" w:afterAutospacing="1" w:line="240" w:lineRule="auto"/>
-        <w:rPr>
-          <w:rFonts w:eastAsia="Times New Roman"/>
-        </w:rPr>
-      </w:pPr>
-      <w:r>
-        <w:rPr>
-          <w:rFonts w:eastAsia="Times New Roman"/>
-        </w:rPr>
-        <w:t>4</w:t>
-      </w:r>
-      <w:r>
-        <w:rPr>
-          <w:rFonts w:eastAsia="Times New Roman"/>
-        </w:rPr>
-        <w:t xml:space="preserve">.3 Testing </w:t>
-      </w:r>
-    </w:p>
-    <w:p>
-      <w:pPr>
-        <w:spacing w:before="100" w:beforeAutospacing="1" w:after="100" w:afterAutospacing="1" w:line="240" w:lineRule="auto"/>
-        <w:rPr>
-          <w:rFonts w:eastAsia="Times New Roman"/>
-        </w:rPr>
-      </w:pPr>
-      <w:r>
-        <w:rPr>
-          <w:rFonts w:eastAsia="Times New Roman"/>
-        </w:rPr>
-        <w:t xml:space="preserve">State the approach to verify the functional correctness of this module. </w:t>
-      </w:r>
-    </w:p>
-    <w:p>
-      <w:pPr>
-        <w:spacing w:before="100" w:beforeAutospacing="1" w:after="100" w:afterAutospacing="1" w:line="240" w:lineRule="auto"/>
         <w:rPr>
           <w:rFonts w:eastAsia="Times New Roman"/>
           <w:b/>
           <w:sz w:val="28"/>
           <w:szCs w:val="28"/>
         </w:rPr>
-      </w:pPr>
-      <w:r>
-        <w:rPr>
-          <w:rFonts w:eastAsia="Times New Roman"/>
-          <w:b/>
-          <w:sz w:val="28"/>
-          <w:szCs w:val="28"/>
-        </w:rPr>
         <w:t>5 The Execute Stage</w:t>
       </w:r>
     </w:p>
@@ -997,10 +788,89 @@
           <w:bCs/>
           <w:noProof/>
         </w:rPr>
+        <w:lastRenderedPageBreak/>
         <w:drawing>
-          <wp:inline distT="0" distB="0" distL="0" distR="0" wp14:anchorId="7B0F3E77" wp14:editId="0AB39B55">
-            <wp:extent cx="3133165" cy="2293638"/>
-            <wp:effectExtent l="0" t="0" r="3810" b="5080"/>
+          <wp:anchor distT="0" distB="0" distL="114300" distR="114300" simplePos="0" relativeHeight="251659264" behindDoc="0" locked="0" layoutInCell="1" allowOverlap="1" wp14:anchorId="0A808038" wp14:editId="59949B0F">
+            <wp:simplePos x="0" y="0"/>
+            <wp:positionH relativeFrom="margin">
+              <wp:posOffset>3415047</wp:posOffset>
+            </wp:positionH>
+            <wp:positionV relativeFrom="paragraph">
+              <wp:posOffset>1905</wp:posOffset>
+            </wp:positionV>
+            <wp:extent cx="2871470" cy="2374900"/>
+            <wp:effectExtent l="0" t="0" r="5080" b="6350"/>
+            <wp:wrapSquare wrapText="bothSides"/>
+            <wp:docPr id="10" name="Picture 10"/>
+            <wp:cNvGraphicFramePr>
+              <a:graphicFrameLocks xmlns:a="http://schemas.openxmlformats.org/drawingml/2006/main" noChangeAspect="1"/>
+            </wp:cNvGraphicFramePr>
+            <a:graphic xmlns:a="http://schemas.openxmlformats.org/drawingml/2006/main">
+              <a:graphicData uri="http://schemas.openxmlformats.org/drawingml/2006/picture">
+                <pic:pic xmlns:pic="http://schemas.openxmlformats.org/drawingml/2006/picture">
+                  <pic:nvPicPr>
+                    <pic:cNvPr id="0" name="Picture 3"/>
+                    <pic:cNvPicPr>
+                      <a:picLocks noChangeAspect="1" noChangeArrowheads="1"/>
+                    </pic:cNvPicPr>
+                  </pic:nvPicPr>
+                  <pic:blipFill>
+                    <a:blip r:embed="rId11">
+                      <a:extLst>
+                        <a:ext uri="{28A0092B-C50C-407E-A947-70E740481C1C}">
+                          <a14:useLocalDpi xmlns:a14="http://schemas.microsoft.com/office/drawing/2010/main" val="0"/>
+                        </a:ext>
+                      </a:extLst>
+                    </a:blip>
+                    <a:srcRect/>
+                    <a:stretch>
+                      <a:fillRect/>
+                    </a:stretch>
+                  </pic:blipFill>
+                  <pic:spPr bwMode="auto">
+                    <a:xfrm>
+                      <a:off x="0" y="0"/>
+                      <a:ext cx="2871470" cy="2374900"/>
+                    </a:xfrm>
+                    <a:prstGeom prst="rect">
+                      <a:avLst/>
+                    </a:prstGeom>
+                    <a:noFill/>
+                    <a:ln>
+                      <a:noFill/>
+                    </a:ln>
+                  </pic:spPr>
+                </pic:pic>
+              </a:graphicData>
+            </a:graphic>
+            <wp14:sizeRelH relativeFrom="page">
+              <wp14:pctWidth>0</wp14:pctWidth>
+            </wp14:sizeRelH>
+            <wp14:sizeRelV relativeFrom="page">
+              <wp14:pctHeight>0</wp14:pctHeight>
+            </wp14:sizeRelV>
+          </wp:anchor>
+        </w:drawing>
+      </w:r>
+      <w:r>
+        <w:rPr>
+          <w:rFonts w:eastAsia="Times New Roman"/>
+          <w:b/>
+          <w:bCs/>
+          <w:noProof/>
+        </w:rPr>
+        <w:drawing>
+          <wp:anchor distT="0" distB="0" distL="114300" distR="114300" simplePos="0" relativeHeight="251660288" behindDoc="0" locked="0" layoutInCell="1" allowOverlap="1" wp14:anchorId="7B0F3E77" wp14:editId="0C05061D">
+            <wp:simplePos x="0" y="0"/>
+            <wp:positionH relativeFrom="column">
+              <wp:posOffset>0</wp:posOffset>
+            </wp:positionH>
+            <wp:positionV relativeFrom="paragraph">
+              <wp:posOffset>-1270</wp:posOffset>
+            </wp:positionV>
+            <wp:extent cx="3133090" cy="2293620"/>
+            <wp:effectExtent l="0" t="0" r="0" b="0"/>
+            <wp:wrapSquare wrapText="bothSides"/>
             <wp:docPr id="4" name="Picture 4"/>
             <wp:cNvGraphicFramePr>
               <a:graphicFrameLocks xmlns:a="http://schemas.openxmlformats.org/drawingml/2006/main" noChangeAspect="1"/>
@@ -1013,7 +883,7 @@
                     <pic:cNvPicPr/>
                   </pic:nvPicPr>
                   <pic:blipFill>
-                    <a:blip r:embed="rId11">
+                    <a:blip r:embed="rId12">
                       <a:extLst>
                         <a:ext uri="{28A0092B-C50C-407E-A947-70E740481C1C}">
                           <a14:useLocalDpi xmlns:a14="http://schemas.microsoft.com/office/drawing/2010/main" val="0"/>
@@ -1027,7 +897,7 @@
                   <pic:spPr>
                     <a:xfrm>
                       <a:off x="0" y="0"/>
-                      <a:ext cx="3142748" cy="2300653"/>
+                      <a:ext cx="3133090" cy="2293620"/>
                     </a:xfrm>
                     <a:prstGeom prst="rect">
                       <a:avLst/>
@@ -1036,7 +906,13 @@
                 </pic:pic>
               </a:graphicData>
             </a:graphic>
-          </wp:inline>
+            <wp14:sizeRelH relativeFrom="page">
+              <wp14:pctWidth>0</wp14:pctWidth>
+            </wp14:sizeRelH>
+            <wp14:sizeRelV relativeFrom="page">
+              <wp14:pctHeight>0</wp14:pctHeight>
+            </wp14:sizeRelV>
+          </wp:anchor>
         </w:drawing>
       </w:r>
     </w:p>
@@ -1049,13 +925,22 @@
           <w:bCs/>
         </w:rPr>
       </w:pPr>
-      <w:r>
-        <w:rPr>
-          <w:rFonts w:eastAsia="Times New Roman"/>
-          <w:b/>
-          <w:bCs/>
-        </w:rPr>
-        <w:lastRenderedPageBreak/>
+    </w:p>
+    <w:p>
+      <w:pPr>
+        <w:spacing w:before="100" w:beforeAutospacing="1" w:after="100" w:afterAutospacing="1" w:line="240" w:lineRule="auto"/>
+        <w:rPr>
+          <w:rFonts w:eastAsia="Times New Roman"/>
+          <w:b/>
+          <w:bCs/>
+        </w:rPr>
+      </w:pPr>
+      <w:r>
+        <w:rPr>
+          <w:rFonts w:eastAsia="Times New Roman"/>
+          <w:b/>
+          <w:bCs/>
+        </w:rPr>
         <w:t>5.1</w:t>
       </w:r>
       <w:r>
@@ -1154,106 +1039,85 @@
         <w:spacing w:before="100" w:beforeAutospacing="1" w:after="100" w:afterAutospacing="1" w:line="240" w:lineRule="auto"/>
         <w:rPr>
           <w:rFonts w:eastAsia="Times New Roman"/>
-          <w:b/>
-        </w:rPr>
-      </w:pPr>
-      <w:r>
-        <w:rPr>
-          <w:rFonts w:eastAsia="Times New Roman"/>
-          <w:b/>
-        </w:rPr>
-        <w:t xml:space="preserve">5.2 Correctness Constraints </w:t>
-      </w:r>
-    </w:p>
-    <w:p>
-      <w:pPr>
-        <w:spacing w:before="100" w:beforeAutospacing="1" w:after="100" w:afterAutospacing="1" w:line="240" w:lineRule="auto"/>
-        <w:rPr>
-          <w:rFonts w:eastAsia="Times New Roman"/>
-        </w:rPr>
-      </w:pPr>
-      <w:r>
-        <w:rPr>
-          <w:rFonts w:eastAsia="Times New Roman"/>
-        </w:rPr>
-        <w:t xml:space="preserve">State the functional requirement of this module. </w:t>
-      </w:r>
-    </w:p>
-    <w:p>
-      <w:pPr>
-        <w:spacing w:before="100" w:beforeAutospacing="1" w:after="100" w:afterAutospacing="1" w:line="240" w:lineRule="auto"/>
-        <w:rPr>
-          <w:rFonts w:eastAsia="Times New Roman"/>
-        </w:rPr>
-      </w:pPr>
-      <w:r>
-        <w:rPr>
-          <w:rFonts w:eastAsia="Times New Roman"/>
-        </w:rPr>
-        <w:t xml:space="preserve">• item 1 </w:t>
-      </w:r>
-    </w:p>
-    <w:p>
-      <w:pPr>
-        <w:spacing w:before="100" w:beforeAutospacing="1" w:after="100" w:afterAutospacing="1" w:line="240" w:lineRule="auto"/>
-        <w:rPr>
-          <w:rFonts w:eastAsia="Times New Roman"/>
-        </w:rPr>
-      </w:pPr>
-      <w:r>
-        <w:rPr>
-          <w:rFonts w:eastAsia="Times New Roman"/>
-        </w:rPr>
-        <w:t xml:space="preserve">• item 2 </w:t>
-      </w:r>
-    </w:p>
-    <w:p>
-      <w:pPr>
-        <w:spacing w:before="100" w:beforeAutospacing="1" w:after="100" w:afterAutospacing="1" w:line="240" w:lineRule="auto"/>
-        <w:rPr>
-          <w:rFonts w:eastAsia="Times New Roman"/>
-        </w:rPr>
-      </w:pPr>
-      <w:r>
-        <w:rPr>
-          <w:rFonts w:eastAsia="Times New Roman"/>
-        </w:rPr>
-        <w:t xml:space="preserve">• item 3 </w:t>
-      </w:r>
-    </w:p>
-    <w:p>
-      <w:pPr>
-        <w:spacing w:before="100" w:beforeAutospacing="1" w:after="100" w:afterAutospacing="1" w:line="240" w:lineRule="auto"/>
-        <w:rPr>
-          <w:rFonts w:eastAsia="Times New Roman"/>
-        </w:rPr>
-      </w:pPr>
-      <w:r>
-        <w:rPr>
-          <w:rFonts w:eastAsia="Times New Roman"/>
-        </w:rPr>
-        <w:t>5</w:t>
-      </w:r>
-      <w:r>
-        <w:rPr>
-          <w:rFonts w:eastAsia="Times New Roman"/>
-        </w:rPr>
-        <w:t xml:space="preserve">.3 Testing </w:t>
-      </w:r>
-    </w:p>
-    <w:p>
-      <w:pPr>
-        <w:spacing w:before="100" w:beforeAutospacing="1" w:after="100" w:afterAutospacing="1" w:line="240" w:lineRule="auto"/>
-        <w:rPr>
-          <w:rFonts w:eastAsia="Times New Roman"/>
-        </w:rPr>
-      </w:pPr>
-      <w:r>
-        <w:rPr>
-          <w:rFonts w:eastAsia="Times New Roman"/>
-        </w:rPr>
-        <w:t xml:space="preserve">State the approach to verify the functional correctness of this module. </w:t>
-      </w:r>
+        </w:rPr>
+      </w:pPr>
+      <w:r>
+        <w:rPr>
+          <w:rFonts w:eastAsia="Times New Roman"/>
+          <w:noProof/>
+        </w:rPr>
+        <w:drawing>
+          <wp:anchor distT="0" distB="0" distL="114300" distR="114300" simplePos="0" relativeHeight="251661312" behindDoc="0" locked="0" layoutInCell="1" allowOverlap="1" wp14:anchorId="3B4CFD07" wp14:editId="13A315F2">
+            <wp:simplePos x="0" y="0"/>
+            <wp:positionH relativeFrom="margin">
+              <wp:posOffset>641222</wp:posOffset>
+            </wp:positionH>
+            <wp:positionV relativeFrom="paragraph">
+              <wp:posOffset>162628</wp:posOffset>
+            </wp:positionV>
+            <wp:extent cx="3227705" cy="2714625"/>
+            <wp:effectExtent l="0" t="0" r="0" b="9525"/>
+            <wp:wrapSquare wrapText="bothSides"/>
+            <wp:docPr id="12" name="Picture 12"/>
+            <wp:cNvGraphicFramePr>
+              <a:graphicFrameLocks xmlns:a="http://schemas.openxmlformats.org/drawingml/2006/main" noChangeAspect="1"/>
+            </wp:cNvGraphicFramePr>
+            <a:graphic xmlns:a="http://schemas.openxmlformats.org/drawingml/2006/main">
+              <a:graphicData uri="http://schemas.openxmlformats.org/drawingml/2006/picture">
+                <pic:pic xmlns:pic="http://schemas.openxmlformats.org/drawingml/2006/picture">
+                  <pic:nvPicPr>
+                    <pic:cNvPr id="0" name="Picture 4"/>
+                    <pic:cNvPicPr>
+                      <a:picLocks noChangeAspect="1" noChangeArrowheads="1"/>
+                    </pic:cNvPicPr>
+                  </pic:nvPicPr>
+                  <pic:blipFill>
+                    <a:blip r:embed="rId13">
+                      <a:extLst>
+                        <a:ext uri="{28A0092B-C50C-407E-A947-70E740481C1C}">
+                          <a14:useLocalDpi xmlns:a14="http://schemas.microsoft.com/office/drawing/2010/main" val="0"/>
+                        </a:ext>
+                      </a:extLst>
+                    </a:blip>
+                    <a:srcRect/>
+                    <a:stretch>
+                      <a:fillRect/>
+                    </a:stretch>
+                  </pic:blipFill>
+                  <pic:spPr bwMode="auto">
+                    <a:xfrm>
+                      <a:off x="0" y="0"/>
+                      <a:ext cx="3227705" cy="2714625"/>
+                    </a:xfrm>
+                    <a:prstGeom prst="rect">
+                      <a:avLst/>
+                    </a:prstGeom>
+                    <a:noFill/>
+                    <a:ln>
+                      <a:noFill/>
+                    </a:ln>
+                  </pic:spPr>
+                </pic:pic>
+              </a:graphicData>
+            </a:graphic>
+            <wp14:sizeRelH relativeFrom="page">
+              <wp14:pctWidth>0</wp14:pctWidth>
+            </wp14:sizeRelH>
+            <wp14:sizeRelV relativeFrom="page">
+              <wp14:pctHeight>0</wp14:pctHeight>
+            </wp14:sizeRelV>
+          </wp:anchor>
+        </w:drawing>
+      </w:r>
+    </w:p>
+    <w:p>
+      <w:pPr>
+        <w:spacing w:before="100" w:beforeAutospacing="1" w:after="100" w:afterAutospacing="1" w:line="240" w:lineRule="auto"/>
+        <w:rPr>
+          <w:rFonts w:eastAsia="Times New Roman"/>
+          <w:b/>
+        </w:rPr>
+      </w:pPr>
     </w:p>
     <w:p>
       <w:pPr>
@@ -1265,13 +1129,102 @@
           <w:szCs w:val="28"/>
         </w:rPr>
       </w:pPr>
-      <w:r>
+    </w:p>
+    <w:p>
+      <w:pPr>
+        <w:spacing w:before="100" w:beforeAutospacing="1" w:after="100" w:afterAutospacing="1" w:line="240" w:lineRule="auto"/>
         <w:rPr>
           <w:rFonts w:eastAsia="Times New Roman"/>
           <w:b/>
           <w:sz w:val="28"/>
           <w:szCs w:val="28"/>
         </w:rPr>
+      </w:pPr>
+    </w:p>
+    <w:p>
+      <w:pPr>
+        <w:spacing w:before="100" w:beforeAutospacing="1" w:after="100" w:afterAutospacing="1" w:line="240" w:lineRule="auto"/>
+        <w:rPr>
+          <w:rFonts w:eastAsia="Times New Roman"/>
+          <w:b/>
+          <w:sz w:val="28"/>
+          <w:szCs w:val="28"/>
+        </w:rPr>
+      </w:pPr>
+    </w:p>
+    <w:p>
+      <w:pPr>
+        <w:spacing w:before="100" w:beforeAutospacing="1" w:after="100" w:afterAutospacing="1" w:line="240" w:lineRule="auto"/>
+        <w:rPr>
+          <w:rFonts w:eastAsia="Times New Roman"/>
+          <w:b/>
+          <w:sz w:val="28"/>
+          <w:szCs w:val="28"/>
+        </w:rPr>
+      </w:pPr>
+    </w:p>
+    <w:p>
+      <w:pPr>
+        <w:spacing w:before="100" w:beforeAutospacing="1" w:after="100" w:afterAutospacing="1" w:line="240" w:lineRule="auto"/>
+        <w:rPr>
+          <w:rFonts w:eastAsia="Times New Roman"/>
+          <w:b/>
+          <w:sz w:val="28"/>
+          <w:szCs w:val="28"/>
+        </w:rPr>
+      </w:pPr>
+    </w:p>
+    <w:p>
+      <w:pPr>
+        <w:spacing w:before="100" w:beforeAutospacing="1" w:after="100" w:afterAutospacing="1" w:line="240" w:lineRule="auto"/>
+        <w:rPr>
+          <w:rFonts w:eastAsia="Times New Roman"/>
+          <w:b/>
+          <w:sz w:val="28"/>
+          <w:szCs w:val="28"/>
+        </w:rPr>
+      </w:pPr>
+    </w:p>
+    <w:p>
+      <w:pPr>
+        <w:spacing w:before="100" w:beforeAutospacing="1" w:after="100" w:afterAutospacing="1" w:line="240" w:lineRule="auto"/>
+        <w:rPr>
+          <w:rFonts w:eastAsia="Times New Roman"/>
+          <w:b/>
+          <w:sz w:val="28"/>
+          <w:szCs w:val="28"/>
+        </w:rPr>
+      </w:pPr>
+    </w:p>
+    <w:p>
+      <w:pPr>
+        <w:spacing w:before="100" w:beforeAutospacing="1" w:after="100" w:afterAutospacing="1" w:line="240" w:lineRule="auto"/>
+        <w:rPr>
+          <w:rFonts w:eastAsia="Times New Roman"/>
+          <w:b/>
+          <w:sz w:val="28"/>
+          <w:szCs w:val="28"/>
+        </w:rPr>
+      </w:pPr>
+    </w:p>
+    <w:p>
+      <w:pPr>
+        <w:spacing w:before="100" w:beforeAutospacing="1" w:after="100" w:afterAutospacing="1" w:line="240" w:lineRule="auto"/>
+        <w:rPr>
+          <w:rFonts w:eastAsia="Times New Roman"/>
+          <w:b/>
+          <w:sz w:val="28"/>
+          <w:szCs w:val="28"/>
+        </w:rPr>
+      </w:pPr>
+      <w:r>
+        <w:rPr>
+          <w:rFonts w:eastAsia="Times New Roman"/>
+          <w:b/>
+          <w:sz w:val="28"/>
+          <w:szCs w:val="28"/>
+        </w:rPr>
+        <w:lastRenderedPageBreak/>
         <w:t>6 The Memory Stage</w:t>
       </w:r>
     </w:p>
@@ -1294,6 +1247,18 @@
         </w:rPr>
         <w:t xml:space="preserve">.1 Circuit Diagram </w:t>
       </w:r>
+      <w:r>
+        <w:rPr>
+          <w:rFonts w:eastAsia="Times New Roman"/>
+        </w:rPr>
+        <w:tab/>
+      </w:r>
+      <w:r>
+        <w:rPr>
+          <w:rFonts w:eastAsia="Times New Roman"/>
+        </w:rPr>
+        <w:tab/>
+      </w:r>
     </w:p>
     <w:p>
       <w:pPr>
@@ -1308,7 +1273,75 @@
           <w:noProof/>
         </w:rPr>
         <w:drawing>
-          <wp:inline distT="0" distB="0" distL="0" distR="0" wp14:anchorId="59ECEEC6" wp14:editId="5F9368C1">
+          <wp:anchor distT="0" distB="0" distL="114300" distR="114300" simplePos="0" relativeHeight="251662336" behindDoc="0" locked="0" layoutInCell="1" allowOverlap="1" wp14:anchorId="79E5F8FB" wp14:editId="6D9F28F9">
+            <wp:simplePos x="0" y="0"/>
+            <wp:positionH relativeFrom="margin">
+              <wp:posOffset>4081047</wp:posOffset>
+            </wp:positionH>
+            <wp:positionV relativeFrom="paragraph">
+              <wp:posOffset>565231</wp:posOffset>
+            </wp:positionV>
+            <wp:extent cx="2258060" cy="1169035"/>
+            <wp:effectExtent l="0" t="0" r="8890" b="0"/>
+            <wp:wrapSquare wrapText="bothSides"/>
+            <wp:docPr id="14" name="Picture 14"/>
+            <wp:cNvGraphicFramePr>
+              <a:graphicFrameLocks xmlns:a="http://schemas.openxmlformats.org/drawingml/2006/main" noChangeAspect="1"/>
+            </wp:cNvGraphicFramePr>
+            <a:graphic xmlns:a="http://schemas.openxmlformats.org/drawingml/2006/main">
+              <a:graphicData uri="http://schemas.openxmlformats.org/drawingml/2006/picture">
+                <pic:pic xmlns:pic="http://schemas.openxmlformats.org/drawingml/2006/picture">
+                  <pic:nvPicPr>
+                    <pic:cNvPr id="0" name="Picture 6"/>
+                    <pic:cNvPicPr>
+                      <a:picLocks noChangeAspect="1" noChangeArrowheads="1"/>
+                    </pic:cNvPicPr>
+                  </pic:nvPicPr>
+                  <pic:blipFill>
+                    <a:blip r:embed="rId14">
+                      <a:extLst>
+                        <a:ext uri="{28A0092B-C50C-407E-A947-70E740481C1C}">
+                          <a14:useLocalDpi xmlns:a14="http://schemas.microsoft.com/office/drawing/2010/main" val="0"/>
+                        </a:ext>
+                      </a:extLst>
+                    </a:blip>
+                    <a:srcRect/>
+                    <a:stretch>
+                      <a:fillRect/>
+                    </a:stretch>
+                  </pic:blipFill>
+                  <pic:spPr bwMode="auto">
+                    <a:xfrm>
+                      <a:off x="0" y="0"/>
+                      <a:ext cx="2258060" cy="1169035"/>
+                    </a:xfrm>
+                    <a:prstGeom prst="rect">
+                      <a:avLst/>
+                    </a:prstGeom>
+                    <a:noFill/>
+                    <a:ln>
+                      <a:noFill/>
+                    </a:ln>
+                  </pic:spPr>
+                </pic:pic>
+              </a:graphicData>
+            </a:graphic>
+            <wp14:sizeRelH relativeFrom="page">
+              <wp14:pctWidth>0</wp14:pctWidth>
+            </wp14:sizeRelH>
+            <wp14:sizeRelV relativeFrom="page">
+              <wp14:pctHeight>0</wp14:pctHeight>
+            </wp14:sizeRelV>
+          </wp:anchor>
+        </w:drawing>
+      </w:r>
+      <w:r>
+        <w:rPr>
+          <w:rFonts w:eastAsia="Times New Roman"/>
+          <w:noProof/>
+        </w:rPr>
+        <w:drawing>
+          <wp:inline distT="0" distB="0" distL="0" distR="0" wp14:anchorId="59ECEEC6" wp14:editId="6190C243">
             <wp:extent cx="3664324" cy="2685605"/>
             <wp:effectExtent l="0" t="0" r="6350" b="0"/>
             <wp:docPr id="5" name="Picture 5"/>
@@ -1323,7 +1356,7 @@
                     <pic:cNvPicPr/>
                   </pic:nvPicPr>
                   <pic:blipFill>
-                    <a:blip r:embed="rId12">
+                    <a:blip r:embed="rId15">
                       <a:extLst>
                         <a:ext uri="{28A0092B-C50C-407E-A947-70E740481C1C}">
                           <a14:useLocalDpi xmlns:a14="http://schemas.microsoft.com/office/drawing/2010/main" val="0"/>
@@ -1357,109 +1390,102 @@
           <w:rFonts w:eastAsia="Times New Roman"/>
         </w:rPr>
       </w:pPr>
-      <w:r>
-        <w:rPr>
-          <w:rFonts w:eastAsia="Times New Roman"/>
-        </w:rPr>
-        <w:t>6</w:t>
-      </w:r>
-      <w:r>
-        <w:rPr>
-          <w:rFonts w:eastAsia="Times New Roman"/>
-        </w:rPr>
-        <w:t xml:space="preserve">.2 Correctness Constraints </w:t>
-      </w:r>
-    </w:p>
-    <w:p>
-      <w:pPr>
-        <w:spacing w:before="100" w:beforeAutospacing="1" w:after="100" w:afterAutospacing="1" w:line="240" w:lineRule="auto"/>
-        <w:rPr>
-          <w:rFonts w:eastAsia="Times New Roman"/>
-        </w:rPr>
-      </w:pPr>
-      <w:r>
-        <w:rPr>
-          <w:rFonts w:eastAsia="Times New Roman"/>
-        </w:rPr>
-        <w:t xml:space="preserve">State the functional requirement of this module. </w:t>
-      </w:r>
-    </w:p>
-    <w:p>
-      <w:pPr>
-        <w:spacing w:before="100" w:beforeAutospacing="1" w:after="100" w:afterAutospacing="1" w:line="240" w:lineRule="auto"/>
-        <w:rPr>
-          <w:rFonts w:eastAsia="Times New Roman"/>
-        </w:rPr>
-      </w:pPr>
-      <w:r>
-        <w:rPr>
-          <w:rFonts w:eastAsia="Times New Roman"/>
-        </w:rPr>
-        <w:lastRenderedPageBreak/>
-        <w:t xml:space="preserve">• item 1 </w:t>
-      </w:r>
-    </w:p>
-    <w:p>
-      <w:pPr>
-        <w:spacing w:before="100" w:beforeAutospacing="1" w:after="100" w:afterAutospacing="1" w:line="240" w:lineRule="auto"/>
-        <w:rPr>
-          <w:rFonts w:eastAsia="Times New Roman"/>
-        </w:rPr>
-      </w:pPr>
-      <w:r>
-        <w:rPr>
-          <w:rFonts w:eastAsia="Times New Roman"/>
-        </w:rPr>
-        <w:t xml:space="preserve">• item 2 </w:t>
-      </w:r>
-    </w:p>
-    <w:p>
-      <w:pPr>
-        <w:spacing w:before="100" w:beforeAutospacing="1" w:after="100" w:afterAutospacing="1" w:line="240" w:lineRule="auto"/>
-        <w:rPr>
-          <w:rFonts w:eastAsia="Times New Roman"/>
-        </w:rPr>
-      </w:pPr>
-      <w:r>
-        <w:rPr>
-          <w:rFonts w:eastAsia="Times New Roman"/>
-        </w:rPr>
-        <w:t xml:space="preserve">• item 3 </w:t>
-      </w:r>
-    </w:p>
-    <w:p>
-      <w:pPr>
-        <w:spacing w:before="100" w:beforeAutospacing="1" w:after="100" w:afterAutospacing="1" w:line="240" w:lineRule="auto"/>
-        <w:rPr>
-          <w:rFonts w:eastAsia="Times New Roman"/>
-        </w:rPr>
-      </w:pPr>
-      <w:r>
-        <w:rPr>
-          <w:rFonts w:eastAsia="Times New Roman"/>
-        </w:rPr>
-        <w:t>6</w:t>
-      </w:r>
-      <w:r>
-        <w:rPr>
-          <w:rFonts w:eastAsia="Times New Roman"/>
-        </w:rPr>
-        <w:t xml:space="preserve">.3 Testing </w:t>
-      </w:r>
-    </w:p>
-    <w:p>
-      <w:pPr>
-        <w:spacing w:before="100" w:beforeAutospacing="1" w:after="100" w:afterAutospacing="1" w:line="240" w:lineRule="auto"/>
-        <w:rPr>
-          <w:rFonts w:eastAsia="Times New Roman"/>
-        </w:rPr>
-      </w:pPr>
-      <w:r>
-        <w:rPr>
-          <w:rFonts w:eastAsia="Times New Roman"/>
-        </w:rPr>
-        <w:t xml:space="preserve">State the approach to verify the functional correctness of this module. </w:t>
-      </w:r>
+    </w:p>
+    <w:p>
+      <w:pPr>
+        <w:spacing w:before="100" w:beforeAutospacing="1" w:after="100" w:afterAutospacing="1" w:line="240" w:lineRule="auto"/>
+        <w:rPr>
+          <w:rFonts w:eastAsia="Times New Roman"/>
+        </w:rPr>
+      </w:pPr>
+    </w:p>
+    <w:p>
+      <w:pPr>
+        <w:spacing w:before="100" w:beforeAutospacing="1" w:after="100" w:afterAutospacing="1" w:line="240" w:lineRule="auto"/>
+        <w:rPr>
+          <w:rFonts w:eastAsia="Times New Roman"/>
+        </w:rPr>
+      </w:pPr>
+    </w:p>
+    <w:p>
+      <w:pPr>
+        <w:spacing w:before="100" w:beforeAutospacing="1" w:after="100" w:afterAutospacing="1" w:line="240" w:lineRule="auto"/>
+        <w:rPr>
+          <w:rFonts w:eastAsia="Times New Roman"/>
+        </w:rPr>
+      </w:pPr>
+    </w:p>
+    <w:p>
+      <w:pPr>
+        <w:spacing w:before="100" w:beforeAutospacing="1" w:after="100" w:afterAutospacing="1" w:line="240" w:lineRule="auto"/>
+        <w:rPr>
+          <w:rFonts w:eastAsia="Times New Roman"/>
+        </w:rPr>
+      </w:pPr>
+    </w:p>
+    <w:p>
+      <w:pPr>
+        <w:spacing w:before="100" w:beforeAutospacing="1" w:after="100" w:afterAutospacing="1" w:line="240" w:lineRule="auto"/>
+        <w:rPr>
+          <w:rFonts w:eastAsia="Times New Roman"/>
+        </w:rPr>
+      </w:pPr>
+    </w:p>
+    <w:p>
+      <w:pPr>
+        <w:spacing w:before="100" w:beforeAutospacing="1" w:after="100" w:afterAutospacing="1" w:line="240" w:lineRule="auto"/>
+        <w:rPr>
+          <w:rFonts w:eastAsia="Times New Roman"/>
+        </w:rPr>
+      </w:pPr>
+    </w:p>
+    <w:p>
+      <w:pPr>
+        <w:spacing w:before="100" w:beforeAutospacing="1" w:after="100" w:afterAutospacing="1" w:line="240" w:lineRule="auto"/>
+        <w:rPr>
+          <w:rFonts w:eastAsia="Times New Roman"/>
+        </w:rPr>
+      </w:pPr>
+    </w:p>
+    <w:p>
+      <w:pPr>
+        <w:spacing w:before="100" w:beforeAutospacing="1" w:after="100" w:afterAutospacing="1" w:line="240" w:lineRule="auto"/>
+        <w:rPr>
+          <w:rFonts w:eastAsia="Times New Roman"/>
+        </w:rPr>
+      </w:pPr>
+    </w:p>
+    <w:p>
+      <w:pPr>
+        <w:spacing w:before="100" w:beforeAutospacing="1" w:after="100" w:afterAutospacing="1" w:line="240" w:lineRule="auto"/>
+        <w:rPr>
+          <w:rFonts w:eastAsia="Times New Roman"/>
+        </w:rPr>
+      </w:pPr>
+    </w:p>
+    <w:p>
+      <w:pPr>
+        <w:spacing w:before="100" w:beforeAutospacing="1" w:after="100" w:afterAutospacing="1" w:line="240" w:lineRule="auto"/>
+        <w:rPr>
+          <w:rFonts w:eastAsia="Times New Roman"/>
+        </w:rPr>
+      </w:pPr>
+    </w:p>
+    <w:p>
+      <w:pPr>
+        <w:spacing w:before="100" w:beforeAutospacing="1" w:after="100" w:afterAutospacing="1" w:line="240" w:lineRule="auto"/>
+        <w:rPr>
+          <w:rFonts w:eastAsia="Times New Roman"/>
+        </w:rPr>
+      </w:pPr>
+    </w:p>
+    <w:p>
+      <w:pPr>
+        <w:spacing w:before="100" w:beforeAutospacing="1" w:after="100" w:afterAutospacing="1" w:line="240" w:lineRule="auto"/>
+        <w:rPr>
+          <w:rFonts w:eastAsia="Times New Roman"/>
+        </w:rPr>
+      </w:pPr>
     </w:p>
     <w:p>
       <w:pPr>
@@ -1478,6 +1504,7 @@
           <w:sz w:val="28"/>
           <w:szCs w:val="28"/>
         </w:rPr>
+        <w:lastRenderedPageBreak/>
         <w:t>7 The Writeback Stage</w:t>
       </w:r>
     </w:p>
@@ -1508,6 +1535,74 @@
           <w:rFonts w:eastAsia="Times New Roman"/>
         </w:rPr>
       </w:pPr>
+      <w:r>
+        <w:rPr>
+          <w:rFonts w:eastAsia="Times New Roman"/>
+          <w:noProof/>
+        </w:rPr>
+        <w:drawing>
+          <wp:anchor distT="0" distB="0" distL="114300" distR="114300" simplePos="0" relativeHeight="251663360" behindDoc="0" locked="0" layoutInCell="1" allowOverlap="1" wp14:anchorId="124EF2A1" wp14:editId="6D3DAF2A">
+            <wp:simplePos x="0" y="0"/>
+            <wp:positionH relativeFrom="column">
+              <wp:posOffset>3769995</wp:posOffset>
+            </wp:positionH>
+            <wp:positionV relativeFrom="paragraph">
+              <wp:posOffset>1261745</wp:posOffset>
+            </wp:positionV>
+            <wp:extent cx="2892425" cy="2420620"/>
+            <wp:effectExtent l="0" t="0" r="3175" b="0"/>
+            <wp:wrapSquare wrapText="bothSides"/>
+            <wp:docPr id="15" name="Picture 15"/>
+            <wp:cNvGraphicFramePr>
+              <a:graphicFrameLocks xmlns:a="http://schemas.openxmlformats.org/drawingml/2006/main" noChangeAspect="1"/>
+            </wp:cNvGraphicFramePr>
+            <a:graphic xmlns:a="http://schemas.openxmlformats.org/drawingml/2006/main">
+              <a:graphicData uri="http://schemas.openxmlformats.org/drawingml/2006/picture">
+                <pic:pic xmlns:pic="http://schemas.openxmlformats.org/drawingml/2006/picture">
+                  <pic:nvPicPr>
+                    <pic:cNvPr id="0" name="Picture 7"/>
+                    <pic:cNvPicPr>
+                      <a:picLocks noChangeAspect="1" noChangeArrowheads="1"/>
+                    </pic:cNvPicPr>
+                  </pic:nvPicPr>
+                  <pic:blipFill>
+                    <a:blip r:embed="rId16">
+                      <a:extLst>
+                        <a:ext uri="{28A0092B-C50C-407E-A947-70E740481C1C}">
+                          <a14:useLocalDpi xmlns:a14="http://schemas.microsoft.com/office/drawing/2010/main" val="0"/>
+                        </a:ext>
+                      </a:extLst>
+                    </a:blip>
+                    <a:srcRect/>
+                    <a:stretch>
+                      <a:fillRect/>
+                    </a:stretch>
+                  </pic:blipFill>
+                  <pic:spPr bwMode="auto">
+                    <a:xfrm>
+                      <a:off x="0" y="0"/>
+                      <a:ext cx="2892425" cy="2420620"/>
+                    </a:xfrm>
+                    <a:prstGeom prst="rect">
+                      <a:avLst/>
+                    </a:prstGeom>
+                    <a:noFill/>
+                    <a:ln>
+                      <a:noFill/>
+                    </a:ln>
+                  </pic:spPr>
+                </pic:pic>
+              </a:graphicData>
+            </a:graphic>
+            <wp14:sizeRelH relativeFrom="page">
+              <wp14:pctWidth>0</wp14:pctWidth>
+            </wp14:sizeRelH>
+            <wp14:sizeRelV relativeFrom="page">
+              <wp14:pctHeight>0</wp14:pctHeight>
+            </wp14:sizeRelV>
+          </wp:anchor>
+        </w:drawing>
+      </w:r>
       <w:r>
         <w:rPr>
           <w:rFonts w:eastAsia="Times New Roman"/>
@@ -1529,7 +1624,7 @@
                     <pic:cNvPicPr/>
                   </pic:nvPicPr>
                   <pic:blipFill>
-                    <a:blip r:embed="rId13">
+                    <a:blip r:embed="rId17">
                       <a:extLst>
                         <a:ext uri="{28A0092B-C50C-407E-A947-70E740481C1C}">
                           <a14:useLocalDpi xmlns:a14="http://schemas.microsoft.com/office/drawing/2010/main" val="0"/>
@@ -1603,124 +1698,240 @@
           <w:rFonts w:eastAsia="Times New Roman"/>
         </w:rPr>
       </w:pPr>
-      <w:r>
-        <w:rPr>
-          <w:rFonts w:eastAsia="Times New Roman"/>
+    </w:p>
+    <w:p>
+      <w:pPr>
+        <w:spacing w:before="100" w:beforeAutospacing="1" w:after="100" w:afterAutospacing="1" w:line="240" w:lineRule="auto"/>
+        <w:rPr>
+          <w:rFonts w:eastAsia="Times New Roman"/>
+        </w:rPr>
+      </w:pPr>
+    </w:p>
+    <w:p>
+      <w:pPr>
+        <w:spacing w:before="100" w:beforeAutospacing="1" w:after="100" w:afterAutospacing="1" w:line="240" w:lineRule="auto"/>
+        <w:rPr>
+          <w:rFonts w:eastAsia="Times New Roman"/>
+        </w:rPr>
+      </w:pPr>
+    </w:p>
+    <w:p>
+      <w:pPr>
+        <w:spacing w:before="100" w:beforeAutospacing="1" w:after="100" w:afterAutospacing="1" w:line="240" w:lineRule="auto"/>
+        <w:rPr>
+          <w:rFonts w:eastAsia="Times New Roman"/>
+        </w:rPr>
+      </w:pPr>
+    </w:p>
+    <w:p>
+      <w:pPr>
+        <w:spacing w:before="100" w:beforeAutospacing="1" w:after="100" w:afterAutospacing="1" w:line="240" w:lineRule="auto"/>
+        <w:rPr>
+          <w:rFonts w:eastAsia="Times New Roman"/>
+        </w:rPr>
+      </w:pPr>
+    </w:p>
+    <w:p>
+      <w:pPr>
+        <w:spacing w:before="100" w:beforeAutospacing="1" w:after="100" w:afterAutospacing="1" w:line="240" w:lineRule="auto"/>
+        <w:rPr>
+          <w:rFonts w:eastAsia="Times New Roman"/>
+          <w:b/>
+          <w:bCs/>
+        </w:rPr>
+      </w:pPr>
+      <w:r>
+        <w:rPr>
+          <w:rFonts w:eastAsia="Times New Roman"/>
+          <w:b/>
+          <w:bCs/>
+          <w:noProof/>
         </w:rPr>
         <w:lastRenderedPageBreak/>
-        <w:t>7</w:t>
-      </w:r>
-      <w:r>
-        <w:rPr>
-          <w:rFonts w:eastAsia="Times New Roman"/>
-        </w:rPr>
-        <w:t xml:space="preserve">.2 Correctness Constraints </w:t>
-      </w:r>
-    </w:p>
-    <w:p>
-      <w:pPr>
-        <w:spacing w:before="100" w:beforeAutospacing="1" w:after="100" w:afterAutospacing="1" w:line="240" w:lineRule="auto"/>
-        <w:rPr>
-          <w:rFonts w:eastAsia="Times New Roman"/>
-        </w:rPr>
-      </w:pPr>
-      <w:r>
-        <w:rPr>
-          <w:rFonts w:eastAsia="Times New Roman"/>
-        </w:rPr>
-        <w:t xml:space="preserve">State the functional requirement of this module. </w:t>
-      </w:r>
-    </w:p>
-    <w:p>
-      <w:pPr>
-        <w:spacing w:before="100" w:beforeAutospacing="1" w:after="100" w:afterAutospacing="1" w:line="240" w:lineRule="auto"/>
-        <w:rPr>
-          <w:rFonts w:eastAsia="Times New Roman"/>
-        </w:rPr>
-      </w:pPr>
-      <w:r>
-        <w:rPr>
-          <w:rFonts w:eastAsia="Times New Roman"/>
-        </w:rPr>
-        <w:t xml:space="preserve">• item 1 </w:t>
-      </w:r>
-    </w:p>
-    <w:p>
-      <w:pPr>
-        <w:spacing w:before="100" w:beforeAutospacing="1" w:after="100" w:afterAutospacing="1" w:line="240" w:lineRule="auto"/>
-        <w:rPr>
-          <w:rFonts w:eastAsia="Times New Roman"/>
-        </w:rPr>
-      </w:pPr>
-      <w:r>
-        <w:rPr>
-          <w:rFonts w:eastAsia="Times New Roman"/>
-        </w:rPr>
-        <w:t xml:space="preserve">• item 2 </w:t>
-      </w:r>
-    </w:p>
-    <w:p>
-      <w:pPr>
-        <w:spacing w:before="100" w:beforeAutospacing="1" w:after="100" w:afterAutospacing="1" w:line="240" w:lineRule="auto"/>
-        <w:rPr>
-          <w:rFonts w:eastAsia="Times New Roman"/>
-        </w:rPr>
-      </w:pPr>
-      <w:r>
-        <w:rPr>
-          <w:rFonts w:eastAsia="Times New Roman"/>
-        </w:rPr>
-        <w:t xml:space="preserve">• item 3 </w:t>
-      </w:r>
-    </w:p>
-    <w:p>
-      <w:pPr>
-        <w:spacing w:before="100" w:beforeAutospacing="1" w:after="100" w:afterAutospacing="1" w:line="240" w:lineRule="auto"/>
-        <w:rPr>
-          <w:rFonts w:eastAsia="Times New Roman"/>
-        </w:rPr>
-      </w:pPr>
-      <w:r>
-        <w:rPr>
-          <w:rFonts w:eastAsia="Times New Roman"/>
-        </w:rPr>
-        <w:t>7</w:t>
-      </w:r>
-      <w:r>
-        <w:rPr>
-          <w:rFonts w:eastAsia="Times New Roman"/>
-        </w:rPr>
-        <w:t xml:space="preserve">.3 Testing </w:t>
-      </w:r>
-    </w:p>
-    <w:p>
-      <w:pPr>
-        <w:spacing w:before="100" w:beforeAutospacing="1" w:after="100" w:afterAutospacing="1" w:line="240" w:lineRule="auto"/>
-        <w:rPr>
-          <w:rFonts w:eastAsia="Times New Roman"/>
-        </w:rPr>
-      </w:pPr>
-      <w:r>
-        <w:rPr>
-          <w:rFonts w:eastAsia="Times New Roman"/>
-        </w:rPr>
-        <w:t xml:space="preserve">State the approach to verify the functional correctness of this module. </w:t>
-      </w:r>
-    </w:p>
-    <w:p>
-      <w:pPr>
-        <w:spacing w:before="100" w:beforeAutospacing="1" w:after="100" w:afterAutospacing="1" w:line="240" w:lineRule="auto"/>
-        <w:rPr>
-          <w:rFonts w:eastAsia="Times New Roman"/>
-          <w:b/>
-        </w:rPr>
-      </w:pPr>
-      <w:r>
-        <w:rPr>
-          <w:rFonts w:eastAsia="Times New Roman"/>
-          <w:b/>
-        </w:rPr>
-        <w:t>8 Overall</w:t>
+        <w:drawing>
+          <wp:anchor distT="0" distB="0" distL="114300" distR="114300" simplePos="0" relativeHeight="251664384" behindDoc="0" locked="0" layoutInCell="1" allowOverlap="1" wp14:anchorId="4477A490" wp14:editId="7571DB77">
+            <wp:simplePos x="0" y="0"/>
+            <wp:positionH relativeFrom="margin">
+              <wp:posOffset>-264160</wp:posOffset>
+            </wp:positionH>
+            <wp:positionV relativeFrom="paragraph">
+              <wp:posOffset>435610</wp:posOffset>
+            </wp:positionV>
+            <wp:extent cx="6679565" cy="4047490"/>
+            <wp:effectExtent l="0" t="0" r="6985" b="0"/>
+            <wp:wrapSquare wrapText="bothSides"/>
+            <wp:docPr id="16" name="Picture 16"/>
+            <wp:cNvGraphicFramePr>
+              <a:graphicFrameLocks xmlns:a="http://schemas.openxmlformats.org/drawingml/2006/main" noChangeAspect="1"/>
+            </wp:cNvGraphicFramePr>
+            <a:graphic xmlns:a="http://schemas.openxmlformats.org/drawingml/2006/main">
+              <a:graphicData uri="http://schemas.openxmlformats.org/drawingml/2006/picture">
+                <pic:pic xmlns:pic="http://schemas.openxmlformats.org/drawingml/2006/picture">
+                  <pic:nvPicPr>
+                    <pic:cNvPr id="0" name="Picture 8"/>
+                    <pic:cNvPicPr>
+                      <a:picLocks noChangeAspect="1" noChangeArrowheads="1"/>
+                    </pic:cNvPicPr>
+                  </pic:nvPicPr>
+                  <pic:blipFill>
+                    <a:blip r:embed="rId18">
+                      <a:extLst>
+                        <a:ext uri="{28A0092B-C50C-407E-A947-70E740481C1C}">
+                          <a14:useLocalDpi xmlns:a14="http://schemas.microsoft.com/office/drawing/2010/main" val="0"/>
+                        </a:ext>
+                      </a:extLst>
+                    </a:blip>
+                    <a:srcRect/>
+                    <a:stretch>
+                      <a:fillRect/>
+                    </a:stretch>
+                  </pic:blipFill>
+                  <pic:spPr bwMode="auto">
+                    <a:xfrm>
+                      <a:off x="0" y="0"/>
+                      <a:ext cx="6679565" cy="4047490"/>
+                    </a:xfrm>
+                    <a:prstGeom prst="rect">
+                      <a:avLst/>
+                    </a:prstGeom>
+                    <a:noFill/>
+                    <a:ln>
+                      <a:noFill/>
+                    </a:ln>
+                  </pic:spPr>
+                </pic:pic>
+              </a:graphicData>
+            </a:graphic>
+            <wp14:sizeRelH relativeFrom="page">
+              <wp14:pctWidth>0</wp14:pctWidth>
+            </wp14:sizeRelH>
+            <wp14:sizeRelV relativeFrom="page">
+              <wp14:pctHeight>0</wp14:pctHeight>
+            </wp14:sizeRelV>
+          </wp:anchor>
+        </w:drawing>
+      </w:r>
+      <w:r>
+        <w:rPr>
+          <w:rFonts w:eastAsia="Times New Roman"/>
+          <w:b/>
+          <w:bCs/>
+        </w:rPr>
+        <w:t>8 Hazards and Forwarding</w:t>
+      </w:r>
+    </w:p>
+    <w:p>
+      <w:pPr>
+        <w:spacing w:before="100" w:beforeAutospacing="1" w:after="100" w:afterAutospacing="1" w:line="240" w:lineRule="auto"/>
+        <w:rPr>
+          <w:rFonts w:eastAsia="Times New Roman"/>
+        </w:rPr>
+      </w:pPr>
+    </w:p>
+    <w:p>
+      <w:pPr>
+        <w:spacing w:before="100" w:beforeAutospacing="1" w:after="100" w:afterAutospacing="1" w:line="240" w:lineRule="auto"/>
+        <w:rPr>
+          <w:rFonts w:eastAsia="Times New Roman"/>
+        </w:rPr>
+      </w:pPr>
+      <w:bookmarkStart w:id="0" w:name="_GoBack"/>
+      <w:bookmarkEnd w:id="0"/>
+    </w:p>
+    <w:p>
+      <w:pPr>
+        <w:spacing w:before="100" w:beforeAutospacing="1" w:after="100" w:afterAutospacing="1" w:line="240" w:lineRule="auto"/>
+        <w:rPr>
+          <w:rFonts w:eastAsia="Times New Roman"/>
+        </w:rPr>
+      </w:pPr>
+    </w:p>
+    <w:p>
+      <w:pPr>
+        <w:spacing w:before="100" w:beforeAutospacing="1" w:after="100" w:afterAutospacing="1" w:line="240" w:lineRule="auto"/>
+        <w:rPr>
+          <w:rFonts w:eastAsia="Times New Roman"/>
+        </w:rPr>
+      </w:pPr>
+    </w:p>
+    <w:p>
+      <w:pPr>
+        <w:spacing w:before="100" w:beforeAutospacing="1" w:after="100" w:afterAutospacing="1" w:line="240" w:lineRule="auto"/>
+        <w:rPr>
+          <w:rFonts w:eastAsia="Times New Roman"/>
+        </w:rPr>
+      </w:pPr>
+    </w:p>
+    <w:p>
+      <w:pPr>
+        <w:spacing w:before="100" w:beforeAutospacing="1" w:after="100" w:afterAutospacing="1" w:line="240" w:lineRule="auto"/>
+        <w:rPr>
+          <w:rFonts w:eastAsia="Times New Roman"/>
+        </w:rPr>
+      </w:pPr>
+    </w:p>
+    <w:p>
+      <w:pPr>
+        <w:spacing w:before="100" w:beforeAutospacing="1" w:after="100" w:afterAutospacing="1" w:line="240" w:lineRule="auto"/>
+        <w:rPr>
+          <w:rFonts w:eastAsia="Times New Roman"/>
+        </w:rPr>
+      </w:pPr>
+    </w:p>
+    <w:p>
+      <w:pPr>
+        <w:spacing w:before="100" w:beforeAutospacing="1" w:after="100" w:afterAutospacing="1" w:line="240" w:lineRule="auto"/>
+        <w:rPr>
+          <w:rFonts w:eastAsia="Times New Roman"/>
+        </w:rPr>
+      </w:pPr>
+    </w:p>
+    <w:p>
+      <w:pPr>
+        <w:spacing w:before="100" w:beforeAutospacing="1" w:after="100" w:afterAutospacing="1" w:line="240" w:lineRule="auto"/>
+        <w:rPr>
+          <w:rFonts w:eastAsia="Times New Roman"/>
+        </w:rPr>
+      </w:pPr>
+    </w:p>
+    <w:p>
+      <w:pPr>
+        <w:spacing w:before="100" w:beforeAutospacing="1" w:after="100" w:afterAutospacing="1" w:line="240" w:lineRule="auto"/>
+        <w:rPr>
+          <w:rFonts w:eastAsia="Times New Roman"/>
+        </w:rPr>
+      </w:pPr>
+    </w:p>
+    <w:p>
+      <w:pPr>
+        <w:spacing w:before="100" w:beforeAutospacing="1" w:after="100" w:afterAutospacing="1" w:line="240" w:lineRule="auto"/>
+        <w:rPr>
+          <w:rFonts w:eastAsia="Times New Roman"/>
+        </w:rPr>
+      </w:pPr>
+    </w:p>
+    <w:p>
+      <w:pPr>
+        <w:spacing w:before="100" w:beforeAutospacing="1" w:after="100" w:afterAutospacing="1" w:line="240" w:lineRule="auto"/>
+        <w:rPr>
+          <w:rFonts w:eastAsia="Times New Roman"/>
+          <w:b/>
+        </w:rPr>
+      </w:pPr>
+      <w:r>
+        <w:rPr>
+          <w:rFonts w:eastAsia="Times New Roman"/>
+          <w:b/>
+        </w:rPr>
+        <w:lastRenderedPageBreak/>
+        <w:t>9</w:t>
+      </w:r>
+      <w:r>
+        <w:rPr>
+          <w:rFonts w:eastAsia="Times New Roman"/>
+          <w:b/>
+        </w:rPr>
+        <w:t xml:space="preserve"> Overall</w:t>
       </w:r>
     </w:p>
     <w:p>
@@ -1753,7 +1964,7 @@
                     <pic:cNvPicPr/>
                   </pic:nvPicPr>
                   <pic:blipFill>
-                    <a:blip r:embed="rId14">
+                    <a:blip r:embed="rId19">
                       <a:extLst>
                         <a:ext uri="{28A0092B-C50C-407E-A947-70E740481C1C}">
                           <a14:useLocalDpi xmlns:a14="http://schemas.microsoft.com/office/drawing/2010/main" val="0"/>
@@ -1810,7 +2021,7 @@
                     <pic:cNvPicPr/>
                   </pic:nvPicPr>
                   <pic:blipFill>
-                    <a:blip r:embed="rId15">
+                    <a:blip r:embed="rId20">
                       <a:extLst>
                         <a:ext uri="{28A0092B-C50C-407E-A947-70E740481C1C}">
                           <a14:useLocalDpi xmlns:a14="http://schemas.microsoft.com/office/drawing/2010/main" val="0"/>
@@ -1836,11 +2047,9 @@
           </wp:inline>
         </w:drawing>
       </w:r>
-      <w:bookmarkStart w:id="0" w:name="_GoBack"/>
-      <w:bookmarkEnd w:id="0"/>
     </w:p>
     <w:sectPr>
-      <w:headerReference w:type="default" r:id="rId16"/>
+      <w:headerReference w:type="default" r:id="rId21"/>
       <w:pgSz w:w="12240" w:h="15840"/>
       <w:pgMar w:top="1440" w:right="1440" w:bottom="1440" w:left="1440" w:header="720" w:footer="720" w:gutter="0"/>
       <w:cols w:space="720"/>
@@ -2088,7 +2297,7 @@
       </w:pPr>
     </w:pPrDefault>
   </w:docDefaults>
-  <w:latentStyles w:defLockedState="0" w:defUIPriority="99" w:defSemiHidden="0" w:defUnhideWhenUsed="0" w:defQFormat="0" w:count="375">
+  <w:latentStyles w:defLockedState="0" w:defUIPriority="99" w:defSemiHidden="0" w:defUnhideWhenUsed="0" w:defQFormat="0" w:count="376">
     <w:lsdException w:name="Normal" w:uiPriority="0" w:qFormat="1"/>
     <w:lsdException w:name="heading 1" w:uiPriority="9" w:qFormat="1"/>
     <w:lsdException w:name="heading 2" w:semiHidden="1" w:uiPriority="9" w:unhideWhenUsed="1" w:qFormat="1"/>
@@ -2194,7 +2403,6 @@
     <w:lsdException w:name="HTML Sample" w:semiHidden="1" w:unhideWhenUsed="1"/>
     <w:lsdException w:name="HTML Typewriter" w:semiHidden="1" w:unhideWhenUsed="1"/>
     <w:lsdException w:name="HTML Variable" w:semiHidden="1" w:unhideWhenUsed="1"/>
-    <w:lsdException w:name="Normal Table" w:semiHidden="1" w:unhideWhenUsed="1"/>
     <w:lsdException w:name="annotation subject" w:semiHidden="1" w:unhideWhenUsed="1"/>
     <w:lsdException w:name="No List" w:semiHidden="1" w:unhideWhenUsed="1"/>
     <w:lsdException w:name="Outline List 1" w:semiHidden="1" w:unhideWhenUsed="1"/>
@@ -2241,10 +2449,8 @@
     <w:lsdException w:name="Table Subtle 2" w:semiHidden="1" w:unhideWhenUsed="1"/>
     <w:lsdException w:name="Table Web 1" w:semiHidden="1" w:unhideWhenUsed="1"/>
     <w:lsdException w:name="Table Web 2" w:semiHidden="1" w:unhideWhenUsed="1"/>
-    <w:lsdException w:name="Table Web 3" w:semiHidden="1" w:unhideWhenUsed="1"/>
     <w:lsdException w:name="Balloon Text" w:semiHidden="1" w:unhideWhenUsed="1"/>
     <w:lsdException w:name="Table Grid" w:uiPriority="39"/>
-    <w:lsdException w:name="Table Theme" w:semiHidden="1" w:unhideWhenUsed="1"/>
     <w:lsdException w:name="Placeholder Text" w:semiHidden="1"/>
     <w:lsdException w:name="No Spacing" w:uiPriority="1" w:qFormat="1"/>
     <w:lsdException w:name="Light Shading" w:uiPriority="60"/>
@@ -2462,6 +2668,7 @@
     <w:lsdException w:name="List Table 7 Colorful Accent 6" w:uiPriority="52"/>
     <w:lsdException w:name="Mention" w:semiHidden="1" w:unhideWhenUsed="1"/>
     <w:lsdException w:name="Smart Hyperlink" w:semiHidden="1" w:unhideWhenUsed="1"/>
+    <w:lsdException w:name="Smart Link" w:semiHidden="1" w:unhideWhenUsed="1"/>
   </w:latentStyles>
   <w:style w:type="paragraph" w:default="1" w:styleId="Normal">
     <w:name w:val="Normal"/>

</xml_diff>

<commit_message>
design doc besides Decode
</commit_message>
<xml_diff>
--- a/Design Documentation.docx
+++ b/Design Documentation.docx
@@ -125,27 +125,6 @@
           <w:rFonts w:eastAsia="Times New Roman"/>
         </w:rPr>
       </w:pPr>
-      <w:r>
-        <w:rPr>
-          <w:rFonts w:eastAsia="Times New Roman"/>
-        </w:rPr>
-        <w:br/>
-        <w:t xml:space="preserve">• Provide references for any other documents, such as textbook, reference manual, etc. </w:t>
-      </w:r>
-    </w:p>
-    <w:p>
-      <w:pPr>
-        <w:spacing w:before="100" w:beforeAutospacing="1" w:after="100" w:afterAutospacing="1" w:line="240" w:lineRule="auto"/>
-        <w:rPr>
-          <w:rFonts w:eastAsia="Times New Roman"/>
-        </w:rPr>
-      </w:pPr>
-      <w:r>
-        <w:rPr>
-          <w:rFonts w:eastAsia="Times New Roman"/>
-        </w:rPr>
-        <w:t xml:space="preserve">• Define any important terms, acronyms, or abbreviations. </w:t>
-      </w:r>
     </w:p>
     <w:p>
       <w:pPr>
@@ -157,6 +136,8 @@
           <w:szCs w:val="28"/>
         </w:rPr>
       </w:pPr>
+      <w:bookmarkStart w:id="0" w:name="_GoBack"/>
+      <w:bookmarkEnd w:id="0"/>
       <w:r>
         <w:rPr>
           <w:rFonts w:eastAsia="Times New Roman"/>
@@ -179,16 +160,16 @@
           <w:noProof/>
         </w:rPr>
         <w:drawing>
-          <wp:anchor distT="0" distB="0" distL="114300" distR="114300" simplePos="0" relativeHeight="251658240" behindDoc="0" locked="0" layoutInCell="1" allowOverlap="1" wp14:anchorId="2BA0BE3C" wp14:editId="702690DE">
+          <wp:anchor distT="0" distB="0" distL="114300" distR="114300" simplePos="0" relativeHeight="251658240" behindDoc="0" locked="0" layoutInCell="1" allowOverlap="1" wp14:anchorId="2BA0BE3C" wp14:editId="3BD7E6E4">
             <wp:simplePos x="0" y="0"/>
             <wp:positionH relativeFrom="margin">
               <wp:align>center</wp:align>
             </wp:positionH>
             <wp:positionV relativeFrom="paragraph">
-              <wp:posOffset>702945</wp:posOffset>
+              <wp:posOffset>704892</wp:posOffset>
             </wp:positionV>
-            <wp:extent cx="7475220" cy="1340485"/>
-            <wp:effectExtent l="0" t="0" r="0" b="0"/>
+            <wp:extent cx="7722870" cy="1460500"/>
+            <wp:effectExtent l="0" t="0" r="0" b="6350"/>
             <wp:wrapSquare wrapText="bothSides"/>
             <wp:docPr id="7" name="Picture 7"/>
             <wp:cNvGraphicFramePr>
@@ -219,7 +200,7 @@
                   <pic:spPr bwMode="auto">
                     <a:xfrm>
                       <a:off x="0" y="0"/>
-                      <a:ext cx="7475220" cy="1340485"/>
+                      <a:ext cx="7722870" cy="1460500"/>
                     </a:xfrm>
                     <a:prstGeom prst="rect">
                       <a:avLst/>
@@ -269,13 +250,91 @@
           <w:szCs w:val="28"/>
         </w:rPr>
       </w:pPr>
-      <w:r>
+    </w:p>
+    <w:p>
+      <w:pPr>
+        <w:spacing w:before="100" w:beforeAutospacing="1" w:after="100" w:afterAutospacing="1" w:line="240" w:lineRule="auto"/>
         <w:rPr>
           <w:rFonts w:eastAsia="Times New Roman"/>
           <w:b/>
           <w:sz w:val="28"/>
           <w:szCs w:val="28"/>
         </w:rPr>
+      </w:pPr>
+    </w:p>
+    <w:p>
+      <w:pPr>
+        <w:spacing w:before="100" w:beforeAutospacing="1" w:after="100" w:afterAutospacing="1" w:line="240" w:lineRule="auto"/>
+        <w:rPr>
+          <w:rFonts w:eastAsia="Times New Roman"/>
+          <w:b/>
+          <w:sz w:val="28"/>
+          <w:szCs w:val="28"/>
+        </w:rPr>
+      </w:pPr>
+    </w:p>
+    <w:p>
+      <w:pPr>
+        <w:spacing w:before="100" w:beforeAutospacing="1" w:after="100" w:afterAutospacing="1" w:line="240" w:lineRule="auto"/>
+        <w:rPr>
+          <w:rFonts w:eastAsia="Times New Roman"/>
+          <w:b/>
+          <w:sz w:val="28"/>
+          <w:szCs w:val="28"/>
+        </w:rPr>
+      </w:pPr>
+    </w:p>
+    <w:p>
+      <w:pPr>
+        <w:spacing w:before="100" w:beforeAutospacing="1" w:after="100" w:afterAutospacing="1" w:line="240" w:lineRule="auto"/>
+        <w:rPr>
+          <w:rFonts w:eastAsia="Times New Roman"/>
+          <w:b/>
+          <w:sz w:val="28"/>
+          <w:szCs w:val="28"/>
+        </w:rPr>
+      </w:pPr>
+    </w:p>
+    <w:p>
+      <w:pPr>
+        <w:spacing w:before="100" w:beforeAutospacing="1" w:after="100" w:afterAutospacing="1" w:line="240" w:lineRule="auto"/>
+        <w:rPr>
+          <w:rFonts w:eastAsia="Times New Roman"/>
+          <w:b/>
+          <w:sz w:val="28"/>
+          <w:szCs w:val="28"/>
+        </w:rPr>
+      </w:pPr>
+    </w:p>
+    <w:p>
+      <w:pPr>
+        <w:spacing w:before="100" w:beforeAutospacing="1" w:after="100" w:afterAutospacing="1" w:line="240" w:lineRule="auto"/>
+        <w:rPr>
+          <w:rFonts w:eastAsia="Times New Roman"/>
+          <w:b/>
+          <w:sz w:val="28"/>
+          <w:szCs w:val="28"/>
+        </w:rPr>
+      </w:pPr>
+    </w:p>
+    <w:p>
+      <w:pPr>
+        <w:spacing w:before="100" w:beforeAutospacing="1" w:after="100" w:afterAutospacing="1" w:line="240" w:lineRule="auto"/>
+        <w:rPr>
+          <w:rFonts w:eastAsia="Times New Roman"/>
+          <w:b/>
+          <w:sz w:val="28"/>
+          <w:szCs w:val="28"/>
+        </w:rPr>
+      </w:pPr>
+      <w:r>
+        <w:rPr>
+          <w:rFonts w:eastAsia="Times New Roman"/>
+          <w:b/>
+          <w:sz w:val="28"/>
+          <w:szCs w:val="28"/>
+        </w:rPr>
+        <w:lastRenderedPageBreak/>
         <w:t xml:space="preserve">3 The Fetch Stage </w:t>
       </w:r>
     </w:p>
@@ -302,6 +361,8 @@
         <w:spacing w:before="100" w:beforeAutospacing="1" w:after="100" w:afterAutospacing="1" w:line="240" w:lineRule="auto"/>
         <w:rPr>
           <w:rFonts w:eastAsia="Times New Roman"/>
+          <w:b/>
+          <w:bCs/>
         </w:rPr>
       </w:pPr>
       <w:r>
@@ -310,10 +371,18 @@
           <w:noProof/>
         </w:rPr>
         <w:drawing>
-          <wp:inline distT="0" distB="0" distL="0" distR="0" wp14:anchorId="3DA13A54" wp14:editId="6D477FCE">
-            <wp:extent cx="1720095" cy="1290071"/>
-            <wp:effectExtent l="0" t="0" r="0" b="5715"/>
-            <wp:docPr id="11" name="Picture 11"/>
+          <wp:anchor distT="0" distB="0" distL="114300" distR="114300" simplePos="0" relativeHeight="251671552" behindDoc="0" locked="0" layoutInCell="1" allowOverlap="1" wp14:anchorId="17AD7C23" wp14:editId="35C1830F">
+            <wp:simplePos x="0" y="0"/>
+            <wp:positionH relativeFrom="margin">
+              <wp:posOffset>-27940</wp:posOffset>
+            </wp:positionH>
+            <wp:positionV relativeFrom="paragraph">
+              <wp:posOffset>361315</wp:posOffset>
+            </wp:positionV>
+            <wp:extent cx="2954020" cy="2012315"/>
+            <wp:effectExtent l="0" t="0" r="0" b="6985"/>
+            <wp:wrapSquare wrapText="bothSides"/>
+            <wp:docPr id="22" name="Picture 22"/>
             <wp:cNvGraphicFramePr>
               <a:graphicFrameLocks xmlns:a="http://schemas.openxmlformats.org/drawingml/2006/main" noChangeAspect="1"/>
             </wp:cNvGraphicFramePr>
@@ -321,8 +390,10 @@
               <a:graphicData uri="http://schemas.openxmlformats.org/drawingml/2006/picture">
                 <pic:pic xmlns:pic="http://schemas.openxmlformats.org/drawingml/2006/picture">
                   <pic:nvPicPr>
-                    <pic:cNvPr id="11" name="Screen Shot 2020-02-16 at 8.59.09 PM.png"/>
-                    <pic:cNvPicPr/>
+                    <pic:cNvPr id="0" name="Picture 14"/>
+                    <pic:cNvPicPr>
+                      <a:picLocks noChangeAspect="1" noChangeArrowheads="1"/>
+                    </pic:cNvPicPr>
                   </pic:nvPicPr>
                   <pic:blipFill>
                     <a:blip r:embed="rId8">
@@ -332,25 +403,110 @@
                         </a:ext>
                       </a:extLst>
                     </a:blip>
+                    <a:srcRect/>
                     <a:stretch>
                       <a:fillRect/>
                     </a:stretch>
                   </pic:blipFill>
-                  <pic:spPr>
+                  <pic:spPr bwMode="auto">
                     <a:xfrm>
                       <a:off x="0" y="0"/>
-                      <a:ext cx="1723979" cy="1292984"/>
+                      <a:ext cx="2954020" cy="2012315"/>
                     </a:xfrm>
                     <a:prstGeom prst="rect">
                       <a:avLst/>
                     </a:prstGeom>
+                    <a:noFill/>
+                    <a:ln>
+                      <a:noFill/>
+                    </a:ln>
                   </pic:spPr>
                 </pic:pic>
               </a:graphicData>
             </a:graphic>
-          </wp:inline>
+            <wp14:sizeRelH relativeFrom="page">
+              <wp14:pctWidth>0</wp14:pctWidth>
+            </wp14:sizeRelH>
+            <wp14:sizeRelV relativeFrom="page">
+              <wp14:pctHeight>0</wp14:pctHeight>
+            </wp14:sizeRelV>
+          </wp:anchor>
         </w:drawing>
       </w:r>
+      <w:r>
+        <w:rPr>
+          <w:rFonts w:eastAsia="Times New Roman"/>
+          <w:b/>
+          <w:bCs/>
+        </w:rPr>
+        <w:tab/>
+      </w:r>
+      <w:r>
+        <w:rPr>
+          <w:rFonts w:eastAsia="Times New Roman"/>
+          <w:b/>
+          <w:bCs/>
+        </w:rPr>
+        <w:tab/>
+        <w:t>Fetch</w:t>
+      </w:r>
+      <w:r>
+        <w:rPr>
+          <w:rFonts w:eastAsia="Times New Roman"/>
+          <w:b/>
+          <w:bCs/>
+        </w:rPr>
+        <w:tab/>
+      </w:r>
+      <w:r>
+        <w:rPr>
+          <w:rFonts w:eastAsia="Times New Roman"/>
+          <w:b/>
+          <w:bCs/>
+        </w:rPr>
+        <w:tab/>
+      </w:r>
+      <w:r>
+        <w:rPr>
+          <w:rFonts w:eastAsia="Times New Roman"/>
+          <w:b/>
+          <w:bCs/>
+        </w:rPr>
+        <w:tab/>
+      </w:r>
+      <w:r>
+        <w:rPr>
+          <w:rFonts w:eastAsia="Times New Roman"/>
+          <w:b/>
+          <w:bCs/>
+        </w:rPr>
+        <w:tab/>
+      </w:r>
+      <w:r>
+        <w:rPr>
+          <w:rFonts w:eastAsia="Times New Roman"/>
+          <w:b/>
+          <w:bCs/>
+        </w:rPr>
+        <w:tab/>
+      </w:r>
+      <w:r>
+        <w:rPr>
+          <w:rFonts w:eastAsia="Times New Roman"/>
+          <w:b/>
+          <w:bCs/>
+        </w:rPr>
+        <w:tab/>
+      </w:r>
+      <w:r>
+        <w:rPr>
+          <w:rFonts w:eastAsia="Times New Roman"/>
+          <w:b/>
+          <w:bCs/>
+        </w:rPr>
+        <w:tab/>
+        <w:t>IF/ID Pipeline</w:t>
+      </w:r>
     </w:p>
     <w:p>
       <w:pPr>
@@ -364,12 +520,19 @@
           <w:rFonts w:eastAsia="Times New Roman"/>
           <w:noProof/>
         </w:rPr>
-        <w:lastRenderedPageBreak/>
         <w:drawing>
-          <wp:inline distT="0" distB="0" distL="0" distR="0" wp14:anchorId="623C80FF" wp14:editId="39172E4C">
-            <wp:extent cx="5943600" cy="4939030"/>
+          <wp:anchor distT="0" distB="0" distL="114300" distR="114300" simplePos="0" relativeHeight="251672576" behindDoc="0" locked="0" layoutInCell="1" allowOverlap="1" wp14:anchorId="46024D70" wp14:editId="4CD8EFF3">
+            <wp:simplePos x="0" y="0"/>
+            <wp:positionH relativeFrom="margin">
+              <wp:posOffset>3331845</wp:posOffset>
+            </wp:positionH>
+            <wp:positionV relativeFrom="paragraph">
+              <wp:posOffset>259715</wp:posOffset>
+            </wp:positionV>
+            <wp:extent cx="3317240" cy="1579880"/>
             <wp:effectExtent l="0" t="0" r="0" b="1270"/>
-            <wp:docPr id="2" name="Picture 2"/>
+            <wp:wrapSquare wrapText="bothSides"/>
+            <wp:docPr id="23" name="Picture 23"/>
             <wp:cNvGraphicFramePr>
               <a:graphicFrameLocks xmlns:a="http://schemas.openxmlformats.org/drawingml/2006/main" noChangeAspect="1"/>
             </wp:cNvGraphicFramePr>
@@ -377,8 +540,10 @@
               <a:graphicData uri="http://schemas.openxmlformats.org/drawingml/2006/picture">
                 <pic:pic xmlns:pic="http://schemas.openxmlformats.org/drawingml/2006/picture">
                   <pic:nvPicPr>
-                    <pic:cNvPr id="2" name="Screen Shot 2020-02-18 at 4.41.51 PM.png"/>
-                    <pic:cNvPicPr/>
+                    <pic:cNvPr id="0" name="Picture 15"/>
+                    <pic:cNvPicPr>
+                      <a:picLocks noChangeAspect="1" noChangeArrowheads="1"/>
+                    </pic:cNvPicPr>
                   </pic:nvPicPr>
                   <pic:blipFill>
                     <a:blip r:embed="rId9">
@@ -388,23 +553,34 @@
                         </a:ext>
                       </a:extLst>
                     </a:blip>
+                    <a:srcRect/>
                     <a:stretch>
                       <a:fillRect/>
                     </a:stretch>
                   </pic:blipFill>
-                  <pic:spPr>
+                  <pic:spPr bwMode="auto">
                     <a:xfrm>
                       <a:off x="0" y="0"/>
-                      <a:ext cx="5943600" cy="4939030"/>
+                      <a:ext cx="3317240" cy="1579880"/>
                     </a:xfrm>
                     <a:prstGeom prst="rect">
                       <a:avLst/>
                     </a:prstGeom>
+                    <a:noFill/>
+                    <a:ln>
+                      <a:noFill/>
+                    </a:ln>
                   </pic:spPr>
                 </pic:pic>
               </a:graphicData>
             </a:graphic>
-          </wp:inline>
+            <wp14:sizeRelH relativeFrom="page">
+              <wp14:pctWidth>0</wp14:pctWidth>
+            </wp14:sizeRelH>
+            <wp14:sizeRelV relativeFrom="page">
+              <wp14:pctHeight>0</wp14:pctHeight>
+            </wp14:sizeRelV>
+          </wp:anchor>
         </w:drawing>
       </w:r>
     </w:p>
@@ -413,6 +589,14 @@
         <w:spacing w:before="100" w:beforeAutospacing="1" w:after="100" w:afterAutospacing="1" w:line="240" w:lineRule="auto"/>
         <w:rPr>
           <w:rFonts w:eastAsia="Times New Roman"/>
+        </w:rPr>
+      </w:pPr>
+    </w:p>
+    <w:p>
+      <w:pPr>
+        <w:spacing w:before="100" w:beforeAutospacing="1" w:after="100" w:afterAutospacing="1" w:line="240" w:lineRule="auto"/>
+        <w:rPr>
+          <w:rFonts w:eastAsia="Times New Roman"/>
           <w:b/>
           <w:bCs/>
         </w:rPr>
@@ -479,6 +663,73 @@
         </w:rPr>
         <w:t>Takes in the 32 bit instruction to be sent to the decoder, as well as the PC + 4 for the address of the next instruction to be fed back into instruction memory.</w:t>
       </w:r>
+    </w:p>
+    <w:p>
+      <w:pPr>
+        <w:spacing w:before="100" w:beforeAutospacing="1" w:after="100" w:afterAutospacing="1" w:line="240" w:lineRule="auto"/>
+        <w:rPr>
+          <w:rFonts w:eastAsia="Times New Roman"/>
+        </w:rPr>
+      </w:pPr>
+    </w:p>
+    <w:p>
+      <w:pPr>
+        <w:spacing w:before="100" w:beforeAutospacing="1" w:after="100" w:afterAutospacing="1" w:line="240" w:lineRule="auto"/>
+        <w:rPr>
+          <w:rFonts w:eastAsia="Times New Roman"/>
+        </w:rPr>
+      </w:pPr>
+    </w:p>
+    <w:p>
+      <w:pPr>
+        <w:spacing w:before="100" w:beforeAutospacing="1" w:after="100" w:afterAutospacing="1" w:line="240" w:lineRule="auto"/>
+        <w:rPr>
+          <w:rFonts w:eastAsia="Times New Roman"/>
+        </w:rPr>
+      </w:pPr>
+      <w:r>
+        <w:rPr>
+          <w:rFonts w:eastAsia="Times New Roman"/>
+          <w:b/>
+          <w:bCs/>
+        </w:rPr>
+        <w:t>Note:</w:t>
+      </w:r>
+      <w:r>
+        <w:rPr>
+          <w:rFonts w:eastAsia="Times New Roman"/>
+        </w:rPr>
+        <w:t xml:space="preserve"> To increment the PC by 4 (decimal) we add 1 to the 3</w:t>
+      </w:r>
+      <w:r>
+        <w:rPr>
+          <w:rFonts w:eastAsia="Times New Roman"/>
+          <w:vertAlign w:val="superscript"/>
+        </w:rPr>
+        <w:t>rd</w:t>
+      </w:r>
+      <w:r>
+        <w:rPr>
+          <w:rFonts w:eastAsia="Times New Roman"/>
+        </w:rPr>
+        <w:t xml:space="preserve"> bit of the PC.  </w:t>
+      </w:r>
+    </w:p>
+    <w:p>
+      <w:pPr>
+        <w:spacing w:before="100" w:beforeAutospacing="1" w:after="100" w:afterAutospacing="1" w:line="240" w:lineRule="auto"/>
+        <w:rPr>
+          <w:rFonts w:eastAsia="Times New Roman"/>
+        </w:rPr>
+      </w:pPr>
+    </w:p>
+    <w:p>
+      <w:pPr>
+        <w:spacing w:before="100" w:beforeAutospacing="1" w:after="100" w:afterAutospacing="1" w:line="240" w:lineRule="auto"/>
+        <w:rPr>
+          <w:rFonts w:eastAsia="Times New Roman"/>
+        </w:rPr>
+      </w:pPr>
     </w:p>
     <w:p>
       <w:pPr>
@@ -742,15 +993,52 @@
         <w:spacing w:before="100" w:beforeAutospacing="1" w:after="100" w:afterAutospacing="1" w:line="240" w:lineRule="auto"/>
         <w:rPr>
           <w:rFonts w:eastAsia="Times New Roman"/>
-        </w:rPr>
-      </w:pPr>
-      <w:r>
-        <w:rPr>
-          <w:rFonts w:eastAsia="Times New Roman"/>
           <w:b/>
           <w:sz w:val="28"/>
           <w:szCs w:val="28"/>
         </w:rPr>
+      </w:pPr>
+    </w:p>
+    <w:p>
+      <w:pPr>
+        <w:spacing w:before="100" w:beforeAutospacing="1" w:after="100" w:afterAutospacing="1" w:line="240" w:lineRule="auto"/>
+        <w:rPr>
+          <w:rFonts w:eastAsia="Times New Roman"/>
+          <w:b/>
+          <w:sz w:val="28"/>
+          <w:szCs w:val="28"/>
+        </w:rPr>
+      </w:pPr>
+    </w:p>
+    <w:p>
+      <w:pPr>
+        <w:spacing w:before="100" w:beforeAutospacing="1" w:after="100" w:afterAutospacing="1" w:line="240" w:lineRule="auto"/>
+        <w:rPr>
+          <w:rFonts w:eastAsia="Times New Roman"/>
+          <w:b/>
+          <w:sz w:val="28"/>
+          <w:szCs w:val="28"/>
+        </w:rPr>
+      </w:pPr>
+    </w:p>
+    <w:p>
+      <w:pPr>
+        <w:spacing w:before="100" w:beforeAutospacing="1" w:after="100" w:afterAutospacing="1" w:line="240" w:lineRule="auto"/>
+        <w:rPr>
+          <w:rFonts w:eastAsia="Times New Roman"/>
+          <w:b/>
+          <w:sz w:val="28"/>
+          <w:szCs w:val="28"/>
+        </w:rPr>
+      </w:pPr>
+      <w:r>
+        <w:rPr>
+          <w:rFonts w:eastAsia="Times New Roman"/>
+          <w:b/>
+          <w:sz w:val="28"/>
+          <w:szCs w:val="28"/>
+        </w:rPr>
+        <w:lastRenderedPageBreak/>
         <w:t>5 The Execute Stage</w:t>
       </w:r>
     </w:p>
@@ -759,6 +1047,54 @@
         <w:spacing w:before="100" w:beforeAutospacing="1" w:after="100" w:afterAutospacing="1" w:line="240" w:lineRule="auto"/>
         <w:rPr>
           <w:rFonts w:eastAsia="Times New Roman"/>
+          <w:bCs/>
+        </w:rPr>
+      </w:pPr>
+      <w:r>
+        <w:rPr>
+          <w:rFonts w:eastAsia="Times New Roman"/>
+          <w:bCs/>
+        </w:rPr>
+        <w:t xml:space="preserve">This circuit takes in A, B and ALU Op and ALU Sa. It feeds them into the ALU and then uses the </w:t>
+      </w:r>
+      <w:proofErr w:type="spellStart"/>
+      <w:r>
+        <w:rPr>
+          <w:rFonts w:eastAsia="Times New Roman"/>
+          <w:bCs/>
+        </w:rPr>
+        <w:t>ALUresult</w:t>
+      </w:r>
+      <w:proofErr w:type="spellEnd"/>
+      <w:r>
+        <w:rPr>
+          <w:rFonts w:eastAsia="Times New Roman"/>
+          <w:bCs/>
+        </w:rPr>
+        <w:t xml:space="preserve"> circuit to determine whether the ALU output or SLT/S</w:t>
+      </w:r>
+      <w:r>
+        <w:rPr>
+          <w:rFonts w:eastAsia="Times New Roman"/>
+          <w:bCs/>
+        </w:rPr>
+        <w:t xml:space="preserve">LTU output should be passed into </w:t>
+      </w:r>
+      <w:proofErr w:type="spellStart"/>
+      <w:r>
+        <w:rPr>
+          <w:rFonts w:eastAsia="Times New Roman"/>
+          <w:bCs/>
+        </w:rPr>
+        <w:t>ALUOutput</w:t>
+      </w:r>
+      <w:proofErr w:type="spellEnd"/>
+    </w:p>
+    <w:p>
+      <w:pPr>
+        <w:spacing w:before="100" w:beforeAutospacing="1" w:after="100" w:afterAutospacing="1" w:line="240" w:lineRule="auto"/>
+        <w:rPr>
+          <w:rFonts w:eastAsia="Times New Roman"/>
           <w:b/>
           <w:bCs/>
         </w:rPr>
@@ -786,17 +1122,264 @@
           <w:rFonts w:eastAsia="Times New Roman"/>
           <w:b/>
           <w:bCs/>
+        </w:rPr>
+        <w:tab/>
+      </w:r>
+      <w:r>
+        <w:rPr>
+          <w:rFonts w:eastAsia="Times New Roman"/>
+          <w:b/>
+          <w:bCs/>
+        </w:rPr>
+        <w:tab/>
+        <w:t>Execute</w:t>
+      </w:r>
+      <w:r>
+        <w:rPr>
+          <w:rFonts w:eastAsia="Times New Roman"/>
+          <w:b/>
+          <w:bCs/>
+        </w:rPr>
+        <w:tab/>
+      </w:r>
+      <w:r>
+        <w:rPr>
+          <w:rFonts w:eastAsia="Times New Roman"/>
+          <w:b/>
+          <w:bCs/>
+        </w:rPr>
+        <w:tab/>
+      </w:r>
+      <w:r>
+        <w:rPr>
+          <w:rFonts w:eastAsia="Times New Roman"/>
+          <w:b/>
+          <w:bCs/>
+        </w:rPr>
+        <w:tab/>
+      </w:r>
+      <w:r>
+        <w:rPr>
+          <w:rFonts w:eastAsia="Times New Roman"/>
+          <w:b/>
+          <w:bCs/>
+        </w:rPr>
+        <w:tab/>
+      </w:r>
+      <w:r>
+        <w:rPr>
+          <w:rFonts w:eastAsia="Times New Roman"/>
+          <w:b/>
+          <w:bCs/>
+        </w:rPr>
+        <w:tab/>
+      </w:r>
+      <w:r>
+        <w:rPr>
+          <w:rFonts w:eastAsia="Times New Roman"/>
+          <w:b/>
+          <w:bCs/>
+        </w:rPr>
+        <w:tab/>
+      </w:r>
+      <w:r>
+        <w:rPr>
+          <w:rFonts w:eastAsia="Times New Roman"/>
+          <w:b/>
+          <w:bCs/>
+        </w:rPr>
+        <w:tab/>
+        <w:t>EX/MEM Pipeline</w:t>
+      </w:r>
+      <w:r>
+        <w:rPr>
+          <w:rFonts w:eastAsia="Times New Roman"/>
+          <w:b/>
+          <w:bCs/>
+        </w:rPr>
+        <w:tab/>
+      </w:r>
+      <w:r>
+        <w:rPr>
+          <w:rFonts w:eastAsia="Times New Roman"/>
+          <w:b/>
+          <w:bCs/>
+        </w:rPr>
+        <w:tab/>
+      </w:r>
+      <w:r>
+        <w:rPr>
+          <w:rFonts w:eastAsia="Times New Roman"/>
+          <w:b/>
+          <w:bCs/>
+        </w:rPr>
+        <w:tab/>
+      </w:r>
+      <w:r>
+        <w:rPr>
+          <w:rFonts w:eastAsia="Times New Roman"/>
+          <w:b/>
+          <w:bCs/>
+        </w:rPr>
+        <w:tab/>
+      </w:r>
+      <w:r>
+        <w:rPr>
+          <w:rFonts w:eastAsia="Times New Roman"/>
+          <w:b/>
+          <w:bCs/>
+        </w:rPr>
+        <w:tab/>
+      </w:r>
+      <w:r>
+        <w:rPr>
+          <w:rFonts w:eastAsia="Times New Roman"/>
+          <w:b/>
+          <w:bCs/>
+        </w:rPr>
+        <w:tab/>
+      </w:r>
+      <w:r>
+        <w:rPr>
+          <w:rFonts w:eastAsia="Times New Roman"/>
+          <w:b/>
+          <w:bCs/>
+        </w:rPr>
+        <w:tab/>
+      </w:r>
+      <w:r>
+        <w:rPr>
+          <w:rFonts w:eastAsia="Times New Roman"/>
+          <w:b/>
+          <w:bCs/>
+        </w:rPr>
+        <w:tab/>
+      </w:r>
+      <w:r>
+        <w:rPr>
+          <w:rFonts w:eastAsia="Times New Roman"/>
+          <w:b/>
+          <w:bCs/>
+        </w:rPr>
+        <w:tab/>
+      </w:r>
+      <w:r>
+        <w:rPr>
+          <w:rFonts w:eastAsia="Times New Roman"/>
+          <w:b/>
+          <w:bCs/>
+        </w:rPr>
+        <w:tab/>
+      </w:r>
+      <w:r>
+        <w:rPr>
+          <w:rFonts w:eastAsia="Times New Roman"/>
+          <w:b/>
+          <w:bCs/>
+        </w:rPr>
+        <w:tab/>
+      </w:r>
+      <w:r>
+        <w:rPr>
+          <w:rFonts w:eastAsia="Times New Roman"/>
+          <w:b/>
+          <w:bCs/>
+        </w:rPr>
+        <w:tab/>
+      </w:r>
+    </w:p>
+    <w:p>
+      <w:pPr>
+        <w:spacing w:before="100" w:beforeAutospacing="1" w:after="100" w:afterAutospacing="1" w:line="240" w:lineRule="auto"/>
+        <w:rPr>
+          <w:rFonts w:eastAsia="Times New Roman"/>
+          <w:b/>
+          <w:bCs/>
+        </w:rPr>
+      </w:pPr>
+      <w:r>
+        <w:rPr>
+          <w:rFonts w:eastAsia="Times New Roman"/>
           <w:noProof/>
         </w:rPr>
-        <w:lastRenderedPageBreak/>
         <w:drawing>
-          <wp:anchor distT="0" distB="0" distL="114300" distR="114300" simplePos="0" relativeHeight="251659264" behindDoc="0" locked="0" layoutInCell="1" allowOverlap="1" wp14:anchorId="0A808038" wp14:editId="59949B0F">
+          <wp:anchor distT="0" distB="0" distL="114300" distR="114300" simplePos="0" relativeHeight="251665408" behindDoc="0" locked="0" layoutInCell="1" allowOverlap="1" wp14:anchorId="77C34341" wp14:editId="0E95F0A7">
             <wp:simplePos x="0" y="0"/>
             <wp:positionH relativeFrom="margin">
-              <wp:posOffset>3415047</wp:posOffset>
+              <wp:align>right</wp:align>
             </wp:positionH>
             <wp:positionV relativeFrom="paragraph">
-              <wp:posOffset>1905</wp:posOffset>
+              <wp:posOffset>69863</wp:posOffset>
+            </wp:positionV>
+            <wp:extent cx="2407920" cy="2025015"/>
+            <wp:effectExtent l="0" t="0" r="0" b="0"/>
+            <wp:wrapSquare wrapText="bothSides"/>
+            <wp:docPr id="17" name="Picture 17"/>
+            <wp:cNvGraphicFramePr>
+              <a:graphicFrameLocks xmlns:a="http://schemas.openxmlformats.org/drawingml/2006/main" noChangeAspect="1"/>
+            </wp:cNvGraphicFramePr>
+            <a:graphic xmlns:a="http://schemas.openxmlformats.org/drawingml/2006/main">
+              <a:graphicData uri="http://schemas.openxmlformats.org/drawingml/2006/picture">
+                <pic:pic xmlns:pic="http://schemas.openxmlformats.org/drawingml/2006/picture">
+                  <pic:nvPicPr>
+                    <pic:cNvPr id="0" name="Picture 9"/>
+                    <pic:cNvPicPr>
+                      <a:picLocks noChangeAspect="1" noChangeArrowheads="1"/>
+                    </pic:cNvPicPr>
+                  </pic:nvPicPr>
+                  <pic:blipFill>
+                    <a:blip r:embed="rId11">
+                      <a:extLst>
+                        <a:ext uri="{28A0092B-C50C-407E-A947-70E740481C1C}">
+                          <a14:useLocalDpi xmlns:a14="http://schemas.microsoft.com/office/drawing/2010/main" val="0"/>
+                        </a:ext>
+                      </a:extLst>
+                    </a:blip>
+                    <a:srcRect/>
+                    <a:stretch>
+                      <a:fillRect/>
+                    </a:stretch>
+                  </pic:blipFill>
+                  <pic:spPr bwMode="auto">
+                    <a:xfrm>
+                      <a:off x="0" y="0"/>
+                      <a:ext cx="2407920" cy="2025015"/>
+                    </a:xfrm>
+                    <a:prstGeom prst="rect">
+                      <a:avLst/>
+                    </a:prstGeom>
+                    <a:noFill/>
+                    <a:ln>
+                      <a:noFill/>
+                    </a:ln>
+                  </pic:spPr>
+                </pic:pic>
+              </a:graphicData>
+            </a:graphic>
+            <wp14:sizeRelH relativeFrom="page">
+              <wp14:pctWidth>0</wp14:pctWidth>
+            </wp14:sizeRelH>
+            <wp14:sizeRelV relativeFrom="page">
+              <wp14:pctHeight>0</wp14:pctHeight>
+            </wp14:sizeRelV>
+          </wp:anchor>
+        </w:drawing>
+      </w:r>
+      <w:r>
+        <w:rPr>
+          <w:rFonts w:eastAsia="Times New Roman"/>
+          <w:b/>
+          <w:bCs/>
+          <w:noProof/>
+        </w:rPr>
+        <w:drawing>
+          <wp:anchor distT="0" distB="0" distL="114300" distR="114300" simplePos="0" relativeHeight="251659264" behindDoc="0" locked="0" layoutInCell="1" allowOverlap="1" wp14:anchorId="0A808038" wp14:editId="7FE848F7">
+            <wp:simplePos x="0" y="0"/>
+            <wp:positionH relativeFrom="margin">
+              <wp:posOffset>346574</wp:posOffset>
+            </wp:positionH>
+            <wp:positionV relativeFrom="paragraph">
+              <wp:posOffset>294</wp:posOffset>
             </wp:positionV>
             <wp:extent cx="2871470" cy="2374900"/>
             <wp:effectExtent l="0" t="0" r="5080" b="6350"/>
@@ -815,7 +1398,7 @@
                     </pic:cNvPicPr>
                   </pic:nvPicPr>
                   <pic:blipFill>
-                    <a:blip r:embed="rId11">
+                    <a:blip r:embed="rId12">
                       <a:extLst>
                         <a:ext uri="{28A0092B-C50C-407E-A947-70E740481C1C}">
                           <a14:useLocalDpi xmlns:a14="http://schemas.microsoft.com/office/drawing/2010/main" val="0"/>
@@ -852,26 +1435,240 @@
           </wp:anchor>
         </w:drawing>
       </w:r>
-      <w:r>
-        <w:rPr>
-          <w:rFonts w:eastAsia="Times New Roman"/>
-          <w:b/>
-          <w:bCs/>
+    </w:p>
+    <w:p>
+      <w:pPr>
+        <w:spacing w:before="100" w:beforeAutospacing="1" w:after="100" w:afterAutospacing="1" w:line="240" w:lineRule="auto"/>
+        <w:rPr>
+          <w:rFonts w:eastAsia="Times New Roman"/>
+          <w:b/>
+          <w:bCs/>
+        </w:rPr>
+      </w:pPr>
+    </w:p>
+    <w:p>
+      <w:pPr>
+        <w:spacing w:before="100" w:beforeAutospacing="1" w:after="100" w:afterAutospacing="1" w:line="240" w:lineRule="auto"/>
+        <w:rPr>
+          <w:rFonts w:eastAsia="Times New Roman"/>
+          <w:b/>
+          <w:bCs/>
+        </w:rPr>
+      </w:pPr>
+    </w:p>
+    <w:p>
+      <w:pPr>
+        <w:spacing w:before="100" w:beforeAutospacing="1" w:after="100" w:afterAutospacing="1" w:line="240" w:lineRule="auto"/>
+        <w:rPr>
+          <w:rFonts w:eastAsia="Times New Roman"/>
+          <w:b/>
+          <w:bCs/>
+        </w:rPr>
+      </w:pPr>
+    </w:p>
+    <w:p>
+      <w:pPr>
+        <w:spacing w:before="100" w:beforeAutospacing="1" w:after="100" w:afterAutospacing="1" w:line="240" w:lineRule="auto"/>
+        <w:rPr>
+          <w:rFonts w:eastAsia="Times New Roman"/>
+          <w:b/>
+          <w:bCs/>
+        </w:rPr>
+      </w:pPr>
+    </w:p>
+    <w:p>
+      <w:pPr>
+        <w:spacing w:before="100" w:beforeAutospacing="1" w:after="100" w:afterAutospacing="1" w:line="240" w:lineRule="auto"/>
+        <w:rPr>
+          <w:rFonts w:eastAsia="Times New Roman"/>
+          <w:b/>
+          <w:bCs/>
+        </w:rPr>
+      </w:pPr>
+    </w:p>
+    <w:p>
+      <w:pPr>
+        <w:spacing w:before="100" w:beforeAutospacing="1" w:after="100" w:afterAutospacing="1" w:line="240" w:lineRule="auto"/>
+        <w:rPr>
+          <w:rFonts w:eastAsia="Times New Roman"/>
+          <w:b/>
+          <w:bCs/>
+        </w:rPr>
+      </w:pPr>
+    </w:p>
+    <w:p>
+      <w:pPr>
+        <w:spacing w:before="100" w:beforeAutospacing="1" w:after="100" w:afterAutospacing="1" w:line="240" w:lineRule="auto"/>
+        <w:rPr>
+          <w:rFonts w:eastAsia="Times New Roman"/>
+          <w:b/>
+          <w:bCs/>
+        </w:rPr>
+      </w:pPr>
+      <w:r>
+        <w:rPr>
+          <w:rFonts w:eastAsia="Times New Roman"/>
+          <w:b/>
+          <w:bCs/>
+        </w:rPr>
+        <w:t>5.1</w:t>
+      </w:r>
+      <w:r>
+        <w:rPr>
+          <w:rFonts w:eastAsia="Times New Roman"/>
+          <w:b/>
+          <w:bCs/>
+        </w:rPr>
+        <w:t>.1</w:t>
+      </w:r>
+      <w:r>
+        <w:rPr>
+          <w:rFonts w:eastAsia="Times New Roman"/>
+          <w:b/>
+          <w:bCs/>
+        </w:rPr>
+        <w:t xml:space="preserve"> </w:t>
+      </w:r>
+      <w:r>
+        <w:rPr>
+          <w:rFonts w:eastAsia="Times New Roman"/>
+          <w:b/>
+          <w:bCs/>
+        </w:rPr>
+        <w:t>Arithmetic Logic Unit (ALU)</w:t>
+      </w:r>
+    </w:p>
+    <w:p>
+      <w:pPr>
+        <w:spacing w:before="100" w:beforeAutospacing="1" w:after="100" w:afterAutospacing="1" w:line="240" w:lineRule="auto"/>
+        <w:rPr>
+          <w:rFonts w:eastAsia="Times New Roman"/>
+        </w:rPr>
+      </w:pPr>
+      <w:r>
+        <w:rPr>
+          <w:rFonts w:eastAsia="Times New Roman"/>
+        </w:rPr>
+        <w:t xml:space="preserve">Takes A, B (32 bits each), and </w:t>
+      </w:r>
+      <w:r>
+        <w:rPr>
+          <w:rFonts w:eastAsia="Times New Roman"/>
+        </w:rPr>
+        <w:t xml:space="preserve">an operation code and outputs the computed result into the EX/MEM pipeline </w:t>
+      </w:r>
+    </w:p>
+    <w:p>
+      <w:pPr>
+        <w:spacing w:before="100" w:beforeAutospacing="1" w:after="100" w:afterAutospacing="1" w:line="240" w:lineRule="auto"/>
+        <w:rPr>
+          <w:rFonts w:eastAsia="Times New Roman"/>
+          <w:b/>
+          <w:bCs/>
+        </w:rPr>
+      </w:pPr>
+      <w:r>
+        <w:rPr>
+          <w:rFonts w:eastAsia="Times New Roman"/>
+          <w:b/>
+          <w:bCs/>
+        </w:rPr>
+        <w:t>5.1.</w:t>
+      </w:r>
+      <w:r>
+        <w:rPr>
+          <w:rFonts w:eastAsia="Times New Roman"/>
+          <w:b/>
+          <w:bCs/>
+        </w:rPr>
+        <w:t>2 EX/MEM Pipeline</w:t>
+      </w:r>
+    </w:p>
+    <w:p>
+      <w:pPr>
+        <w:spacing w:before="100" w:beforeAutospacing="1" w:after="100" w:afterAutospacing="1" w:line="240" w:lineRule="auto"/>
+        <w:rPr>
+          <w:rFonts w:eastAsia="Times New Roman"/>
+        </w:rPr>
+      </w:pPr>
+      <w:r>
+        <w:rPr>
+          <w:rFonts w:eastAsia="Times New Roman"/>
+        </w:rPr>
+        <w:t xml:space="preserve">Takes in the output of the ALU, PC + 4 and the past instruction index, </w:t>
+      </w:r>
+      <w:r>
+        <w:rPr>
+          <w:rFonts w:eastAsia="Times New Roman"/>
+        </w:rPr>
+        <w:t xml:space="preserve">and </w:t>
+      </w:r>
+      <w:r>
+        <w:rPr>
+          <w:rFonts w:eastAsia="Times New Roman"/>
+        </w:rPr>
+        <w:t>the write register and sends them to the MEM stage</w:t>
+      </w:r>
+    </w:p>
+    <w:p>
+      <w:pPr>
+        <w:spacing w:before="100" w:beforeAutospacing="1" w:after="100" w:afterAutospacing="1" w:line="240" w:lineRule="auto"/>
+        <w:rPr>
+          <w:rFonts w:eastAsia="Times New Roman"/>
+        </w:rPr>
+      </w:pPr>
+    </w:p>
+    <w:p>
+      <w:pPr>
+        <w:spacing w:before="100" w:beforeAutospacing="1" w:after="100" w:afterAutospacing="1" w:line="240" w:lineRule="auto"/>
+        <w:rPr>
+          <w:rFonts w:eastAsia="Times New Roman"/>
+        </w:rPr>
+      </w:pPr>
+    </w:p>
+    <w:p>
+      <w:pPr>
+        <w:spacing w:before="100" w:beforeAutospacing="1" w:after="100" w:afterAutospacing="1" w:line="240" w:lineRule="auto"/>
+        <w:rPr>
+          <w:rFonts w:eastAsia="Times New Roman"/>
+        </w:rPr>
+      </w:pPr>
+    </w:p>
+    <w:p>
+      <w:pPr>
+        <w:spacing w:before="100" w:beforeAutospacing="1" w:after="100" w:afterAutospacing="1" w:line="240" w:lineRule="auto"/>
+        <w:rPr>
+          <w:rFonts w:eastAsia="Times New Roman"/>
+        </w:rPr>
+      </w:pPr>
+    </w:p>
+    <w:p>
+      <w:pPr>
+        <w:spacing w:before="100" w:beforeAutospacing="1" w:after="100" w:afterAutospacing="1" w:line="240" w:lineRule="auto"/>
+        <w:rPr>
+          <w:rFonts w:eastAsia="Times New Roman"/>
+        </w:rPr>
+      </w:pPr>
+      <w:r>
+        <w:rPr>
+          <w:rFonts w:eastAsia="Times New Roman"/>
+          <w:b/>
           <w:noProof/>
         </w:rPr>
+        <w:lastRenderedPageBreak/>
         <w:drawing>
-          <wp:anchor distT="0" distB="0" distL="114300" distR="114300" simplePos="0" relativeHeight="251660288" behindDoc="0" locked="0" layoutInCell="1" allowOverlap="1" wp14:anchorId="7B0F3E77" wp14:editId="0C05061D">
+          <wp:anchor distT="0" distB="0" distL="114300" distR="114300" simplePos="0" relativeHeight="251670528" behindDoc="0" locked="0" layoutInCell="1" allowOverlap="1" wp14:anchorId="61A3ED28" wp14:editId="2D5DDA82">
             <wp:simplePos x="0" y="0"/>
-            <wp:positionH relativeFrom="column">
-              <wp:posOffset>0</wp:posOffset>
+            <wp:positionH relativeFrom="margin">
+              <wp:posOffset>-684845</wp:posOffset>
             </wp:positionH>
             <wp:positionV relativeFrom="paragraph">
-              <wp:posOffset>-1270</wp:posOffset>
+              <wp:posOffset>315</wp:posOffset>
             </wp:positionV>
-            <wp:extent cx="3133090" cy="2293620"/>
-            <wp:effectExtent l="0" t="0" r="0" b="0"/>
+            <wp:extent cx="4410710" cy="2012315"/>
+            <wp:effectExtent l="0" t="0" r="0" b="6985"/>
             <wp:wrapSquare wrapText="bothSides"/>
-            <wp:docPr id="4" name="Picture 4"/>
+            <wp:docPr id="21" name="Picture 21"/>
             <wp:cNvGraphicFramePr>
               <a:graphicFrameLocks xmlns:a="http://schemas.openxmlformats.org/drawingml/2006/main" noChangeAspect="1"/>
             </wp:cNvGraphicFramePr>
@@ -879,194 +1676,7 @@
               <a:graphicData uri="http://schemas.openxmlformats.org/drawingml/2006/picture">
                 <pic:pic xmlns:pic="http://schemas.openxmlformats.org/drawingml/2006/picture">
                   <pic:nvPicPr>
-                    <pic:cNvPr id="4" name="Screen Shot 2020-02-18 at 4.42.10 PM.png"/>
-                    <pic:cNvPicPr/>
-                  </pic:nvPicPr>
-                  <pic:blipFill>
-                    <a:blip r:embed="rId12">
-                      <a:extLst>
-                        <a:ext uri="{28A0092B-C50C-407E-A947-70E740481C1C}">
-                          <a14:useLocalDpi xmlns:a14="http://schemas.microsoft.com/office/drawing/2010/main" val="0"/>
-                        </a:ext>
-                      </a:extLst>
-                    </a:blip>
-                    <a:stretch>
-                      <a:fillRect/>
-                    </a:stretch>
-                  </pic:blipFill>
-                  <pic:spPr>
-                    <a:xfrm>
-                      <a:off x="0" y="0"/>
-                      <a:ext cx="3133090" cy="2293620"/>
-                    </a:xfrm>
-                    <a:prstGeom prst="rect">
-                      <a:avLst/>
-                    </a:prstGeom>
-                  </pic:spPr>
-                </pic:pic>
-              </a:graphicData>
-            </a:graphic>
-            <wp14:sizeRelH relativeFrom="page">
-              <wp14:pctWidth>0</wp14:pctWidth>
-            </wp14:sizeRelH>
-            <wp14:sizeRelV relativeFrom="page">
-              <wp14:pctHeight>0</wp14:pctHeight>
-            </wp14:sizeRelV>
-          </wp:anchor>
-        </w:drawing>
-      </w:r>
-    </w:p>
-    <w:p>
-      <w:pPr>
-        <w:spacing w:before="100" w:beforeAutospacing="1" w:after="100" w:afterAutospacing="1" w:line="240" w:lineRule="auto"/>
-        <w:rPr>
-          <w:rFonts w:eastAsia="Times New Roman"/>
-          <w:b/>
-          <w:bCs/>
-        </w:rPr>
-      </w:pPr>
-    </w:p>
-    <w:p>
-      <w:pPr>
-        <w:spacing w:before="100" w:beforeAutospacing="1" w:after="100" w:afterAutospacing="1" w:line="240" w:lineRule="auto"/>
-        <w:rPr>
-          <w:rFonts w:eastAsia="Times New Roman"/>
-          <w:b/>
-          <w:bCs/>
-        </w:rPr>
-      </w:pPr>
-      <w:r>
-        <w:rPr>
-          <w:rFonts w:eastAsia="Times New Roman"/>
-          <w:b/>
-          <w:bCs/>
-        </w:rPr>
-        <w:t>5.1</w:t>
-      </w:r>
-      <w:r>
-        <w:rPr>
-          <w:rFonts w:eastAsia="Times New Roman"/>
-          <w:b/>
-          <w:bCs/>
-        </w:rPr>
-        <w:t>.1</w:t>
-      </w:r>
-      <w:r>
-        <w:rPr>
-          <w:rFonts w:eastAsia="Times New Roman"/>
-          <w:b/>
-          <w:bCs/>
-        </w:rPr>
-        <w:t xml:space="preserve"> </w:t>
-      </w:r>
-      <w:r>
-        <w:rPr>
-          <w:rFonts w:eastAsia="Times New Roman"/>
-          <w:b/>
-          <w:bCs/>
-        </w:rPr>
-        <w:t>Arithmetic Logic Unit (ALU)</w:t>
-      </w:r>
-    </w:p>
-    <w:p>
-      <w:pPr>
-        <w:spacing w:before="100" w:beforeAutospacing="1" w:after="100" w:afterAutospacing="1" w:line="240" w:lineRule="auto"/>
-        <w:rPr>
-          <w:rFonts w:eastAsia="Times New Roman"/>
-        </w:rPr>
-      </w:pPr>
-      <w:r>
-        <w:rPr>
-          <w:rFonts w:eastAsia="Times New Roman"/>
-        </w:rPr>
-        <w:t xml:space="preserve">Takes A, B (32 bits each), and </w:t>
-      </w:r>
-      <w:r>
-        <w:rPr>
-          <w:rFonts w:eastAsia="Times New Roman"/>
-        </w:rPr>
-        <w:t xml:space="preserve">an operation code and outputs the computed result into the EX/MEM pipeline </w:t>
-      </w:r>
-    </w:p>
-    <w:p>
-      <w:pPr>
-        <w:spacing w:before="100" w:beforeAutospacing="1" w:after="100" w:afterAutospacing="1" w:line="240" w:lineRule="auto"/>
-        <w:rPr>
-          <w:rFonts w:eastAsia="Times New Roman"/>
-          <w:b/>
-          <w:bCs/>
-        </w:rPr>
-      </w:pPr>
-      <w:r>
-        <w:rPr>
-          <w:rFonts w:eastAsia="Times New Roman"/>
-          <w:b/>
-          <w:bCs/>
-        </w:rPr>
-        <w:t>5.1.</w:t>
-      </w:r>
-      <w:r>
-        <w:rPr>
-          <w:rFonts w:eastAsia="Times New Roman"/>
-          <w:b/>
-          <w:bCs/>
-        </w:rPr>
-        <w:t>2 EX/MEM Pipeline</w:t>
-      </w:r>
-    </w:p>
-    <w:p>
-      <w:pPr>
-        <w:spacing w:before="100" w:beforeAutospacing="1" w:after="100" w:afterAutospacing="1" w:line="240" w:lineRule="auto"/>
-        <w:rPr>
-          <w:rFonts w:eastAsia="Times New Roman"/>
-        </w:rPr>
-      </w:pPr>
-      <w:r>
-        <w:rPr>
-          <w:rFonts w:eastAsia="Times New Roman"/>
-        </w:rPr>
-        <w:t xml:space="preserve">Takes in the output of the ALU, PC + 4 and the past instruction index, </w:t>
-      </w:r>
-      <w:r>
-        <w:rPr>
-          <w:rFonts w:eastAsia="Times New Roman"/>
-        </w:rPr>
-        <w:t>and B for memory storage</w:t>
-      </w:r>
-    </w:p>
-    <w:p>
-      <w:pPr>
-        <w:spacing w:before="100" w:beforeAutospacing="1" w:after="100" w:afterAutospacing="1" w:line="240" w:lineRule="auto"/>
-        <w:rPr>
-          <w:rFonts w:eastAsia="Times New Roman"/>
-        </w:rPr>
-      </w:pPr>
-      <w:r>
-        <w:rPr>
-          <w:rFonts w:eastAsia="Times New Roman"/>
-          <w:noProof/>
-        </w:rPr>
-        <w:drawing>
-          <wp:anchor distT="0" distB="0" distL="114300" distR="114300" simplePos="0" relativeHeight="251661312" behindDoc="0" locked="0" layoutInCell="1" allowOverlap="1" wp14:anchorId="3B4CFD07" wp14:editId="13A315F2">
-            <wp:simplePos x="0" y="0"/>
-            <wp:positionH relativeFrom="margin">
-              <wp:posOffset>641222</wp:posOffset>
-            </wp:positionH>
-            <wp:positionV relativeFrom="paragraph">
-              <wp:posOffset>162628</wp:posOffset>
-            </wp:positionV>
-            <wp:extent cx="3227705" cy="2714625"/>
-            <wp:effectExtent l="0" t="0" r="0" b="9525"/>
-            <wp:wrapSquare wrapText="bothSides"/>
-            <wp:docPr id="12" name="Picture 12"/>
-            <wp:cNvGraphicFramePr>
-              <a:graphicFrameLocks xmlns:a="http://schemas.openxmlformats.org/drawingml/2006/main" noChangeAspect="1"/>
-            </wp:cNvGraphicFramePr>
-            <a:graphic xmlns:a="http://schemas.openxmlformats.org/drawingml/2006/main">
-              <a:graphicData uri="http://schemas.openxmlformats.org/drawingml/2006/picture">
-                <pic:pic xmlns:pic="http://schemas.openxmlformats.org/drawingml/2006/picture">
-                  <pic:nvPicPr>
-                    <pic:cNvPr id="0" name="Picture 4"/>
+                    <pic:cNvPr id="0" name="Picture 13"/>
                     <pic:cNvPicPr>
                       <a:picLocks noChangeAspect="1" noChangeArrowheads="1"/>
                     </pic:cNvPicPr>
@@ -1087,7 +1697,7 @@
                   <pic:spPr bwMode="auto">
                     <a:xfrm>
                       <a:off x="0" y="0"/>
-                      <a:ext cx="3227705" cy="2714625"/>
+                      <a:ext cx="4410710" cy="2012315"/>
                     </a:xfrm>
                     <a:prstGeom prst="rect">
                       <a:avLst/>
@@ -1109,13 +1719,66 @@
           </wp:anchor>
         </w:drawing>
       </w:r>
-    </w:p>
-    <w:p>
-      <w:pPr>
-        <w:spacing w:before="100" w:beforeAutospacing="1" w:after="100" w:afterAutospacing="1" w:line="240" w:lineRule="auto"/>
-        <w:rPr>
-          <w:rFonts w:eastAsia="Times New Roman"/>
-          <w:b/>
+      <w:r>
+        <w:rPr>
+          <w:rFonts w:eastAsia="Times New Roman"/>
+        </w:rPr>
+        <w:t xml:space="preserve">This circuit is </w:t>
+      </w:r>
+      <w:proofErr w:type="spellStart"/>
+      <w:r>
+        <w:rPr>
+          <w:rFonts w:eastAsia="Times New Roman"/>
+          <w:b/>
+          <w:bCs/>
+        </w:rPr>
+        <w:t>ALUresult</w:t>
+      </w:r>
+      <w:proofErr w:type="spellEnd"/>
+      <w:r>
+        <w:rPr>
+          <w:rFonts w:eastAsia="Times New Roman"/>
+        </w:rPr>
+        <w:t xml:space="preserve">. </w:t>
+      </w:r>
+      <w:r>
+        <w:rPr>
+          <w:rFonts w:eastAsia="Times New Roman"/>
+        </w:rPr>
+        <w:t>This circuit chooses the output of the ALU to be either C, the computed value, or SLT if the 0</w:t>
+      </w:r>
+      <w:r>
+        <w:rPr>
+          <w:rFonts w:eastAsia="Times New Roman"/>
+          <w:vertAlign w:val="superscript"/>
+        </w:rPr>
+        <w:t>th</w:t>
+      </w:r>
+      <w:r>
+        <w:rPr>
+          <w:rFonts w:eastAsia="Times New Roman"/>
+        </w:rPr>
+        <w:t xml:space="preserve"> bit of funct3 = 0 or SLTU if the 0</w:t>
+      </w:r>
+      <w:r>
+        <w:rPr>
+          <w:rFonts w:eastAsia="Times New Roman"/>
+          <w:vertAlign w:val="superscript"/>
+        </w:rPr>
+        <w:t>th</w:t>
+      </w:r>
+      <w:r>
+        <w:rPr>
+          <w:rFonts w:eastAsia="Times New Roman"/>
+        </w:rPr>
+        <w:t xml:space="preserve"> bit of funct3 = 1. The 0 and 1 bits of Op are also used in subsequent mux’s to determine whether the C value (ALU output) or SLT/SLTU is used. </w:t>
+      </w:r>
+    </w:p>
+    <w:p>
+      <w:pPr>
+        <w:spacing w:before="100" w:beforeAutospacing="1" w:after="100" w:afterAutospacing="1" w:line="240" w:lineRule="auto"/>
+        <w:rPr>
+          <w:rFonts w:eastAsia="Times New Roman"/>
         </w:rPr>
       </w:pPr>
     </w:p>
@@ -1217,13 +1880,101 @@
           <w:szCs w:val="28"/>
         </w:rPr>
       </w:pPr>
-      <w:r>
+    </w:p>
+    <w:p>
+      <w:pPr>
+        <w:spacing w:before="100" w:beforeAutospacing="1" w:after="100" w:afterAutospacing="1" w:line="240" w:lineRule="auto"/>
         <w:rPr>
           <w:rFonts w:eastAsia="Times New Roman"/>
           <w:b/>
           <w:sz w:val="28"/>
           <w:szCs w:val="28"/>
         </w:rPr>
+      </w:pPr>
+    </w:p>
+    <w:p>
+      <w:pPr>
+        <w:spacing w:before="100" w:beforeAutospacing="1" w:after="100" w:afterAutospacing="1" w:line="240" w:lineRule="auto"/>
+        <w:rPr>
+          <w:rFonts w:eastAsia="Times New Roman"/>
+          <w:b/>
+          <w:sz w:val="28"/>
+          <w:szCs w:val="28"/>
+        </w:rPr>
+      </w:pPr>
+    </w:p>
+    <w:p>
+      <w:pPr>
+        <w:spacing w:before="100" w:beforeAutospacing="1" w:after="100" w:afterAutospacing="1" w:line="240" w:lineRule="auto"/>
+        <w:rPr>
+          <w:rFonts w:eastAsia="Times New Roman"/>
+          <w:b/>
+          <w:sz w:val="28"/>
+          <w:szCs w:val="28"/>
+        </w:rPr>
+      </w:pPr>
+    </w:p>
+    <w:p>
+      <w:pPr>
+        <w:spacing w:before="100" w:beforeAutospacing="1" w:after="100" w:afterAutospacing="1" w:line="240" w:lineRule="auto"/>
+        <w:rPr>
+          <w:rFonts w:eastAsia="Times New Roman"/>
+          <w:b/>
+          <w:sz w:val="28"/>
+          <w:szCs w:val="28"/>
+        </w:rPr>
+      </w:pPr>
+    </w:p>
+    <w:p>
+      <w:pPr>
+        <w:spacing w:before="100" w:beforeAutospacing="1" w:after="100" w:afterAutospacing="1" w:line="240" w:lineRule="auto"/>
+        <w:rPr>
+          <w:rFonts w:eastAsia="Times New Roman"/>
+          <w:b/>
+          <w:sz w:val="28"/>
+          <w:szCs w:val="28"/>
+        </w:rPr>
+      </w:pPr>
+    </w:p>
+    <w:p>
+      <w:pPr>
+        <w:spacing w:before="100" w:beforeAutospacing="1" w:after="100" w:afterAutospacing="1" w:line="240" w:lineRule="auto"/>
+        <w:rPr>
+          <w:rFonts w:eastAsia="Times New Roman"/>
+          <w:b/>
+          <w:sz w:val="28"/>
+          <w:szCs w:val="28"/>
+        </w:rPr>
+      </w:pPr>
+    </w:p>
+    <w:p>
+      <w:pPr>
+        <w:spacing w:before="100" w:beforeAutospacing="1" w:after="100" w:afterAutospacing="1" w:line="240" w:lineRule="auto"/>
+        <w:rPr>
+          <w:rFonts w:eastAsia="Times New Roman"/>
+          <w:b/>
+          <w:sz w:val="28"/>
+          <w:szCs w:val="28"/>
+        </w:rPr>
+      </w:pPr>
+    </w:p>
+    <w:p>
+      <w:pPr>
+        <w:spacing w:before="100" w:beforeAutospacing="1" w:after="100" w:afterAutospacing="1" w:line="240" w:lineRule="auto"/>
+        <w:rPr>
+          <w:rFonts w:eastAsia="Times New Roman"/>
+          <w:b/>
+          <w:sz w:val="28"/>
+          <w:szCs w:val="28"/>
+        </w:rPr>
+      </w:pPr>
+      <w:r>
+        <w:rPr>
+          <w:rFonts w:eastAsia="Times New Roman"/>
+          <w:b/>
+          <w:sz w:val="28"/>
+          <w:szCs w:val="28"/>
+        </w:rPr>
         <w:lastRenderedPageBreak/>
         <w:t>6 The Memory Stage</w:t>
       </w:r>
@@ -1267,22 +2018,30 @@
           <w:rFonts w:eastAsia="Times New Roman"/>
         </w:rPr>
       </w:pPr>
+    </w:p>
+    <w:p>
+      <w:pPr>
+        <w:spacing w:before="100" w:beforeAutospacing="1" w:after="100" w:afterAutospacing="1" w:line="240" w:lineRule="auto"/>
+        <w:rPr>
+          <w:rFonts w:eastAsia="Times New Roman"/>
+        </w:rPr>
+      </w:pPr>
       <w:r>
         <w:rPr>
           <w:rFonts w:eastAsia="Times New Roman"/>
           <w:noProof/>
         </w:rPr>
         <w:drawing>
-          <wp:anchor distT="0" distB="0" distL="114300" distR="114300" simplePos="0" relativeHeight="251662336" behindDoc="0" locked="0" layoutInCell="1" allowOverlap="1" wp14:anchorId="79E5F8FB" wp14:editId="6D9F28F9">
+          <wp:anchor distT="0" distB="0" distL="114300" distR="114300" simplePos="0" relativeHeight="251662336" behindDoc="0" locked="0" layoutInCell="1" allowOverlap="1" wp14:anchorId="79E5F8FB" wp14:editId="0286D1DD">
             <wp:simplePos x="0" y="0"/>
             <wp:positionH relativeFrom="margin">
-              <wp:posOffset>4081047</wp:posOffset>
+              <wp:posOffset>-55245</wp:posOffset>
             </wp:positionH>
             <wp:positionV relativeFrom="paragraph">
-              <wp:posOffset>565231</wp:posOffset>
+              <wp:posOffset>27940</wp:posOffset>
             </wp:positionV>
-            <wp:extent cx="2258060" cy="1169035"/>
-            <wp:effectExtent l="0" t="0" r="8890" b="0"/>
+            <wp:extent cx="2905760" cy="1504315"/>
+            <wp:effectExtent l="0" t="0" r="8890" b="635"/>
             <wp:wrapSquare wrapText="bothSides"/>
             <wp:docPr id="14" name="Picture 14"/>
             <wp:cNvGraphicFramePr>
@@ -1313,7 +2072,7 @@
                   <pic:spPr bwMode="auto">
                     <a:xfrm>
                       <a:off x="0" y="0"/>
-                      <a:ext cx="2258060" cy="1169035"/>
+                      <a:ext cx="2905760" cy="1504315"/>
                     </a:xfrm>
                     <a:prstGeom prst="rect">
                       <a:avLst/>
@@ -1335,52 +2094,83 @@
           </wp:anchor>
         </w:drawing>
       </w:r>
-      <w:r>
-        <w:rPr>
-          <w:rFonts w:eastAsia="Times New Roman"/>
-          <w:noProof/>
-        </w:rPr>
-        <w:drawing>
-          <wp:inline distT="0" distB="0" distL="0" distR="0" wp14:anchorId="59ECEEC6" wp14:editId="6190C243">
-            <wp:extent cx="3664324" cy="2685605"/>
-            <wp:effectExtent l="0" t="0" r="6350" b="0"/>
-            <wp:docPr id="5" name="Picture 5"/>
-            <wp:cNvGraphicFramePr>
-              <a:graphicFrameLocks xmlns:a="http://schemas.openxmlformats.org/drawingml/2006/main" noChangeAspect="1"/>
-            </wp:cNvGraphicFramePr>
-            <a:graphic xmlns:a="http://schemas.openxmlformats.org/drawingml/2006/main">
-              <a:graphicData uri="http://schemas.openxmlformats.org/drawingml/2006/picture">
-                <pic:pic xmlns:pic="http://schemas.openxmlformats.org/drawingml/2006/picture">
-                  <pic:nvPicPr>
-                    <pic:cNvPr id="5" name="Screen Shot 2020-02-18 at 4.42.18 PM.png"/>
-                    <pic:cNvPicPr/>
-                  </pic:nvPicPr>
-                  <pic:blipFill>
-                    <a:blip r:embed="rId15">
-                      <a:extLst>
-                        <a:ext uri="{28A0092B-C50C-407E-A947-70E740481C1C}">
-                          <a14:useLocalDpi xmlns:a14="http://schemas.microsoft.com/office/drawing/2010/main" val="0"/>
-                        </a:ext>
-                      </a:extLst>
-                    </a:blip>
-                    <a:stretch>
-                      <a:fillRect/>
-                    </a:stretch>
-                  </pic:blipFill>
-                  <pic:spPr>
-                    <a:xfrm>
-                      <a:off x="0" y="0"/>
-                      <a:ext cx="3668397" cy="2688590"/>
-                    </a:xfrm>
-                    <a:prstGeom prst="rect">
-                      <a:avLst/>
-                    </a:prstGeom>
-                  </pic:spPr>
-                </pic:pic>
-              </a:graphicData>
-            </a:graphic>
-          </wp:inline>
-        </w:drawing>
+    </w:p>
+    <w:p>
+      <w:pPr>
+        <w:spacing w:before="100" w:beforeAutospacing="1" w:after="100" w:afterAutospacing="1" w:line="240" w:lineRule="auto"/>
+        <w:rPr>
+          <w:rFonts w:eastAsia="Times New Roman"/>
+        </w:rPr>
+      </w:pPr>
+    </w:p>
+    <w:p>
+      <w:pPr>
+        <w:spacing w:before="100" w:beforeAutospacing="1" w:after="100" w:afterAutospacing="1" w:line="240" w:lineRule="auto"/>
+        <w:rPr>
+          <w:rFonts w:eastAsia="Times New Roman"/>
+        </w:rPr>
+      </w:pPr>
+    </w:p>
+    <w:p>
+      <w:pPr>
+        <w:spacing w:before="100" w:beforeAutospacing="1" w:after="100" w:afterAutospacing="1" w:line="240" w:lineRule="auto"/>
+        <w:rPr>
+          <w:rFonts w:eastAsia="Times New Roman"/>
+        </w:rPr>
+      </w:pPr>
+    </w:p>
+    <w:p>
+      <w:pPr>
+        <w:spacing w:before="100" w:beforeAutospacing="1" w:after="100" w:afterAutospacing="1" w:line="240" w:lineRule="auto"/>
+        <w:rPr>
+          <w:rFonts w:eastAsia="Times New Roman"/>
+        </w:rPr>
+      </w:pPr>
+    </w:p>
+    <w:p>
+      <w:pPr>
+        <w:spacing w:before="100" w:beforeAutospacing="1" w:after="100" w:afterAutospacing="1" w:line="240" w:lineRule="auto"/>
+        <w:rPr>
+          <w:rFonts w:eastAsia="Times New Roman"/>
+        </w:rPr>
+      </w:pPr>
+    </w:p>
+    <w:p>
+      <w:pPr>
+        <w:spacing w:before="100" w:beforeAutospacing="1" w:after="100" w:afterAutospacing="1" w:line="240" w:lineRule="auto"/>
+        <w:rPr>
+          <w:rFonts w:eastAsia="Times New Roman"/>
+        </w:rPr>
+      </w:pPr>
+      <w:r>
+        <w:rPr>
+          <w:rFonts w:eastAsia="Times New Roman"/>
+        </w:rPr>
+        <w:t>This stage is simply a passthrough of the above inputs</w:t>
+      </w:r>
+      <w:r>
+        <w:rPr>
+          <w:rFonts w:eastAsia="Times New Roman"/>
+        </w:rPr>
+        <w:t xml:space="preserve"> in this project. This step is</w:t>
+      </w:r>
+      <w:r>
+        <w:rPr>
+          <w:rFonts w:eastAsia="Times New Roman"/>
+        </w:rPr>
+        <w:t xml:space="preserve"> to be used in load and store instructions after the instruction finishes executing</w:t>
+      </w:r>
+      <w:r>
+        <w:rPr>
+          <w:rFonts w:eastAsia="Times New Roman"/>
+        </w:rPr>
+        <w:t xml:space="preserve"> in full RISCV CPUs</w:t>
+      </w:r>
+      <w:r>
+        <w:rPr>
+          <w:rFonts w:eastAsia="Times New Roman"/>
+        </w:rPr>
+        <w:t xml:space="preserve">. </w:t>
       </w:r>
     </w:p>
     <w:p>
@@ -1541,13 +2331,13 @@
           <w:noProof/>
         </w:rPr>
         <w:drawing>
-          <wp:anchor distT="0" distB="0" distL="114300" distR="114300" simplePos="0" relativeHeight="251663360" behindDoc="0" locked="0" layoutInCell="1" allowOverlap="1" wp14:anchorId="124EF2A1" wp14:editId="6D3DAF2A">
+          <wp:anchor distT="0" distB="0" distL="114300" distR="114300" simplePos="0" relativeHeight="251663360" behindDoc="0" locked="0" layoutInCell="1" allowOverlap="1" wp14:anchorId="124EF2A1" wp14:editId="33F2C7BF">
             <wp:simplePos x="0" y="0"/>
-            <wp:positionH relativeFrom="column">
-              <wp:posOffset>3769995</wp:posOffset>
+            <wp:positionH relativeFrom="margin">
+              <wp:align>left</wp:align>
             </wp:positionH>
             <wp:positionV relativeFrom="paragraph">
-              <wp:posOffset>1261745</wp:posOffset>
+              <wp:posOffset>3175</wp:posOffset>
             </wp:positionV>
             <wp:extent cx="2892425" cy="2420620"/>
             <wp:effectExtent l="0" t="0" r="3175" b="0"/>
@@ -1566,7 +2356,7 @@
                     </pic:cNvPicPr>
                   </pic:nvPicPr>
                   <pic:blipFill>
-                    <a:blip r:embed="rId16">
+                    <a:blip r:embed="rId15">
                       <a:extLst>
                         <a:ext uri="{28A0092B-C50C-407E-A947-70E740481C1C}">
                           <a14:useLocalDpi xmlns:a14="http://schemas.microsoft.com/office/drawing/2010/main" val="0"/>
@@ -1603,53 +2393,66 @@
           </wp:anchor>
         </w:drawing>
       </w:r>
-      <w:r>
-        <w:rPr>
-          <w:rFonts w:eastAsia="Times New Roman"/>
-          <w:noProof/>
-        </w:rPr>
-        <w:drawing>
-          <wp:inline distT="0" distB="0" distL="0" distR="0" wp14:anchorId="1B44972C" wp14:editId="2756E3F7">
-            <wp:extent cx="3524592" cy="4410635"/>
-            <wp:effectExtent l="0" t="0" r="0" b="0"/>
-            <wp:docPr id="6" name="Picture 6"/>
-            <wp:cNvGraphicFramePr>
-              <a:graphicFrameLocks xmlns:a="http://schemas.openxmlformats.org/drawingml/2006/main" noChangeAspect="1"/>
-            </wp:cNvGraphicFramePr>
-            <a:graphic xmlns:a="http://schemas.openxmlformats.org/drawingml/2006/main">
-              <a:graphicData uri="http://schemas.openxmlformats.org/drawingml/2006/picture">
-                <pic:pic xmlns:pic="http://schemas.openxmlformats.org/drawingml/2006/picture">
-                  <pic:nvPicPr>
-                    <pic:cNvPr id="6" name="Screen Shot 2020-02-18 at 4.42.29 PM.png"/>
-                    <pic:cNvPicPr/>
-                  </pic:nvPicPr>
-                  <pic:blipFill>
-                    <a:blip r:embed="rId17">
-                      <a:extLst>
-                        <a:ext uri="{28A0092B-C50C-407E-A947-70E740481C1C}">
-                          <a14:useLocalDpi xmlns:a14="http://schemas.microsoft.com/office/drawing/2010/main" val="0"/>
-                        </a:ext>
-                      </a:extLst>
-                    </a:blip>
-                    <a:stretch>
-                      <a:fillRect/>
-                    </a:stretch>
-                  </pic:blipFill>
-                  <pic:spPr>
-                    <a:xfrm>
-                      <a:off x="0" y="0"/>
-                      <a:ext cx="3526377" cy="4412869"/>
-                    </a:xfrm>
-                    <a:prstGeom prst="rect">
-                      <a:avLst/>
-                    </a:prstGeom>
-                  </pic:spPr>
-                </pic:pic>
-              </a:graphicData>
-            </a:graphic>
-          </wp:inline>
-        </w:drawing>
-      </w:r>
+    </w:p>
+    <w:p>
+      <w:pPr>
+        <w:spacing w:before="100" w:beforeAutospacing="1" w:after="100" w:afterAutospacing="1" w:line="240" w:lineRule="auto"/>
+        <w:rPr>
+          <w:rFonts w:eastAsia="Times New Roman"/>
+          <w:b/>
+          <w:bCs/>
+        </w:rPr>
+      </w:pPr>
+    </w:p>
+    <w:p>
+      <w:pPr>
+        <w:spacing w:before="100" w:beforeAutospacing="1" w:after="100" w:afterAutospacing="1" w:line="240" w:lineRule="auto"/>
+        <w:rPr>
+          <w:rFonts w:eastAsia="Times New Roman"/>
+          <w:b/>
+          <w:bCs/>
+        </w:rPr>
+      </w:pPr>
+    </w:p>
+    <w:p>
+      <w:pPr>
+        <w:spacing w:before="100" w:beforeAutospacing="1" w:after="100" w:afterAutospacing="1" w:line="240" w:lineRule="auto"/>
+        <w:rPr>
+          <w:rFonts w:eastAsia="Times New Roman"/>
+          <w:b/>
+          <w:bCs/>
+        </w:rPr>
+      </w:pPr>
+    </w:p>
+    <w:p>
+      <w:pPr>
+        <w:spacing w:before="100" w:beforeAutospacing="1" w:after="100" w:afterAutospacing="1" w:line="240" w:lineRule="auto"/>
+        <w:rPr>
+          <w:rFonts w:eastAsia="Times New Roman"/>
+          <w:b/>
+          <w:bCs/>
+        </w:rPr>
+      </w:pPr>
+    </w:p>
+    <w:p>
+      <w:pPr>
+        <w:spacing w:before="100" w:beforeAutospacing="1" w:after="100" w:afterAutospacing="1" w:line="240" w:lineRule="auto"/>
+        <w:rPr>
+          <w:rFonts w:eastAsia="Times New Roman"/>
+          <w:b/>
+          <w:bCs/>
+        </w:rPr>
+      </w:pPr>
+    </w:p>
+    <w:p>
+      <w:pPr>
+        <w:spacing w:before="100" w:beforeAutospacing="1" w:after="100" w:afterAutospacing="1" w:line="240" w:lineRule="auto"/>
+        <w:rPr>
+          <w:rFonts w:eastAsia="Times New Roman"/>
+          <w:b/>
+          <w:bCs/>
+        </w:rPr>
+      </w:pPr>
     </w:p>
     <w:p>
       <w:pPr>
@@ -1749,7 +2552,7 @@
         </w:rPr>
         <w:lastRenderedPageBreak/>
         <w:drawing>
-          <wp:anchor distT="0" distB="0" distL="114300" distR="114300" simplePos="0" relativeHeight="251664384" behindDoc="0" locked="0" layoutInCell="1" allowOverlap="1" wp14:anchorId="4477A490" wp14:editId="7571DB77">
+          <wp:anchor distT="0" distB="0" distL="114300" distR="114300" simplePos="0" relativeHeight="251664384" behindDoc="0" locked="0" layoutInCell="1" allowOverlap="1" wp14:anchorId="4477A490" wp14:editId="7998E187">
             <wp:simplePos x="0" y="0"/>
             <wp:positionH relativeFrom="margin">
               <wp:posOffset>-264160</wp:posOffset>
@@ -1774,7 +2577,7 @@
                     </pic:cNvPicPr>
                   </pic:nvPicPr>
                   <pic:blipFill>
-                    <a:blip r:embed="rId18">
+                    <a:blip r:embed="rId16">
                       <a:extLst>
                         <a:ext uri="{28A0092B-C50C-407E-A947-70E740481C1C}">
                           <a14:useLocalDpi xmlns:a14="http://schemas.microsoft.com/office/drawing/2010/main" val="0"/>
@@ -1827,103 +2630,643 @@
           <w:rFonts w:eastAsia="Times New Roman"/>
         </w:rPr>
       </w:pPr>
-    </w:p>
-    <w:p>
-      <w:pPr>
-        <w:spacing w:before="100" w:beforeAutospacing="1" w:after="100" w:afterAutospacing="1" w:line="240" w:lineRule="auto"/>
-        <w:rPr>
-          <w:rFonts w:eastAsia="Times New Roman"/>
-        </w:rPr>
-      </w:pPr>
-      <w:bookmarkStart w:id="0" w:name="_GoBack"/>
-      <w:bookmarkEnd w:id="0"/>
-    </w:p>
-    <w:p>
-      <w:pPr>
-        <w:spacing w:before="100" w:beforeAutospacing="1" w:after="100" w:afterAutospacing="1" w:line="240" w:lineRule="auto"/>
-        <w:rPr>
-          <w:rFonts w:eastAsia="Times New Roman"/>
-        </w:rPr>
-      </w:pPr>
-    </w:p>
-    <w:p>
-      <w:pPr>
-        <w:spacing w:before="100" w:beforeAutospacing="1" w:after="100" w:afterAutospacing="1" w:line="240" w:lineRule="auto"/>
-        <w:rPr>
-          <w:rFonts w:eastAsia="Times New Roman"/>
-        </w:rPr>
-      </w:pPr>
-    </w:p>
-    <w:p>
-      <w:pPr>
-        <w:spacing w:before="100" w:beforeAutospacing="1" w:after="100" w:afterAutospacing="1" w:line="240" w:lineRule="auto"/>
-        <w:rPr>
-          <w:rFonts w:eastAsia="Times New Roman"/>
-        </w:rPr>
-      </w:pPr>
-    </w:p>
-    <w:p>
-      <w:pPr>
-        <w:spacing w:before="100" w:beforeAutospacing="1" w:after="100" w:afterAutospacing="1" w:line="240" w:lineRule="auto"/>
-        <w:rPr>
-          <w:rFonts w:eastAsia="Times New Roman"/>
-        </w:rPr>
-      </w:pPr>
-    </w:p>
-    <w:p>
-      <w:pPr>
-        <w:spacing w:before="100" w:beforeAutospacing="1" w:after="100" w:afterAutospacing="1" w:line="240" w:lineRule="auto"/>
-        <w:rPr>
-          <w:rFonts w:eastAsia="Times New Roman"/>
-        </w:rPr>
-      </w:pPr>
-    </w:p>
-    <w:p>
-      <w:pPr>
-        <w:spacing w:before="100" w:beforeAutospacing="1" w:after="100" w:afterAutospacing="1" w:line="240" w:lineRule="auto"/>
-        <w:rPr>
-          <w:rFonts w:eastAsia="Times New Roman"/>
-        </w:rPr>
-      </w:pPr>
-    </w:p>
-    <w:p>
-      <w:pPr>
-        <w:spacing w:before="100" w:beforeAutospacing="1" w:after="100" w:afterAutospacing="1" w:line="240" w:lineRule="auto"/>
-        <w:rPr>
-          <w:rFonts w:eastAsia="Times New Roman"/>
-        </w:rPr>
-      </w:pPr>
-    </w:p>
-    <w:p>
-      <w:pPr>
-        <w:spacing w:before="100" w:beforeAutospacing="1" w:after="100" w:afterAutospacing="1" w:line="240" w:lineRule="auto"/>
-        <w:rPr>
-          <w:rFonts w:eastAsia="Times New Roman"/>
-        </w:rPr>
-      </w:pPr>
-    </w:p>
-    <w:p>
-      <w:pPr>
-        <w:spacing w:before="100" w:beforeAutospacing="1" w:after="100" w:afterAutospacing="1" w:line="240" w:lineRule="auto"/>
-        <w:rPr>
-          <w:rFonts w:eastAsia="Times New Roman"/>
-        </w:rPr>
-      </w:pPr>
-    </w:p>
-    <w:p>
-      <w:pPr>
-        <w:spacing w:before="100" w:beforeAutospacing="1" w:after="100" w:afterAutospacing="1" w:line="240" w:lineRule="auto"/>
-        <w:rPr>
-          <w:rFonts w:eastAsia="Times New Roman"/>
-          <w:b/>
-        </w:rPr>
-      </w:pPr>
-      <w:r>
-        <w:rPr>
-          <w:rFonts w:eastAsia="Times New Roman"/>
-          <w:b/>
+      <w:r>
+        <w:rPr>
+          <w:rFonts w:eastAsia="Times New Roman"/>
+        </w:rPr>
+        <w:drawing>
+          <wp:anchor distT="0" distB="0" distL="114300" distR="114300" simplePos="0" relativeHeight="251666432" behindDoc="0" locked="0" layoutInCell="1" allowOverlap="1" wp14:anchorId="712D011A" wp14:editId="6FA536FA">
+            <wp:simplePos x="0" y="0"/>
+            <wp:positionH relativeFrom="margin">
+              <wp:posOffset>167640</wp:posOffset>
+            </wp:positionH>
+            <wp:positionV relativeFrom="paragraph">
+              <wp:posOffset>4362450</wp:posOffset>
+            </wp:positionV>
+            <wp:extent cx="4065270" cy="1118870"/>
+            <wp:effectExtent l="0" t="0" r="0" b="5080"/>
+            <wp:wrapSquare wrapText="bothSides"/>
+            <wp:docPr id="1" name="Picture 1"/>
+            <wp:cNvGraphicFramePr>
+              <a:graphicFrameLocks xmlns:a="http://schemas.openxmlformats.org/drawingml/2006/main" noChangeAspect="1"/>
+            </wp:cNvGraphicFramePr>
+            <a:graphic xmlns:a="http://schemas.openxmlformats.org/drawingml/2006/main">
+              <a:graphicData uri="http://schemas.openxmlformats.org/drawingml/2006/picture">
+                <pic:pic xmlns:pic="http://schemas.openxmlformats.org/drawingml/2006/picture">
+                  <pic:nvPicPr>
+                    <pic:cNvPr id="1" name=""/>
+                    <pic:cNvPicPr/>
+                  </pic:nvPicPr>
+                  <pic:blipFill>
+                    <a:blip r:embed="rId17">
+                      <a:extLst>
+                        <a:ext uri="{28A0092B-C50C-407E-A947-70E740481C1C}">
+                          <a14:useLocalDpi xmlns:a14="http://schemas.microsoft.com/office/drawing/2010/main" val="0"/>
+                        </a:ext>
+                      </a:extLst>
+                    </a:blip>
+                    <a:stretch>
+                      <a:fillRect/>
+                    </a:stretch>
+                  </pic:blipFill>
+                  <pic:spPr>
+                    <a:xfrm>
+                      <a:off x="0" y="0"/>
+                      <a:ext cx="4065270" cy="1118870"/>
+                    </a:xfrm>
+                    <a:prstGeom prst="rect">
+                      <a:avLst/>
+                    </a:prstGeom>
+                  </pic:spPr>
+                </pic:pic>
+              </a:graphicData>
+            </a:graphic>
+            <wp14:sizeRelH relativeFrom="page">
+              <wp14:pctWidth>0</wp14:pctWidth>
+            </wp14:sizeRelH>
+            <wp14:sizeRelV relativeFrom="page">
+              <wp14:pctHeight>0</wp14:pctHeight>
+            </wp14:sizeRelV>
+          </wp:anchor>
+        </w:drawing>
+      </w:r>
+      <w:r>
+        <w:rPr>
+          <w:rFonts w:eastAsia="Times New Roman"/>
+        </w:rPr>
+        <w:t xml:space="preserve">The following logical statements are given in the project guidelines: </w:t>
+      </w:r>
+    </w:p>
+    <w:p>
+      <w:pPr>
+        <w:spacing w:before="100" w:beforeAutospacing="1" w:after="100" w:afterAutospacing="1" w:line="240" w:lineRule="auto"/>
+        <w:rPr>
+          <w:rFonts w:eastAsia="Times New Roman"/>
+        </w:rPr>
+      </w:pPr>
+    </w:p>
+    <w:p>
+      <w:pPr>
+        <w:spacing w:before="100" w:beforeAutospacing="1" w:after="100" w:afterAutospacing="1" w:line="240" w:lineRule="auto"/>
+        <w:rPr>
+          <w:rFonts w:eastAsia="Times New Roman"/>
+        </w:rPr>
+      </w:pPr>
+    </w:p>
+    <w:p>
+      <w:pPr>
+        <w:spacing w:before="100" w:beforeAutospacing="1" w:after="100" w:afterAutospacing="1" w:line="240" w:lineRule="auto"/>
+        <w:rPr>
+          <w:rFonts w:eastAsia="Times New Roman"/>
+        </w:rPr>
+      </w:pPr>
+    </w:p>
+    <w:p>
+      <w:pPr>
+        <w:spacing w:before="100" w:beforeAutospacing="1" w:after="100" w:afterAutospacing="1" w:line="240" w:lineRule="auto"/>
+        <w:rPr>
+          <w:rFonts w:eastAsia="Times New Roman"/>
+        </w:rPr>
+      </w:pPr>
+      <w:r>
+        <w:rPr>
+          <w:rFonts w:eastAsia="Times New Roman"/>
+          <w:noProof/>
+        </w:rPr>
+        <w:drawing>
+          <wp:anchor distT="0" distB="0" distL="114300" distR="114300" simplePos="0" relativeHeight="251667456" behindDoc="0" locked="0" layoutInCell="1" allowOverlap="1" wp14:anchorId="333FDCFD" wp14:editId="1F6B8BE6">
+            <wp:simplePos x="0" y="0"/>
+            <wp:positionH relativeFrom="margin">
+              <wp:posOffset>-300990</wp:posOffset>
+            </wp:positionH>
+            <wp:positionV relativeFrom="paragraph">
+              <wp:posOffset>66040</wp:posOffset>
+            </wp:positionV>
+            <wp:extent cx="3573780" cy="2249170"/>
+            <wp:effectExtent l="0" t="0" r="7620" b="0"/>
+            <wp:wrapSquare wrapText="bothSides"/>
+            <wp:docPr id="18" name="Picture 18"/>
+            <wp:cNvGraphicFramePr>
+              <a:graphicFrameLocks xmlns:a="http://schemas.openxmlformats.org/drawingml/2006/main" noChangeAspect="1"/>
+            </wp:cNvGraphicFramePr>
+            <a:graphic xmlns:a="http://schemas.openxmlformats.org/drawingml/2006/main">
+              <a:graphicData uri="http://schemas.openxmlformats.org/drawingml/2006/picture">
+                <pic:pic xmlns:pic="http://schemas.openxmlformats.org/drawingml/2006/picture">
+                  <pic:nvPicPr>
+                    <pic:cNvPr id="0" name="Picture 10"/>
+                    <pic:cNvPicPr>
+                      <a:picLocks noChangeAspect="1" noChangeArrowheads="1"/>
+                    </pic:cNvPicPr>
+                  </pic:nvPicPr>
+                  <pic:blipFill>
+                    <a:blip r:embed="rId18">
+                      <a:extLst>
+                        <a:ext uri="{28A0092B-C50C-407E-A947-70E740481C1C}">
+                          <a14:useLocalDpi xmlns:a14="http://schemas.microsoft.com/office/drawing/2010/main" val="0"/>
+                        </a:ext>
+                      </a:extLst>
+                    </a:blip>
+                    <a:srcRect/>
+                    <a:stretch>
+                      <a:fillRect/>
+                    </a:stretch>
+                  </pic:blipFill>
+                  <pic:spPr bwMode="auto">
+                    <a:xfrm>
+                      <a:off x="0" y="0"/>
+                      <a:ext cx="3573780" cy="2249170"/>
+                    </a:xfrm>
+                    <a:prstGeom prst="rect">
+                      <a:avLst/>
+                    </a:prstGeom>
+                    <a:noFill/>
+                    <a:ln>
+                      <a:noFill/>
+                    </a:ln>
+                  </pic:spPr>
+                </pic:pic>
+              </a:graphicData>
+            </a:graphic>
+            <wp14:sizeRelH relativeFrom="page">
+              <wp14:pctWidth>0</wp14:pctWidth>
+            </wp14:sizeRelH>
+            <wp14:sizeRelV relativeFrom="page">
+              <wp14:pctHeight>0</wp14:pctHeight>
+            </wp14:sizeRelV>
+          </wp:anchor>
+        </w:drawing>
+      </w:r>
+      <w:r>
+        <w:rPr>
+          <w:rFonts w:eastAsia="Times New Roman"/>
+        </w:rPr>
+        <w:t xml:space="preserve">To resolve such </w:t>
+      </w:r>
+      <w:r>
+        <w:rPr>
+          <w:rFonts w:eastAsia="Times New Roman"/>
+        </w:rPr>
+        <w:t xml:space="preserve">hazards, we can forward values from the EX/MEM or MEM/WB registers. The </w:t>
+      </w:r>
+      <w:r>
+        <w:rPr>
+          <w:rFonts w:eastAsia="Times New Roman"/>
+        </w:rPr>
+        <w:t xml:space="preserve">circuit to the left is the </w:t>
+      </w:r>
+      <w:proofErr w:type="spellStart"/>
+      <w:r>
+        <w:rPr>
+          <w:rFonts w:eastAsia="Times New Roman"/>
+          <w:b/>
+          <w:bCs/>
+        </w:rPr>
+        <w:t>HazardDetetctionUnit</w:t>
+      </w:r>
+      <w:proofErr w:type="spellEnd"/>
+      <w:r>
+        <w:rPr>
+          <w:rFonts w:eastAsia="Times New Roman"/>
+        </w:rPr>
+        <w:t xml:space="preserve"> which outputs 0/1 values for rs1 and rs2 hazards.</w:t>
+      </w:r>
+    </w:p>
+    <w:p>
+      <w:pPr>
+        <w:spacing w:before="100" w:beforeAutospacing="1" w:after="100" w:afterAutospacing="1" w:line="240" w:lineRule="auto"/>
+        <w:rPr>
+          <w:rFonts w:eastAsia="Times New Roman"/>
+        </w:rPr>
+      </w:pPr>
+    </w:p>
+    <w:p>
+      <w:pPr>
+        <w:spacing w:before="100" w:beforeAutospacing="1" w:after="100" w:afterAutospacing="1" w:line="240" w:lineRule="auto"/>
+        <w:rPr>
+          <w:rFonts w:eastAsia="Times New Roman"/>
+        </w:rPr>
+      </w:pPr>
+    </w:p>
+    <w:p>
+      <w:pPr>
+        <w:spacing w:before="100" w:beforeAutospacing="1" w:after="100" w:afterAutospacing="1" w:line="240" w:lineRule="auto"/>
+        <w:rPr>
+          <w:rFonts w:eastAsia="Times New Roman"/>
+        </w:rPr>
+      </w:pPr>
+    </w:p>
+    <w:p>
+      <w:pPr>
+        <w:spacing w:before="100" w:beforeAutospacing="1" w:after="100" w:afterAutospacing="1" w:line="240" w:lineRule="auto"/>
+        <w:rPr>
+          <w:rFonts w:eastAsia="Times New Roman"/>
+        </w:rPr>
+      </w:pPr>
+    </w:p>
+    <w:p>
+      <w:pPr>
+        <w:spacing w:before="100" w:beforeAutospacing="1" w:after="100" w:afterAutospacing="1" w:line="240" w:lineRule="auto"/>
+        <w:rPr>
+          <w:rFonts w:eastAsia="Times New Roman"/>
+        </w:rPr>
+      </w:pPr>
+      <w:r>
+        <w:rPr>
+          <w:rFonts w:eastAsia="Times New Roman"/>
+          <w:noProof/>
         </w:rPr>
         <w:lastRenderedPageBreak/>
+        <w:drawing>
+          <wp:anchor distT="0" distB="0" distL="114300" distR="114300" simplePos="0" relativeHeight="251668480" behindDoc="0" locked="0" layoutInCell="1" allowOverlap="1" wp14:anchorId="6A4500E3" wp14:editId="3DC7ACC3">
+            <wp:simplePos x="0" y="0"/>
+            <wp:positionH relativeFrom="column">
+              <wp:posOffset>-390525</wp:posOffset>
+            </wp:positionH>
+            <wp:positionV relativeFrom="paragraph">
+              <wp:posOffset>48895</wp:posOffset>
+            </wp:positionV>
+            <wp:extent cx="4109085" cy="2224405"/>
+            <wp:effectExtent l="0" t="0" r="5715" b="4445"/>
+            <wp:wrapSquare wrapText="bothSides"/>
+            <wp:docPr id="19" name="Picture 19"/>
+            <wp:cNvGraphicFramePr>
+              <a:graphicFrameLocks xmlns:a="http://schemas.openxmlformats.org/drawingml/2006/main" noChangeAspect="1"/>
+            </wp:cNvGraphicFramePr>
+            <a:graphic xmlns:a="http://schemas.openxmlformats.org/drawingml/2006/main">
+              <a:graphicData uri="http://schemas.openxmlformats.org/drawingml/2006/picture">
+                <pic:pic xmlns:pic="http://schemas.openxmlformats.org/drawingml/2006/picture">
+                  <pic:nvPicPr>
+                    <pic:cNvPr id="0" name="Picture 11"/>
+                    <pic:cNvPicPr>
+                      <a:picLocks noChangeAspect="1" noChangeArrowheads="1"/>
+                    </pic:cNvPicPr>
+                  </pic:nvPicPr>
+                  <pic:blipFill>
+                    <a:blip r:embed="rId19">
+                      <a:extLst>
+                        <a:ext uri="{28A0092B-C50C-407E-A947-70E740481C1C}">
+                          <a14:useLocalDpi xmlns:a14="http://schemas.microsoft.com/office/drawing/2010/main" val="0"/>
+                        </a:ext>
+                      </a:extLst>
+                    </a:blip>
+                    <a:srcRect/>
+                    <a:stretch>
+                      <a:fillRect/>
+                    </a:stretch>
+                  </pic:blipFill>
+                  <pic:spPr bwMode="auto">
+                    <a:xfrm>
+                      <a:off x="0" y="0"/>
+                      <a:ext cx="4109085" cy="2224405"/>
+                    </a:xfrm>
+                    <a:prstGeom prst="rect">
+                      <a:avLst/>
+                    </a:prstGeom>
+                    <a:noFill/>
+                    <a:ln>
+                      <a:noFill/>
+                    </a:ln>
+                  </pic:spPr>
+                </pic:pic>
+              </a:graphicData>
+            </a:graphic>
+            <wp14:sizeRelH relativeFrom="page">
+              <wp14:pctWidth>0</wp14:pctWidth>
+            </wp14:sizeRelH>
+            <wp14:sizeRelV relativeFrom="page">
+              <wp14:pctHeight>0</wp14:pctHeight>
+            </wp14:sizeRelV>
+          </wp:anchor>
+        </w:drawing>
+      </w:r>
+      <w:r>
+        <w:rPr>
+          <w:rFonts w:eastAsia="Times New Roman"/>
+        </w:rPr>
+        <w:t xml:space="preserve">This circuit is the </w:t>
+      </w:r>
+      <w:proofErr w:type="spellStart"/>
+      <w:r>
+        <w:rPr>
+          <w:rFonts w:eastAsia="Times New Roman"/>
+          <w:b/>
+          <w:bCs/>
+        </w:rPr>
+        <w:t>ForwardUnit</w:t>
+      </w:r>
+      <w:proofErr w:type="spellEnd"/>
+      <w:r>
+        <w:rPr>
+          <w:rFonts w:eastAsia="Times New Roman"/>
+        </w:rPr>
+        <w:t xml:space="preserve">. It takes in the hazard signals for memory and writeback hazards and forwards if needed. If </w:t>
+      </w:r>
+      <w:r>
+        <w:rPr>
+          <w:rFonts w:eastAsia="Times New Roman"/>
+        </w:rPr>
+        <w:t xml:space="preserve">rs1 MEM and rs1 EX are 0 then the original A value is passed into </w:t>
+      </w:r>
+      <w:proofErr w:type="spellStart"/>
+      <w:r>
+        <w:rPr>
+          <w:rFonts w:eastAsia="Times New Roman"/>
+        </w:rPr>
+        <w:t>Aout</w:t>
+      </w:r>
+      <w:proofErr w:type="spellEnd"/>
+      <w:r>
+        <w:rPr>
+          <w:rFonts w:eastAsia="Times New Roman"/>
+        </w:rPr>
+        <w:t xml:space="preserve">. If rs1 MEM = 1 and rs1 EX = 0 then the </w:t>
+      </w:r>
+      <w:proofErr w:type="spellStart"/>
+      <w:r>
+        <w:rPr>
+          <w:rFonts w:eastAsia="Times New Roman"/>
+        </w:rPr>
+        <w:t>MemoryData</w:t>
+      </w:r>
+      <w:proofErr w:type="spellEnd"/>
+      <w:r>
+        <w:rPr>
+          <w:rFonts w:eastAsia="Times New Roman"/>
+        </w:rPr>
+        <w:t xml:space="preserve"> is used for </w:t>
+      </w:r>
+      <w:proofErr w:type="spellStart"/>
+      <w:r>
+        <w:rPr>
+          <w:rFonts w:eastAsia="Times New Roman"/>
+        </w:rPr>
+        <w:t>Aout</w:t>
+      </w:r>
+      <w:proofErr w:type="spellEnd"/>
+      <w:r>
+        <w:rPr>
+          <w:rFonts w:eastAsia="Times New Roman"/>
+        </w:rPr>
+        <w:t xml:space="preserve">. If rs1 EX = 1 and rs1 MEM = 0 or 1 then the </w:t>
+      </w:r>
+      <w:proofErr w:type="spellStart"/>
+      <w:r>
+        <w:rPr>
+          <w:rFonts w:eastAsia="Times New Roman"/>
+        </w:rPr>
+        <w:t>WriteBack</w:t>
+      </w:r>
+      <w:proofErr w:type="spellEnd"/>
+      <w:r>
+        <w:rPr>
+          <w:rFonts w:eastAsia="Times New Roman"/>
+        </w:rPr>
+        <w:t xml:space="preserve"> Data is used for </w:t>
+      </w:r>
+      <w:proofErr w:type="spellStart"/>
+      <w:r>
+        <w:rPr>
+          <w:rFonts w:eastAsia="Times New Roman"/>
+        </w:rPr>
+        <w:t>Aout</w:t>
+      </w:r>
+      <w:proofErr w:type="spellEnd"/>
+      <w:r>
+        <w:rPr>
+          <w:rFonts w:eastAsia="Times New Roman"/>
+        </w:rPr>
+        <w:t xml:space="preserve">. The same logic holds for rs2 and B/Bout. </w:t>
+      </w:r>
+    </w:p>
+    <w:p>
+      <w:pPr>
+        <w:spacing w:before="100" w:beforeAutospacing="1" w:after="100" w:afterAutospacing="1" w:line="240" w:lineRule="auto"/>
+        <w:rPr>
+          <w:rFonts w:eastAsia="Times New Roman"/>
+        </w:rPr>
+      </w:pPr>
+    </w:p>
+    <w:p>
+      <w:pPr>
+        <w:spacing w:before="100" w:beforeAutospacing="1" w:after="100" w:afterAutospacing="1" w:line="240" w:lineRule="auto"/>
+        <w:rPr>
+          <w:rFonts w:eastAsia="Times New Roman"/>
+        </w:rPr>
+      </w:pPr>
+    </w:p>
+    <w:p>
+      <w:pPr>
+        <w:spacing w:before="100" w:beforeAutospacing="1" w:after="100" w:afterAutospacing="1" w:line="240" w:lineRule="auto"/>
+        <w:rPr>
+          <w:rFonts w:eastAsia="Times New Roman"/>
+        </w:rPr>
+      </w:pPr>
+      <w:r>
+        <w:rPr>
+          <w:rFonts w:eastAsia="Times New Roman"/>
+          <w:noProof/>
+        </w:rPr>
+        <w:drawing>
+          <wp:anchor distT="0" distB="0" distL="114300" distR="114300" simplePos="0" relativeHeight="251669504" behindDoc="0" locked="0" layoutInCell="1" allowOverlap="1" wp14:anchorId="7AC1ABBE" wp14:editId="51F10542">
+            <wp:simplePos x="0" y="0"/>
+            <wp:positionH relativeFrom="margin">
+              <wp:posOffset>-239395</wp:posOffset>
+            </wp:positionH>
+            <wp:positionV relativeFrom="paragraph">
+              <wp:posOffset>222250</wp:posOffset>
+            </wp:positionV>
+            <wp:extent cx="4072890" cy="4292600"/>
+            <wp:effectExtent l="0" t="0" r="3810" b="0"/>
+            <wp:wrapSquare wrapText="bothSides"/>
+            <wp:docPr id="20" name="Picture 20"/>
+            <wp:cNvGraphicFramePr>
+              <a:graphicFrameLocks xmlns:a="http://schemas.openxmlformats.org/drawingml/2006/main" noChangeAspect="1"/>
+            </wp:cNvGraphicFramePr>
+            <a:graphic xmlns:a="http://schemas.openxmlformats.org/drawingml/2006/main">
+              <a:graphicData uri="http://schemas.openxmlformats.org/drawingml/2006/picture">
+                <pic:pic xmlns:pic="http://schemas.openxmlformats.org/drawingml/2006/picture">
+                  <pic:nvPicPr>
+                    <pic:cNvPr id="0" name="Picture 12"/>
+                    <pic:cNvPicPr>
+                      <a:picLocks noChangeAspect="1" noChangeArrowheads="1"/>
+                    </pic:cNvPicPr>
+                  </pic:nvPicPr>
+                  <pic:blipFill>
+                    <a:blip r:embed="rId20">
+                      <a:extLst>
+                        <a:ext uri="{28A0092B-C50C-407E-A947-70E740481C1C}">
+                          <a14:useLocalDpi xmlns:a14="http://schemas.microsoft.com/office/drawing/2010/main" val="0"/>
+                        </a:ext>
+                      </a:extLst>
+                    </a:blip>
+                    <a:srcRect/>
+                    <a:stretch>
+                      <a:fillRect/>
+                    </a:stretch>
+                  </pic:blipFill>
+                  <pic:spPr bwMode="auto">
+                    <a:xfrm>
+                      <a:off x="0" y="0"/>
+                      <a:ext cx="4072890" cy="4292600"/>
+                    </a:xfrm>
+                    <a:prstGeom prst="rect">
+                      <a:avLst/>
+                    </a:prstGeom>
+                    <a:noFill/>
+                    <a:ln>
+                      <a:noFill/>
+                    </a:ln>
+                  </pic:spPr>
+                </pic:pic>
+              </a:graphicData>
+            </a:graphic>
+            <wp14:sizeRelH relativeFrom="page">
+              <wp14:pctWidth>0</wp14:pctWidth>
+            </wp14:sizeRelH>
+            <wp14:sizeRelV relativeFrom="page">
+              <wp14:pctHeight>0</wp14:pctHeight>
+            </wp14:sizeRelV>
+          </wp:anchor>
+        </w:drawing>
+      </w:r>
+    </w:p>
+    <w:p>
+      <w:pPr>
+        <w:spacing w:before="100" w:beforeAutospacing="1" w:after="100" w:afterAutospacing="1" w:line="240" w:lineRule="auto"/>
+        <w:rPr>
+          <w:rFonts w:eastAsia="Times New Roman"/>
+        </w:rPr>
+      </w:pPr>
+      <w:r>
+        <w:rPr>
+          <w:rFonts w:eastAsia="Times New Roman"/>
+        </w:rPr>
+        <w:t xml:space="preserve">This circuit is </w:t>
+      </w:r>
+      <w:proofErr w:type="spellStart"/>
+      <w:r>
+        <w:rPr>
+          <w:rFonts w:eastAsia="Times New Roman"/>
+          <w:b/>
+          <w:bCs/>
+        </w:rPr>
+        <w:t>ALUinput_selection</w:t>
+      </w:r>
+      <w:proofErr w:type="spellEnd"/>
+      <w:r>
+        <w:rPr>
+          <w:rFonts w:eastAsia="Times New Roman"/>
+        </w:rPr>
+        <w:t xml:space="preserve">. </w:t>
+      </w:r>
+      <w:r>
+        <w:rPr>
+          <w:rFonts w:eastAsia="Times New Roman"/>
+        </w:rPr>
+        <w:t xml:space="preserve">It selects B either from the register or from an extended 32-bit immediate value depending on the </w:t>
+      </w:r>
+      <w:proofErr w:type="spellStart"/>
+      <w:r>
+        <w:rPr>
+          <w:rFonts w:eastAsia="Times New Roman"/>
+        </w:rPr>
+        <w:t>ALUSrc</w:t>
+      </w:r>
+      <w:proofErr w:type="spellEnd"/>
+      <w:r>
+        <w:rPr>
+          <w:rFonts w:eastAsia="Times New Roman"/>
+        </w:rPr>
+        <w:t xml:space="preserve"> value given from the Control unit. It selects A either from the register or the PC in the event of an AUIPC instruction. For shifting, the shift amount is selected from the </w:t>
+      </w:r>
+      <w:proofErr w:type="spellStart"/>
+      <w:r>
+        <w:rPr>
+          <w:rFonts w:eastAsia="Times New Roman"/>
+        </w:rPr>
+        <w:t>Sa_in</w:t>
+      </w:r>
+      <w:proofErr w:type="spellEnd"/>
+      <w:r>
+        <w:rPr>
+          <w:rFonts w:eastAsia="Times New Roman"/>
+        </w:rPr>
+        <w:t xml:space="preserve"> or the rs2Data depending on the value of the Shift 1-bit signal being fed in. In the event of a LUI instruction, the </w:t>
+      </w:r>
+      <w:proofErr w:type="spellStart"/>
+      <w:r>
+        <w:rPr>
+          <w:rFonts w:eastAsia="Times New Roman"/>
+        </w:rPr>
+        <w:t>Sa_out</w:t>
+      </w:r>
+      <w:proofErr w:type="spellEnd"/>
+      <w:r>
+        <w:rPr>
+          <w:rFonts w:eastAsia="Times New Roman"/>
+        </w:rPr>
+        <w:t xml:space="preserve"> is automatically set to 01100 as the smallest 12 bits are set to 0 in an LUI.</w:t>
+      </w:r>
+    </w:p>
+    <w:p>
+      <w:pPr>
+        <w:spacing w:before="100" w:beforeAutospacing="1" w:after="100" w:afterAutospacing="1" w:line="240" w:lineRule="auto"/>
+        <w:rPr>
+          <w:rFonts w:eastAsia="Times New Roman"/>
+        </w:rPr>
+      </w:pPr>
+      <w:r>
+        <w:rPr>
+          <w:rFonts w:eastAsia="Times New Roman"/>
+        </w:rPr>
+        <w:t xml:space="preserve"> </w:t>
+      </w:r>
+    </w:p>
+    <w:p>
+      <w:pPr>
+        <w:spacing w:before="100" w:beforeAutospacing="1" w:after="100" w:afterAutospacing="1" w:line="240" w:lineRule="auto"/>
+        <w:rPr>
+          <w:rFonts w:eastAsia="Times New Roman"/>
+        </w:rPr>
+      </w:pPr>
+    </w:p>
+    <w:p>
+      <w:pPr>
+        <w:spacing w:before="100" w:beforeAutospacing="1" w:after="100" w:afterAutospacing="1" w:line="240" w:lineRule="auto"/>
+        <w:rPr>
+          <w:rFonts w:eastAsia="Times New Roman"/>
+        </w:rPr>
+      </w:pPr>
+    </w:p>
+    <w:p>
+      <w:pPr>
+        <w:spacing w:before="100" w:beforeAutospacing="1" w:after="100" w:afterAutospacing="1" w:line="240" w:lineRule="auto"/>
+        <w:rPr>
+          <w:rFonts w:eastAsia="Times New Roman"/>
+        </w:rPr>
+      </w:pPr>
+    </w:p>
+    <w:p>
+      <w:pPr>
+        <w:spacing w:before="100" w:beforeAutospacing="1" w:after="100" w:afterAutospacing="1" w:line="240" w:lineRule="auto"/>
+        <w:rPr>
+          <w:rFonts w:eastAsia="Times New Roman"/>
+        </w:rPr>
+      </w:pPr>
+    </w:p>
+    <w:p>
+      <w:pPr>
+        <w:spacing w:before="100" w:beforeAutospacing="1" w:after="100" w:afterAutospacing="1" w:line="240" w:lineRule="auto"/>
+        <w:rPr>
+          <w:rFonts w:eastAsia="Times New Roman"/>
+          <w:b/>
+        </w:rPr>
+      </w:pPr>
+      <w:r>
+        <w:rPr>
+          <w:rFonts w:eastAsia="Times New Roman"/>
+          <w:b/>
+        </w:rPr>
         <w:t>9</w:t>
       </w:r>
       <w:r>
@@ -1964,7 +3307,7 @@
                     <pic:cNvPicPr/>
                   </pic:nvPicPr>
                   <pic:blipFill>
-                    <a:blip r:embed="rId19">
+                    <a:blip r:embed="rId21">
                       <a:extLst>
                         <a:ext uri="{28A0092B-C50C-407E-A947-70E740481C1C}">
                           <a14:useLocalDpi xmlns:a14="http://schemas.microsoft.com/office/drawing/2010/main" val="0"/>
@@ -2021,7 +3364,7 @@
                     <pic:cNvPicPr/>
                   </pic:nvPicPr>
                   <pic:blipFill>
-                    <a:blip r:embed="rId20">
+                    <a:blip r:embed="rId22">
                       <a:extLst>
                         <a:ext uri="{28A0092B-C50C-407E-A947-70E740481C1C}">
                           <a14:useLocalDpi xmlns:a14="http://schemas.microsoft.com/office/drawing/2010/main" val="0"/>
@@ -2049,7 +3392,7 @@
       </w:r>
     </w:p>
     <w:sectPr>
-      <w:headerReference w:type="default" r:id="rId21"/>
+      <w:headerReference w:type="default" r:id="rId23"/>
       <w:pgSz w:w="12240" w:h="15840"/>
       <w:pgMar w:top="1440" w:right="1440" w:bottom="1440" w:left="1440" w:header="720" w:footer="720" w:gutter="0"/>
       <w:cols w:space="720"/>
@@ -2116,9 +3459,6 @@
       <w:pStyle w:val="Header"/>
       <w:jc w:val="right"/>
     </w:pPr>
-    <w:r>
-      <w:t>Feb 15, 2020</w:t>
-    </w:r>
   </w:p>
 </w:hdr>
 </file>

</xml_diff>

<commit_message>
decode and testing design doc
</commit_message>
<xml_diff>
--- a/Design Documentation.docx
+++ b/Design Documentation.docx
@@ -9,27 +9,14 @@
         <w:rPr>
           <w:rFonts w:eastAsia="Times New Roman"/>
           <w:b/>
-          <w:sz w:val="32"/>
-          <w:szCs w:val="32"/>
-        </w:rPr>
-      </w:pPr>
-      <w:r>
-        <w:rPr>
-          <w:rFonts w:eastAsia="Times New Roman"/>
-          <w:b/>
-          <w:sz w:val="32"/>
-          <w:szCs w:val="32"/>
-        </w:rPr>
-        <w:t xml:space="preserve">P2 </w:t>
-      </w:r>
-      <w:r>
-        <w:rPr>
-          <w:rFonts w:eastAsia="Times New Roman"/>
-          <w:b/>
-          <w:sz w:val="32"/>
-          <w:szCs w:val="32"/>
-        </w:rPr>
-        <w:t>Design Documentation</w:t>
+        </w:rPr>
+      </w:pPr>
+      <w:r>
+        <w:rPr>
+          <w:rFonts w:eastAsia="Times New Roman"/>
+          <w:b/>
+        </w:rPr>
+        <w:t>P2 Design Documentation</w:t>
       </w:r>
     </w:p>
     <w:p>
@@ -78,16 +65,12 @@
         <w:rPr>
           <w:rFonts w:eastAsia="Times New Roman"/>
           <w:b/>
-          <w:sz w:val="28"/>
-          <w:szCs w:val="28"/>
-        </w:rPr>
-      </w:pPr>
-      <w:r>
-        <w:rPr>
-          <w:rFonts w:eastAsia="Times New Roman"/>
-          <w:b/>
-          <w:sz w:val="28"/>
-          <w:szCs w:val="28"/>
+        </w:rPr>
+      </w:pPr>
+      <w:r>
+        <w:rPr>
+          <w:rFonts w:eastAsia="Times New Roman"/>
+          <w:b/>
         </w:rPr>
         <w:t xml:space="preserve">1 Introduction </w:t>
       </w:r>
@@ -132,18 +115,12 @@
         <w:rPr>
           <w:rFonts w:eastAsia="Times New Roman"/>
           <w:b/>
-          <w:sz w:val="28"/>
-          <w:szCs w:val="28"/>
-        </w:rPr>
-      </w:pPr>
-      <w:bookmarkStart w:id="0" w:name="_GoBack"/>
-      <w:bookmarkEnd w:id="0"/>
-      <w:r>
-        <w:rPr>
-          <w:rFonts w:eastAsia="Times New Roman"/>
-          <w:b/>
-          <w:sz w:val="28"/>
-          <w:szCs w:val="28"/>
+        </w:rPr>
+      </w:pPr>
+      <w:r>
+        <w:rPr>
+          <w:rFonts w:eastAsia="Times New Roman"/>
+          <w:b/>
         </w:rPr>
         <w:t xml:space="preserve">2 Overview </w:t>
       </w:r>
@@ -235,104 +212,90 @@
         <w:rPr>
           <w:rFonts w:eastAsia="Times New Roman"/>
           <w:b/>
-          <w:sz w:val="28"/>
-          <w:szCs w:val="28"/>
-        </w:rPr>
-      </w:pPr>
-    </w:p>
-    <w:p>
-      <w:pPr>
-        <w:spacing w:before="100" w:beforeAutospacing="1" w:after="100" w:afterAutospacing="1" w:line="240" w:lineRule="auto"/>
-        <w:rPr>
-          <w:rFonts w:eastAsia="Times New Roman"/>
-          <w:b/>
-          <w:sz w:val="28"/>
-          <w:szCs w:val="28"/>
-        </w:rPr>
-      </w:pPr>
-    </w:p>
-    <w:p>
-      <w:pPr>
-        <w:spacing w:before="100" w:beforeAutospacing="1" w:after="100" w:afterAutospacing="1" w:line="240" w:lineRule="auto"/>
-        <w:rPr>
-          <w:rFonts w:eastAsia="Times New Roman"/>
-          <w:b/>
-          <w:sz w:val="28"/>
-          <w:szCs w:val="28"/>
-        </w:rPr>
-      </w:pPr>
-    </w:p>
-    <w:p>
-      <w:pPr>
-        <w:spacing w:before="100" w:beforeAutospacing="1" w:after="100" w:afterAutospacing="1" w:line="240" w:lineRule="auto"/>
-        <w:rPr>
-          <w:rFonts w:eastAsia="Times New Roman"/>
-          <w:b/>
-          <w:sz w:val="28"/>
-          <w:szCs w:val="28"/>
-        </w:rPr>
-      </w:pPr>
-    </w:p>
-    <w:p>
-      <w:pPr>
-        <w:spacing w:before="100" w:beforeAutospacing="1" w:after="100" w:afterAutospacing="1" w:line="240" w:lineRule="auto"/>
-        <w:rPr>
-          <w:rFonts w:eastAsia="Times New Roman"/>
-          <w:b/>
-          <w:sz w:val="28"/>
-          <w:szCs w:val="28"/>
-        </w:rPr>
-      </w:pPr>
-    </w:p>
-    <w:p>
-      <w:pPr>
-        <w:spacing w:before="100" w:beforeAutospacing="1" w:after="100" w:afterAutospacing="1" w:line="240" w:lineRule="auto"/>
-        <w:rPr>
-          <w:rFonts w:eastAsia="Times New Roman"/>
-          <w:b/>
-          <w:sz w:val="28"/>
-          <w:szCs w:val="28"/>
-        </w:rPr>
-      </w:pPr>
-    </w:p>
-    <w:p>
-      <w:pPr>
-        <w:spacing w:before="100" w:beforeAutospacing="1" w:after="100" w:afterAutospacing="1" w:line="240" w:lineRule="auto"/>
-        <w:rPr>
-          <w:rFonts w:eastAsia="Times New Roman"/>
-          <w:b/>
-          <w:sz w:val="28"/>
-          <w:szCs w:val="28"/>
-        </w:rPr>
-      </w:pPr>
-    </w:p>
-    <w:p>
-      <w:pPr>
-        <w:spacing w:before="100" w:beforeAutospacing="1" w:after="100" w:afterAutospacing="1" w:line="240" w:lineRule="auto"/>
-        <w:rPr>
-          <w:rFonts w:eastAsia="Times New Roman"/>
-          <w:b/>
-          <w:sz w:val="28"/>
-          <w:szCs w:val="28"/>
-        </w:rPr>
-      </w:pPr>
-    </w:p>
-    <w:p>
-      <w:pPr>
-        <w:spacing w:before="100" w:beforeAutospacing="1" w:after="100" w:afterAutospacing="1" w:line="240" w:lineRule="auto"/>
-        <w:rPr>
-          <w:rFonts w:eastAsia="Times New Roman"/>
-          <w:b/>
-          <w:sz w:val="28"/>
-          <w:szCs w:val="28"/>
-        </w:rPr>
-      </w:pPr>
-      <w:r>
-        <w:rPr>
-          <w:rFonts w:eastAsia="Times New Roman"/>
-          <w:b/>
-          <w:sz w:val="28"/>
-          <w:szCs w:val="28"/>
+        </w:rPr>
+      </w:pPr>
+    </w:p>
+    <w:p>
+      <w:pPr>
+        <w:spacing w:before="100" w:beforeAutospacing="1" w:after="100" w:afterAutospacing="1" w:line="240" w:lineRule="auto"/>
+        <w:rPr>
+          <w:rFonts w:eastAsia="Times New Roman"/>
+          <w:b/>
+        </w:rPr>
+      </w:pPr>
+    </w:p>
+    <w:p>
+      <w:pPr>
+        <w:spacing w:before="100" w:beforeAutospacing="1" w:after="100" w:afterAutospacing="1" w:line="240" w:lineRule="auto"/>
+        <w:rPr>
+          <w:rFonts w:eastAsia="Times New Roman"/>
+          <w:b/>
+        </w:rPr>
+      </w:pPr>
+    </w:p>
+    <w:p>
+      <w:pPr>
+        <w:spacing w:before="100" w:beforeAutospacing="1" w:after="100" w:afterAutospacing="1" w:line="240" w:lineRule="auto"/>
+        <w:rPr>
+          <w:rFonts w:eastAsia="Times New Roman"/>
+          <w:b/>
+        </w:rPr>
+      </w:pPr>
+    </w:p>
+    <w:p>
+      <w:pPr>
+        <w:spacing w:before="100" w:beforeAutospacing="1" w:after="100" w:afterAutospacing="1" w:line="240" w:lineRule="auto"/>
+        <w:rPr>
+          <w:rFonts w:eastAsia="Times New Roman"/>
+          <w:b/>
+        </w:rPr>
+      </w:pPr>
+    </w:p>
+    <w:p>
+      <w:pPr>
+        <w:spacing w:before="100" w:beforeAutospacing="1" w:after="100" w:afterAutospacing="1" w:line="240" w:lineRule="auto"/>
+        <w:rPr>
+          <w:rFonts w:eastAsia="Times New Roman"/>
+          <w:b/>
+        </w:rPr>
+      </w:pPr>
+    </w:p>
+    <w:p>
+      <w:pPr>
+        <w:spacing w:before="100" w:beforeAutospacing="1" w:after="100" w:afterAutospacing="1" w:line="240" w:lineRule="auto"/>
+        <w:rPr>
+          <w:rFonts w:eastAsia="Times New Roman"/>
+          <w:b/>
+        </w:rPr>
+      </w:pPr>
+    </w:p>
+    <w:p>
+      <w:pPr>
+        <w:rPr>
+          <w:rFonts w:eastAsia="Times New Roman"/>
+          <w:b/>
+        </w:rPr>
+      </w:pPr>
+      <w:r>
+        <w:rPr>
+          <w:rFonts w:eastAsia="Times New Roman"/>
+          <w:b/>
+        </w:rPr>
+        <w:br w:type="page"/>
+      </w:r>
+    </w:p>
+    <w:p>
+      <w:pPr>
+        <w:spacing w:before="100" w:beforeAutospacing="1" w:after="100" w:afterAutospacing="1" w:line="240" w:lineRule="auto"/>
+        <w:rPr>
+          <w:rFonts w:eastAsia="Times New Roman"/>
+          <w:b/>
+        </w:rPr>
+      </w:pPr>
+      <w:r>
+        <w:rPr>
+          <w:rFonts w:eastAsia="Times New Roman"/>
+          <w:b/>
         </w:rPr>
         <w:lastRenderedPageBreak/>
         <w:t xml:space="preserve">3 The Fetch Stage </w:t>
@@ -607,7 +570,23 @@
           <w:b/>
           <w:bCs/>
         </w:rPr>
-        <w:t xml:space="preserve">3.1.1 Program Counter (PC) </w:t>
+        <w:t>3.</w:t>
+      </w:r>
+      <w:r>
+        <w:rPr>
+          <w:rFonts w:eastAsia="Times New Roman"/>
+          <w:b/>
+          <w:bCs/>
+        </w:rPr>
+        <w:t>2</w:t>
+      </w:r>
+      <w:r>
+        <w:rPr>
+          <w:rFonts w:eastAsia="Times New Roman"/>
+          <w:b/>
+          <w:bCs/>
+        </w:rPr>
+        <w:t xml:space="preserve"> Program Counter (PC) </w:t>
       </w:r>
     </w:p>
     <w:p>
@@ -647,21 +626,51 @@
           <w:b/>
           <w:bCs/>
         </w:rPr>
-        <w:t xml:space="preserve">3.1.2 IF/ID Pipeline Register  </w:t>
-      </w:r>
-    </w:p>
-    <w:p>
-      <w:pPr>
-        <w:spacing w:before="100" w:beforeAutospacing="1" w:after="100" w:afterAutospacing="1" w:line="240" w:lineRule="auto"/>
-        <w:rPr>
-          <w:rFonts w:eastAsia="Times New Roman"/>
-        </w:rPr>
-      </w:pPr>
-      <w:r>
-        <w:rPr>
-          <w:rFonts w:eastAsia="Times New Roman"/>
-        </w:rPr>
-        <w:t>Takes in the 32 bit instruction to be sent to the decoder, as well as the PC + 4 for the address of the next instruction to be fed back into instruction memory.</w:t>
+        <w:t>3.</w:t>
+      </w:r>
+      <w:r>
+        <w:rPr>
+          <w:rFonts w:eastAsia="Times New Roman"/>
+          <w:b/>
+          <w:bCs/>
+        </w:rPr>
+        <w:t>3</w:t>
+      </w:r>
+      <w:r>
+        <w:rPr>
+          <w:rFonts w:eastAsia="Times New Roman"/>
+          <w:b/>
+          <w:bCs/>
+        </w:rPr>
+        <w:t xml:space="preserve"> IF/ID Pipeline Register  </w:t>
+      </w:r>
+    </w:p>
+    <w:p>
+      <w:pPr>
+        <w:spacing w:before="100" w:beforeAutospacing="1" w:after="100" w:afterAutospacing="1" w:line="240" w:lineRule="auto"/>
+        <w:rPr>
+          <w:rFonts w:eastAsia="Times New Roman"/>
+        </w:rPr>
+      </w:pPr>
+      <w:r>
+        <w:rPr>
+          <w:rFonts w:eastAsia="Times New Roman"/>
+        </w:rPr>
+        <w:t xml:space="preserve">Takes in the </w:t>
+      </w:r>
+      <w:proofErr w:type="gramStart"/>
+      <w:r>
+        <w:rPr>
+          <w:rFonts w:eastAsia="Times New Roman"/>
+        </w:rPr>
+        <w:t>32 bit</w:t>
+      </w:r>
+      <w:proofErr w:type="gramEnd"/>
+      <w:r>
+        <w:rPr>
+          <w:rFonts w:eastAsia="Times New Roman"/>
+        </w:rPr>
+        <w:t xml:space="preserve"> instruction to be sent to the decoder, as well as the PC + 4 for the address of the next instruction to be fed back into instruction memory.</w:t>
       </w:r>
     </w:p>
     <w:p>
@@ -761,28 +770,15 @@
         <w:rPr>
           <w:rFonts w:eastAsia="Times New Roman"/>
           <w:b/>
-          <w:sz w:val="28"/>
-          <w:szCs w:val="28"/>
-        </w:rPr>
-      </w:pPr>
-      <w:r>
-        <w:rPr>
-          <w:rFonts w:eastAsia="Times New Roman"/>
-          <w:b/>
-          <w:sz w:val="28"/>
-          <w:szCs w:val="28"/>
+        </w:rPr>
+      </w:pPr>
+      <w:r>
+        <w:rPr>
+          <w:rFonts w:eastAsia="Times New Roman"/>
+          <w:b/>
         </w:rPr>
         <w:lastRenderedPageBreak/>
-        <w:t xml:space="preserve">4 </w:t>
-      </w:r>
-      <w:r>
-        <w:rPr>
-          <w:rFonts w:eastAsia="Times New Roman"/>
-          <w:b/>
-          <w:sz w:val="28"/>
-          <w:szCs w:val="28"/>
-        </w:rPr>
-        <w:t>The Decode Stage</w:t>
+        <w:t>4 The Decode Stage</w:t>
       </w:r>
     </w:p>
     <w:p>
@@ -824,10 +820,10 @@
           <w:noProof/>
         </w:rPr>
         <w:drawing>
-          <wp:inline distT="0" distB="0" distL="0" distR="0" wp14:anchorId="3761F31F" wp14:editId="1A0BEBD9">
-            <wp:extent cx="4511304" cy="3355041"/>
+          <wp:inline distT="0" distB="0" distL="0" distR="0" wp14:anchorId="0BD0E9FC" wp14:editId="5BD0DFA6">
+            <wp:extent cx="5943600" cy="5960745"/>
             <wp:effectExtent l="0" t="0" r="0" b="0"/>
-            <wp:docPr id="3" name="Picture 3"/>
+            <wp:docPr id="2" name="Picture 2"/>
             <wp:cNvGraphicFramePr>
               <a:graphicFrameLocks xmlns:a="http://schemas.openxmlformats.org/drawingml/2006/main" noChangeAspect="1"/>
             </wp:cNvGraphicFramePr>
@@ -835,7 +831,7 @@
               <a:graphicData uri="http://schemas.openxmlformats.org/drawingml/2006/picture">
                 <pic:pic xmlns:pic="http://schemas.openxmlformats.org/drawingml/2006/picture">
                   <pic:nvPicPr>
-                    <pic:cNvPr id="3" name="Screen Shot 2020-02-18 at 4.41.58 PM.png"/>
+                    <pic:cNvPr id="2" name="Screen Shot 2020-02-28 at 6.36.29 PM.png"/>
                     <pic:cNvPicPr/>
                   </pic:nvPicPr>
                   <pic:blipFill>
@@ -853,7 +849,7 @@
                   <pic:spPr>
                     <a:xfrm>
                       <a:off x="0" y="0"/>
-                      <a:ext cx="4513403" cy="3356602"/>
+                      <a:ext cx="5943600" cy="5960745"/>
                     </a:xfrm>
                     <a:prstGeom prst="rect">
                       <a:avLst/>
@@ -871,17 +867,74 @@
         <w:spacing w:before="100" w:beforeAutospacing="1" w:after="100" w:afterAutospacing="1" w:line="240" w:lineRule="auto"/>
         <w:rPr>
           <w:rFonts w:eastAsia="Times New Roman"/>
-          <w:b/>
-          <w:bCs/>
-        </w:rPr>
-      </w:pPr>
-      <w:r>
-        <w:rPr>
-          <w:rFonts w:eastAsia="Times New Roman"/>
-          <w:b/>
-          <w:bCs/>
-        </w:rPr>
-        <w:t xml:space="preserve">4.1 Control Unit </w:t>
+          <w:bCs/>
+        </w:rPr>
+      </w:pPr>
+      <w:r>
+        <w:rPr>
+          <w:rFonts w:eastAsia="Times New Roman"/>
+          <w:bCs/>
+        </w:rPr>
+        <w:t>Takes in instructions to determine everything that needs to be passed through to the next stage like A, B, immediates, different instruction types, ALUoutput, RS1, RS2, RD, control system, etc… Also has a register file that takes in write back data, clock,</w:t>
+      </w:r>
+      <w:r>
+        <w:rPr>
+          <w:rFonts w:eastAsia="Times New Roman"/>
+          <w:bCs/>
+        </w:rPr>
+        <w:t xml:space="preserve"> register write (WE) and the register location storage (xW)</w:t>
+      </w:r>
+    </w:p>
+    <w:p>
+      <w:pPr>
+        <w:rPr>
+          <w:rFonts w:eastAsia="Times New Roman"/>
+          <w:b/>
+          <w:bCs/>
+        </w:rPr>
+      </w:pPr>
+      <w:r>
+        <w:rPr>
+          <w:rFonts w:eastAsia="Times New Roman"/>
+          <w:b/>
+          <w:bCs/>
+        </w:rPr>
+        <w:br w:type="page"/>
+      </w:r>
+    </w:p>
+    <w:p>
+      <w:pPr>
+        <w:spacing w:before="100" w:beforeAutospacing="1" w:after="100" w:afterAutospacing="1" w:line="240" w:lineRule="auto"/>
+        <w:rPr>
+          <w:rFonts w:eastAsia="Times New Roman"/>
+          <w:b/>
+          <w:bCs/>
+        </w:rPr>
+      </w:pPr>
+      <w:r>
+        <w:rPr>
+          <w:rFonts w:eastAsia="Times New Roman"/>
+          <w:b/>
+          <w:bCs/>
+        </w:rPr>
+        <w:lastRenderedPageBreak/>
+        <w:t>4.</w:t>
+      </w:r>
+      <w:r>
+        <w:rPr>
+          <w:rFonts w:eastAsia="Times New Roman"/>
+          <w:b/>
+          <w:bCs/>
+        </w:rPr>
+        <w:t>2</w:t>
+      </w:r>
+      <w:r>
+        <w:rPr>
+          <w:rFonts w:eastAsia="Times New Roman"/>
+          <w:b/>
+          <w:bCs/>
+        </w:rPr>
+        <w:t xml:space="preserve"> Control Unit </w:t>
       </w:r>
     </w:p>
     <w:p>
@@ -897,43 +950,134 @@
         </w:rPr>
         <w:t>Take in the instruction bits from IF/ID pipeline register and route the read registers and write register to the Register file. Route the operation to the ALU.</w:t>
       </w:r>
-    </w:p>
-    <w:p>
-      <w:pPr>
-        <w:spacing w:before="100" w:beforeAutospacing="1" w:after="100" w:afterAutospacing="1" w:line="240" w:lineRule="auto"/>
-        <w:rPr>
-          <w:rFonts w:eastAsia="Times New Roman"/>
-          <w:b/>
-          <w:bCs/>
-        </w:rPr>
-      </w:pPr>
-      <w:r>
-        <w:rPr>
-          <w:rFonts w:eastAsia="Times New Roman"/>
-          <w:b/>
-          <w:bCs/>
-        </w:rPr>
-        <w:t xml:space="preserve">4.1.1 Register File </w:t>
-      </w:r>
-    </w:p>
-    <w:p>
-      <w:pPr>
-        <w:spacing w:before="100" w:beforeAutospacing="1" w:after="100" w:afterAutospacing="1" w:line="240" w:lineRule="auto"/>
-        <w:rPr>
-          <w:rFonts w:eastAsia="Times New Roman"/>
-        </w:rPr>
-      </w:pPr>
-      <w:r>
-        <w:rPr>
-          <w:rFonts w:eastAsia="Times New Roman"/>
-        </w:rPr>
-        <w:t>Contains registers with values to be accessed and operated on per the instructions. Stores write back results of operations in registers as well.</w:t>
-      </w:r>
-      <w:r>
-        <w:rPr>
-          <w:rFonts w:eastAsia="Times New Roman"/>
-        </w:rPr>
-        <w:t xml:space="preserve"> Outputs A and B 32-bit values to the ID/EX pipeline to be used in the ALU</w:t>
+      <w:r>
+        <w:rPr>
+          <w:rFonts w:eastAsia="Times New Roman"/>
+        </w:rPr>
+        <w:t xml:space="preserve"> </w:t>
+      </w:r>
+    </w:p>
+    <w:p>
+      <w:pPr>
+        <w:spacing w:before="100" w:beforeAutospacing="1" w:after="100" w:afterAutospacing="1" w:line="240" w:lineRule="auto"/>
+        <w:rPr>
+          <w:rFonts w:eastAsia="Times New Roman"/>
+        </w:rPr>
+      </w:pPr>
+      <w:r>
+        <w:rPr>
+          <w:rFonts w:eastAsia="Times New Roman"/>
+          <w:noProof/>
+        </w:rPr>
+        <w:drawing>
+          <wp:anchor distT="0" distB="0" distL="114300" distR="114300" simplePos="0" relativeHeight="251674624" behindDoc="0" locked="0" layoutInCell="1" allowOverlap="1" wp14:anchorId="566C426D" wp14:editId="04D63747">
+            <wp:simplePos x="0" y="0"/>
+            <wp:positionH relativeFrom="column">
+              <wp:posOffset>0</wp:posOffset>
+            </wp:positionH>
+            <wp:positionV relativeFrom="paragraph">
+              <wp:posOffset>2540</wp:posOffset>
+            </wp:positionV>
+            <wp:extent cx="2646817" cy="1210962"/>
+            <wp:effectExtent l="0" t="0" r="0" b="0"/>
+            <wp:wrapSquare wrapText="bothSides"/>
+            <wp:docPr id="4" name="Picture 4"/>
+            <wp:cNvGraphicFramePr>
+              <a:graphicFrameLocks xmlns:a="http://schemas.openxmlformats.org/drawingml/2006/main" noChangeAspect="1"/>
+            </wp:cNvGraphicFramePr>
+            <a:graphic xmlns:a="http://schemas.openxmlformats.org/drawingml/2006/main">
+              <a:graphicData uri="http://schemas.openxmlformats.org/drawingml/2006/picture">
+                <pic:pic xmlns:pic="http://schemas.openxmlformats.org/drawingml/2006/picture">
+                  <pic:nvPicPr>
+                    <pic:cNvPr id="4" name="Screen Shot 2020-02-28 at 6.38.37 PM.png"/>
+                    <pic:cNvPicPr/>
+                  </pic:nvPicPr>
+                  <pic:blipFill>
+                    <a:blip r:embed="rId11">
+                      <a:extLst>
+                        <a:ext uri="{28A0092B-C50C-407E-A947-70E740481C1C}">
+                          <a14:useLocalDpi xmlns:a14="http://schemas.microsoft.com/office/drawing/2010/main" val="0"/>
+                        </a:ext>
+                      </a:extLst>
+                    </a:blip>
+                    <a:stretch>
+                      <a:fillRect/>
+                    </a:stretch>
+                  </pic:blipFill>
+                  <pic:spPr>
+                    <a:xfrm>
+                      <a:off x="0" y="0"/>
+                      <a:ext cx="2646817" cy="1210962"/>
+                    </a:xfrm>
+                    <a:prstGeom prst="rect">
+                      <a:avLst/>
+                    </a:prstGeom>
+                  </pic:spPr>
+                </pic:pic>
+              </a:graphicData>
+            </a:graphic>
+            <wp14:sizeRelH relativeFrom="page">
+              <wp14:pctWidth>0</wp14:pctWidth>
+            </wp14:sizeRelH>
+            <wp14:sizeRelV relativeFrom="page">
+              <wp14:pctHeight>0</wp14:pctHeight>
+            </wp14:sizeRelV>
+          </wp:anchor>
+        </w:drawing>
+      </w:r>
+      <w:r>
+        <w:rPr>
+          <w:rFonts w:eastAsia="Times New Roman"/>
+        </w:rPr>
+        <w:t xml:space="preserve">The control unit, as stated above, takes in the Opcode and determines whether 1) the ALU should be used for the particular instruction, 2) the register should be writing this particular instruction into the register file, and 3) if the instruction is RType, which would be helpful when converting the instruction into ALUop. </w:t>
+      </w:r>
+    </w:p>
+    <w:p>
+      <w:pPr>
+        <w:spacing w:before="100" w:beforeAutospacing="1" w:after="100" w:afterAutospacing="1" w:line="240" w:lineRule="auto"/>
+        <w:rPr>
+          <w:rFonts w:eastAsia="Times New Roman"/>
+          <w:b/>
+          <w:bCs/>
+        </w:rPr>
+      </w:pPr>
+      <w:r>
+        <w:rPr>
+          <w:rFonts w:eastAsia="Times New Roman"/>
+          <w:b/>
+          <w:bCs/>
+        </w:rPr>
+        <w:t>4.</w:t>
+      </w:r>
+      <w:r>
+        <w:rPr>
+          <w:rFonts w:eastAsia="Times New Roman"/>
+          <w:b/>
+          <w:bCs/>
+        </w:rPr>
+        <w:t>3</w:t>
+      </w:r>
+      <w:r>
+        <w:rPr>
+          <w:rFonts w:eastAsia="Times New Roman"/>
+          <w:b/>
+          <w:bCs/>
+        </w:rPr>
+        <w:t xml:space="preserve"> Register File </w:t>
+      </w:r>
+    </w:p>
+    <w:p>
+      <w:pPr>
+        <w:spacing w:before="100" w:beforeAutospacing="1" w:after="100" w:afterAutospacing="1" w:line="240" w:lineRule="auto"/>
+        <w:rPr>
+          <w:rFonts w:eastAsia="Times New Roman"/>
+        </w:rPr>
+      </w:pPr>
+      <w:r>
+        <w:rPr>
+          <w:rFonts w:eastAsia="Times New Roman"/>
+        </w:rPr>
+        <w:t>Contains registers with values to be accessed and operated on per the instructions. Stores write back results of operations in registers as well. Outputs A and B 32-bit values to the ID/EX pipeline to be used in the ALU</w:t>
       </w:r>
       <w:r>
         <w:rPr>
@@ -957,86 +1101,482 @@
           <w:b/>
           <w:bCs/>
         </w:rPr>
-        <w:t xml:space="preserve">4.1.2 ID/EX Pipeline Register </w:t>
-      </w:r>
-    </w:p>
-    <w:p>
-      <w:pPr>
-        <w:spacing w:before="100" w:beforeAutospacing="1" w:after="100" w:afterAutospacing="1" w:line="240" w:lineRule="auto"/>
-        <w:rPr>
-          <w:rFonts w:eastAsia="Times New Roman"/>
-        </w:rPr>
-      </w:pPr>
-      <w:r>
-        <w:rPr>
-          <w:rFonts w:eastAsia="Times New Roman"/>
-        </w:rPr>
-        <w:t xml:space="preserve">Takes in control information for the execution stage (A,B, ctrl) as well as </w:t>
-      </w:r>
-      <w:proofErr w:type="spellStart"/>
-      <w:r>
-        <w:rPr>
-          <w:rFonts w:eastAsia="Times New Roman"/>
-        </w:rPr>
-        <w:t>immediates</w:t>
-      </w:r>
-      <w:proofErr w:type="spellEnd"/>
-      <w:r>
-        <w:rPr>
-          <w:rFonts w:eastAsia="Times New Roman"/>
-        </w:rPr>
-        <w:t xml:space="preserve"> and offsets. Also takes in PC + 4 for computing branch targets later on </w:t>
-      </w:r>
-    </w:p>
-    <w:p>
-      <w:pPr>
-        <w:spacing w:before="100" w:beforeAutospacing="1" w:after="100" w:afterAutospacing="1" w:line="240" w:lineRule="auto"/>
-        <w:rPr>
-          <w:rFonts w:eastAsia="Times New Roman"/>
-          <w:b/>
-          <w:sz w:val="28"/>
-          <w:szCs w:val="28"/>
-        </w:rPr>
-      </w:pPr>
-    </w:p>
-    <w:p>
-      <w:pPr>
-        <w:spacing w:before="100" w:beforeAutospacing="1" w:after="100" w:afterAutospacing="1" w:line="240" w:lineRule="auto"/>
-        <w:rPr>
-          <w:rFonts w:eastAsia="Times New Roman"/>
-          <w:b/>
-          <w:sz w:val="28"/>
-          <w:szCs w:val="28"/>
-        </w:rPr>
-      </w:pPr>
-    </w:p>
-    <w:p>
-      <w:pPr>
-        <w:spacing w:before="100" w:beforeAutospacing="1" w:after="100" w:afterAutospacing="1" w:line="240" w:lineRule="auto"/>
-        <w:rPr>
-          <w:rFonts w:eastAsia="Times New Roman"/>
-          <w:b/>
-          <w:sz w:val="28"/>
-          <w:szCs w:val="28"/>
-        </w:rPr>
-      </w:pPr>
-    </w:p>
-    <w:p>
-      <w:pPr>
-        <w:spacing w:before="100" w:beforeAutospacing="1" w:after="100" w:afterAutospacing="1" w:line="240" w:lineRule="auto"/>
-        <w:rPr>
-          <w:rFonts w:eastAsia="Times New Roman"/>
-          <w:b/>
-          <w:sz w:val="28"/>
-          <w:szCs w:val="28"/>
-        </w:rPr>
-      </w:pPr>
-      <w:r>
-        <w:rPr>
-          <w:rFonts w:eastAsia="Times New Roman"/>
-          <w:b/>
-          <w:sz w:val="28"/>
-          <w:szCs w:val="28"/>
+        <w:t>4.</w:t>
+      </w:r>
+      <w:r>
+        <w:rPr>
+          <w:rFonts w:eastAsia="Times New Roman"/>
+          <w:b/>
+          <w:bCs/>
+        </w:rPr>
+        <w:t>4</w:t>
+      </w:r>
+      <w:r>
+        <w:rPr>
+          <w:rFonts w:eastAsia="Times New Roman"/>
+          <w:b/>
+          <w:bCs/>
+        </w:rPr>
+        <w:t xml:space="preserve"> ID/EX Pipeline Register </w:t>
+      </w:r>
+    </w:p>
+    <w:p>
+      <w:pPr>
+        <w:spacing w:before="100" w:beforeAutospacing="1" w:after="100" w:afterAutospacing="1" w:line="240" w:lineRule="auto"/>
+        <w:rPr>
+          <w:rFonts w:eastAsia="Times New Roman"/>
+          <w:b/>
+        </w:rPr>
+      </w:pPr>
+      <w:r>
+        <w:rPr>
+          <w:rFonts w:eastAsia="Times New Roman"/>
+          <w:b/>
+          <w:noProof/>
+        </w:rPr>
+        <w:drawing>
+          <wp:anchor distT="0" distB="0" distL="114300" distR="114300" simplePos="0" relativeHeight="251673600" behindDoc="0" locked="0" layoutInCell="1" allowOverlap="1" wp14:anchorId="02A19B6E" wp14:editId="67DED288">
+            <wp:simplePos x="0" y="0"/>
+            <wp:positionH relativeFrom="column">
+              <wp:posOffset>0</wp:posOffset>
+            </wp:positionH>
+            <wp:positionV relativeFrom="paragraph">
+              <wp:posOffset>0</wp:posOffset>
+            </wp:positionV>
+            <wp:extent cx="1569308" cy="3458295"/>
+            <wp:effectExtent l="0" t="0" r="5715" b="0"/>
+            <wp:wrapSquare wrapText="bothSides"/>
+            <wp:docPr id="5" name="Picture 5"/>
+            <wp:cNvGraphicFramePr>
+              <a:graphicFrameLocks xmlns:a="http://schemas.openxmlformats.org/drawingml/2006/main" noChangeAspect="1"/>
+            </wp:cNvGraphicFramePr>
+            <a:graphic xmlns:a="http://schemas.openxmlformats.org/drawingml/2006/main">
+              <a:graphicData uri="http://schemas.openxmlformats.org/drawingml/2006/picture">
+                <pic:pic xmlns:pic="http://schemas.openxmlformats.org/drawingml/2006/picture">
+                  <pic:nvPicPr>
+                    <pic:cNvPr id="5" name="Screen Shot 2020-02-28 at 6.41.26 PM.png"/>
+                    <pic:cNvPicPr/>
+                  </pic:nvPicPr>
+                  <pic:blipFill>
+                    <a:blip r:embed="rId12">
+                      <a:extLst>
+                        <a:ext uri="{28A0092B-C50C-407E-A947-70E740481C1C}">
+                          <a14:useLocalDpi xmlns:a14="http://schemas.microsoft.com/office/drawing/2010/main" val="0"/>
+                        </a:ext>
+                      </a:extLst>
+                    </a:blip>
+                    <a:stretch>
+                      <a:fillRect/>
+                    </a:stretch>
+                  </pic:blipFill>
+                  <pic:spPr>
+                    <a:xfrm>
+                      <a:off x="0" y="0"/>
+                      <a:ext cx="1569308" cy="3458295"/>
+                    </a:xfrm>
+                    <a:prstGeom prst="rect">
+                      <a:avLst/>
+                    </a:prstGeom>
+                  </pic:spPr>
+                </pic:pic>
+              </a:graphicData>
+            </a:graphic>
+            <wp14:sizeRelH relativeFrom="page">
+              <wp14:pctWidth>0</wp14:pctWidth>
+            </wp14:sizeRelH>
+            <wp14:sizeRelV relativeFrom="page">
+              <wp14:pctHeight>0</wp14:pctHeight>
+            </wp14:sizeRelV>
+          </wp:anchor>
+        </w:drawing>
+      </w:r>
+    </w:p>
+    <w:p>
+      <w:pPr>
+        <w:spacing w:before="100" w:beforeAutospacing="1" w:after="100" w:afterAutospacing="1" w:line="240" w:lineRule="auto"/>
+        <w:rPr>
+          <w:rFonts w:eastAsia="Times New Roman"/>
+        </w:rPr>
+      </w:pPr>
+      <w:r>
+        <w:rPr>
+          <w:rFonts w:eastAsia="Times New Roman"/>
+        </w:rPr>
+        <w:t>Takes in control information for the execution stage (</w:t>
+      </w:r>
+      <w:proofErr w:type="gramStart"/>
+      <w:r>
+        <w:rPr>
+          <w:rFonts w:eastAsia="Times New Roman"/>
+        </w:rPr>
+        <w:t>A,B</w:t>
+      </w:r>
+      <w:proofErr w:type="gramEnd"/>
+      <w:r>
+        <w:rPr>
+          <w:rFonts w:eastAsia="Times New Roman"/>
+        </w:rPr>
+        <w:t xml:space="preserve">, ctrl) as well as immediates and offsets. Also takes in PC + 4 for computing branch targets later on </w:t>
+      </w:r>
+    </w:p>
+    <w:p>
+      <w:pPr>
+        <w:rPr>
+          <w:rFonts w:eastAsia="Times New Roman"/>
+          <w:b/>
+        </w:rPr>
+      </w:pPr>
+    </w:p>
+    <w:p>
+      <w:pPr>
+        <w:rPr>
+          <w:rFonts w:eastAsia="Times New Roman"/>
+          <w:b/>
+        </w:rPr>
+      </w:pPr>
+    </w:p>
+    <w:p>
+      <w:pPr>
+        <w:rPr>
+          <w:rFonts w:eastAsia="Times New Roman"/>
+          <w:b/>
+        </w:rPr>
+      </w:pPr>
+    </w:p>
+    <w:p>
+      <w:pPr>
+        <w:rPr>
+          <w:rFonts w:eastAsia="Times New Roman"/>
+          <w:b/>
+        </w:rPr>
+      </w:pPr>
+      <w:r>
+        <w:rPr>
+          <w:rFonts w:eastAsia="Times New Roman"/>
+          <w:b/>
+        </w:rPr>
+        <w:br w:type="page"/>
+      </w:r>
+    </w:p>
+    <w:p>
+      <w:pPr>
+        <w:rPr>
+          <w:rFonts w:eastAsia="Times New Roman"/>
+          <w:b/>
+        </w:rPr>
+      </w:pPr>
+      <w:r>
+        <w:rPr>
+          <w:rFonts w:eastAsia="Times New Roman"/>
+          <w:b/>
+        </w:rPr>
+        <w:lastRenderedPageBreak/>
+        <w:t>4.5</w:t>
+      </w:r>
+      <w:r>
+        <w:rPr>
+          <w:rFonts w:eastAsia="Times New Roman"/>
+          <w:b/>
+        </w:rPr>
+        <w:t xml:space="preserve"> Instruction to ALUOp</w:t>
+      </w:r>
+      <w:r>
+        <w:rPr>
+          <w:rFonts w:eastAsia="Times New Roman"/>
+          <w:b/>
+        </w:rPr>
+        <w:t xml:space="preserve"> Converter</w:t>
+      </w:r>
+    </w:p>
+    <w:p>
+      <w:pPr>
+        <w:rPr>
+          <w:rFonts w:eastAsia="Times New Roman"/>
+        </w:rPr>
+      </w:pPr>
+      <w:r>
+        <w:rPr>
+          <w:rFonts w:eastAsia="Times New Roman"/>
+          <w:b/>
+          <w:noProof/>
+        </w:rPr>
+        <w:drawing>
+          <wp:anchor distT="0" distB="0" distL="114300" distR="114300" simplePos="0" relativeHeight="251675648" behindDoc="0" locked="0" layoutInCell="1" allowOverlap="1" wp14:anchorId="1146DDA7" wp14:editId="13D6E7DA">
+            <wp:simplePos x="0" y="0"/>
+            <wp:positionH relativeFrom="column">
+              <wp:posOffset>0</wp:posOffset>
+            </wp:positionH>
+            <wp:positionV relativeFrom="paragraph">
+              <wp:posOffset>1270</wp:posOffset>
+            </wp:positionV>
+            <wp:extent cx="3742690" cy="1902460"/>
+            <wp:effectExtent l="0" t="0" r="3810" b="2540"/>
+            <wp:wrapSquare wrapText="bothSides"/>
+            <wp:docPr id="6" name="Picture 6"/>
+            <wp:cNvGraphicFramePr>
+              <a:graphicFrameLocks xmlns:a="http://schemas.openxmlformats.org/drawingml/2006/main" noChangeAspect="1"/>
+            </wp:cNvGraphicFramePr>
+            <a:graphic xmlns:a="http://schemas.openxmlformats.org/drawingml/2006/main">
+              <a:graphicData uri="http://schemas.openxmlformats.org/drawingml/2006/picture">
+                <pic:pic xmlns:pic="http://schemas.openxmlformats.org/drawingml/2006/picture">
+                  <pic:nvPicPr>
+                    <pic:cNvPr id="6" name="Screen Shot 2020-02-28 at 6.37.15 PM.png"/>
+                    <pic:cNvPicPr/>
+                  </pic:nvPicPr>
+                  <pic:blipFill>
+                    <a:blip r:embed="rId13">
+                      <a:extLst>
+                        <a:ext uri="{28A0092B-C50C-407E-A947-70E740481C1C}">
+                          <a14:useLocalDpi xmlns:a14="http://schemas.microsoft.com/office/drawing/2010/main" val="0"/>
+                        </a:ext>
+                      </a:extLst>
+                    </a:blip>
+                    <a:stretch>
+                      <a:fillRect/>
+                    </a:stretch>
+                  </pic:blipFill>
+                  <pic:spPr>
+                    <a:xfrm>
+                      <a:off x="0" y="0"/>
+                      <a:ext cx="3742690" cy="1902460"/>
+                    </a:xfrm>
+                    <a:prstGeom prst="rect">
+                      <a:avLst/>
+                    </a:prstGeom>
+                  </pic:spPr>
+                </pic:pic>
+              </a:graphicData>
+            </a:graphic>
+            <wp14:sizeRelH relativeFrom="page">
+              <wp14:pctWidth>0</wp14:pctWidth>
+            </wp14:sizeRelH>
+            <wp14:sizeRelV relativeFrom="page">
+              <wp14:pctHeight>0</wp14:pctHeight>
+            </wp14:sizeRelV>
+          </wp:anchor>
+        </w:drawing>
+      </w:r>
+      <w:r>
+        <w:rPr>
+          <w:rFonts w:eastAsia="Times New Roman"/>
+        </w:rPr>
+        <w:t>After determining which bits are most important for determining the ALU operator, the truth table is then run through combinations logical circuit analysis on logism to generate the optimal circuit given inputs of f3, bit 5 of f7, RType signal, and UI (2</w:t>
+      </w:r>
+      <w:r>
+        <w:rPr>
+          <w:rFonts w:eastAsia="Times New Roman"/>
+          <w:vertAlign w:val="superscript"/>
+        </w:rPr>
+        <w:t>nd</w:t>
+      </w:r>
+      <w:r>
+        <w:rPr>
+          <w:rFonts w:eastAsia="Times New Roman"/>
+        </w:rPr>
+        <w:t xml:space="preserve"> bit of instruction). </w:t>
+      </w:r>
+    </w:p>
+    <w:p>
+      <w:pPr>
+        <w:rPr>
+          <w:rFonts w:eastAsia="Times New Roman"/>
+          <w:b/>
+        </w:rPr>
+      </w:pPr>
+      <w:r>
+        <w:rPr>
+          <w:rFonts w:eastAsia="Times New Roman"/>
+          <w:b/>
+        </w:rPr>
+        <w:t>4.5.1 Truth Table</w:t>
+      </w:r>
+    </w:p>
+    <w:p>
+      <w:pPr>
+        <w:rPr>
+          <w:rFonts w:eastAsia="Times New Roman"/>
+          <w:b/>
+        </w:rPr>
+      </w:pPr>
+      <w:r>
+        <w:rPr>
+          <w:rFonts w:eastAsia="Times New Roman"/>
+          <w:b/>
+          <w:noProof/>
+        </w:rPr>
+        <w:drawing>
+          <wp:inline distT="0" distB="0" distL="0" distR="0" wp14:anchorId="6A8B16AF" wp14:editId="155F8FBB">
+            <wp:extent cx="2020330" cy="3211513"/>
+            <wp:effectExtent l="0" t="0" r="0" b="1905"/>
+            <wp:docPr id="11" name="Picture 11"/>
+            <wp:cNvGraphicFramePr>
+              <a:graphicFrameLocks xmlns:a="http://schemas.openxmlformats.org/drawingml/2006/main" noChangeAspect="1"/>
+            </wp:cNvGraphicFramePr>
+            <a:graphic xmlns:a="http://schemas.openxmlformats.org/drawingml/2006/main">
+              <a:graphicData uri="http://schemas.openxmlformats.org/drawingml/2006/picture">
+                <pic:pic xmlns:pic="http://schemas.openxmlformats.org/drawingml/2006/picture">
+                  <pic:nvPicPr>
+                    <pic:cNvPr id="11" name="Screen Shot 2020-02-28 at 6.37.43 PM.png"/>
+                    <pic:cNvPicPr/>
+                  </pic:nvPicPr>
+                  <pic:blipFill>
+                    <a:blip r:embed="rId14">
+                      <a:extLst>
+                        <a:ext uri="{28A0092B-C50C-407E-A947-70E740481C1C}">
+                          <a14:useLocalDpi xmlns:a14="http://schemas.microsoft.com/office/drawing/2010/main" val="0"/>
+                        </a:ext>
+                      </a:extLst>
+                    </a:blip>
+                    <a:stretch>
+                      <a:fillRect/>
+                    </a:stretch>
+                  </pic:blipFill>
+                  <pic:spPr>
+                    <a:xfrm>
+                      <a:off x="0" y="0"/>
+                      <a:ext cx="2040790" cy="3244036"/>
+                    </a:xfrm>
+                    <a:prstGeom prst="rect">
+                      <a:avLst/>
+                    </a:prstGeom>
+                  </pic:spPr>
+                </pic:pic>
+              </a:graphicData>
+            </a:graphic>
+          </wp:inline>
+        </w:drawing>
+      </w:r>
+      <w:r>
+        <w:rPr>
+          <w:rFonts w:eastAsia="Times New Roman"/>
+          <w:b/>
+        </w:rPr>
+        <w:t xml:space="preserve"> </w:t>
+      </w:r>
+      <w:r>
+        <w:rPr>
+          <w:rFonts w:eastAsia="Times New Roman"/>
+          <w:b/>
+          <w:noProof/>
+        </w:rPr>
+        <w:drawing>
+          <wp:inline distT="0" distB="0" distL="0" distR="0" wp14:anchorId="216308C5" wp14:editId="3CC117D2">
+            <wp:extent cx="2052823" cy="3193827"/>
+            <wp:effectExtent l="0" t="0" r="5080" b="0"/>
+            <wp:docPr id="12" name="Picture 12"/>
+            <wp:cNvGraphicFramePr>
+              <a:graphicFrameLocks xmlns:a="http://schemas.openxmlformats.org/drawingml/2006/main" noChangeAspect="1"/>
+            </wp:cNvGraphicFramePr>
+            <a:graphic xmlns:a="http://schemas.openxmlformats.org/drawingml/2006/main">
+              <a:graphicData uri="http://schemas.openxmlformats.org/drawingml/2006/picture">
+                <pic:pic xmlns:pic="http://schemas.openxmlformats.org/drawingml/2006/picture">
+                  <pic:nvPicPr>
+                    <pic:cNvPr id="12" name="Screen Shot 2020-02-28 at 6.38.04 PM.png"/>
+                    <pic:cNvPicPr/>
+                  </pic:nvPicPr>
+                  <pic:blipFill>
+                    <a:blip r:embed="rId15">
+                      <a:extLst>
+                        <a:ext uri="{28A0092B-C50C-407E-A947-70E740481C1C}">
+                          <a14:useLocalDpi xmlns:a14="http://schemas.microsoft.com/office/drawing/2010/main" val="0"/>
+                        </a:ext>
+                      </a:extLst>
+                    </a:blip>
+                    <a:stretch>
+                      <a:fillRect/>
+                    </a:stretch>
+                  </pic:blipFill>
+                  <pic:spPr>
+                    <a:xfrm>
+                      <a:off x="0" y="0"/>
+                      <a:ext cx="2072037" cy="3223720"/>
+                    </a:xfrm>
+                    <a:prstGeom prst="rect">
+                      <a:avLst/>
+                    </a:prstGeom>
+                  </pic:spPr>
+                </pic:pic>
+              </a:graphicData>
+            </a:graphic>
+          </wp:inline>
+        </w:drawing>
+      </w:r>
+      <w:r>
+        <w:rPr>
+          <w:rFonts w:eastAsia="Times New Roman"/>
+          <w:b/>
+          <w:noProof/>
+        </w:rPr>
+        <w:drawing>
+          <wp:inline distT="0" distB="0" distL="0" distR="0" wp14:anchorId="71D4CAC9" wp14:editId="43A1BC12">
+            <wp:extent cx="1822622" cy="2169427"/>
+            <wp:effectExtent l="0" t="0" r="0" b="2540"/>
+            <wp:docPr id="13" name="Picture 13"/>
+            <wp:cNvGraphicFramePr>
+              <a:graphicFrameLocks xmlns:a="http://schemas.openxmlformats.org/drawingml/2006/main" noChangeAspect="1"/>
+            </wp:cNvGraphicFramePr>
+            <a:graphic xmlns:a="http://schemas.openxmlformats.org/drawingml/2006/main">
+              <a:graphicData uri="http://schemas.openxmlformats.org/drawingml/2006/picture">
+                <pic:pic xmlns:pic="http://schemas.openxmlformats.org/drawingml/2006/picture">
+                  <pic:nvPicPr>
+                    <pic:cNvPr id="13" name="Screen Shot 2020-02-28 at 6.38.21 PM.png"/>
+                    <pic:cNvPicPr/>
+                  </pic:nvPicPr>
+                  <pic:blipFill>
+                    <a:blip r:embed="rId16">
+                      <a:extLst>
+                        <a:ext uri="{28A0092B-C50C-407E-A947-70E740481C1C}">
+                          <a14:useLocalDpi xmlns:a14="http://schemas.microsoft.com/office/drawing/2010/main" val="0"/>
+                        </a:ext>
+                      </a:extLst>
+                    </a:blip>
+                    <a:stretch>
+                      <a:fillRect/>
+                    </a:stretch>
+                  </pic:blipFill>
+                  <pic:spPr>
+                    <a:xfrm>
+                      <a:off x="0" y="0"/>
+                      <a:ext cx="1822846" cy="2169694"/>
+                    </a:xfrm>
+                    <a:prstGeom prst="rect">
+                      <a:avLst/>
+                    </a:prstGeom>
+                  </pic:spPr>
+                </pic:pic>
+              </a:graphicData>
+            </a:graphic>
+          </wp:inline>
+        </w:drawing>
+      </w:r>
+    </w:p>
+    <w:p>
+      <w:pPr>
+        <w:rPr>
+          <w:rFonts w:eastAsia="Times New Roman"/>
+          <w:b/>
+        </w:rPr>
+      </w:pPr>
+      <w:r>
+        <w:rPr>
+          <w:rFonts w:eastAsia="Times New Roman"/>
+          <w:b/>
+        </w:rPr>
+        <w:br w:type="page"/>
+      </w:r>
+    </w:p>
+    <w:p>
+      <w:pPr>
+        <w:spacing w:before="100" w:beforeAutospacing="1" w:after="100" w:afterAutospacing="1" w:line="240" w:lineRule="auto"/>
+        <w:rPr>
+          <w:rFonts w:eastAsia="Times New Roman"/>
+          <w:b/>
+        </w:rPr>
+      </w:pPr>
+      <w:r>
+        <w:rPr>
+          <w:rFonts w:eastAsia="Times New Roman"/>
+          <w:b/>
         </w:rPr>
         <w:lastRenderedPageBreak/>
         <w:t>5 The Execute Stage</w:t>
@@ -1055,40 +1595,15 @@
           <w:rFonts w:eastAsia="Times New Roman"/>
           <w:bCs/>
         </w:rPr>
-        <w:t xml:space="preserve">This circuit takes in A, B and ALU Op and ALU Sa. It feeds them into the ALU and then uses the </w:t>
-      </w:r>
-      <w:proofErr w:type="spellStart"/>
-      <w:r>
-        <w:rPr>
-          <w:rFonts w:eastAsia="Times New Roman"/>
-          <w:bCs/>
-        </w:rPr>
-        <w:t>ALUresult</w:t>
-      </w:r>
-      <w:proofErr w:type="spellEnd"/>
-      <w:r>
-        <w:rPr>
-          <w:rFonts w:eastAsia="Times New Roman"/>
-          <w:bCs/>
-        </w:rPr>
-        <w:t xml:space="preserve"> circuit to determine whether the ALU output or SLT/S</w:t>
-      </w:r>
-      <w:r>
-        <w:rPr>
-          <w:rFonts w:eastAsia="Times New Roman"/>
-          <w:bCs/>
-        </w:rPr>
-        <w:t xml:space="preserve">LTU output should be passed into </w:t>
-      </w:r>
-      <w:proofErr w:type="spellStart"/>
-      <w:r>
-        <w:rPr>
-          <w:rFonts w:eastAsia="Times New Roman"/>
-          <w:bCs/>
-        </w:rPr>
-        <w:t>ALUOutput</w:t>
-      </w:r>
-      <w:proofErr w:type="spellEnd"/>
+        <w:t>This circuit takes in A, B and ALU Op and ALU Sa. It feeds them into the ALU and then uses the ALUresult circuit to determine whether the ALU output or SLT/S</w:t>
+      </w:r>
+      <w:r>
+        <w:rPr>
+          <w:rFonts w:eastAsia="Times New Roman"/>
+          <w:bCs/>
+        </w:rPr>
+        <w:t>LTU output should be passed into ALUOutput</w:t>
+      </w:r>
     </w:p>
     <w:p>
       <w:pPr>
@@ -1122,194 +1637,84 @@
           <w:rFonts w:eastAsia="Times New Roman"/>
           <w:b/>
           <w:bCs/>
-        </w:rPr>
-        <w:tab/>
-      </w:r>
-      <w:r>
-        <w:rPr>
-          <w:rFonts w:eastAsia="Times New Roman"/>
-          <w:b/>
-          <w:bCs/>
-        </w:rPr>
-        <w:tab/>
-        <w:t>Execute</w:t>
-      </w:r>
-      <w:r>
-        <w:rPr>
-          <w:rFonts w:eastAsia="Times New Roman"/>
-          <w:b/>
-          <w:bCs/>
-        </w:rPr>
-        <w:tab/>
-      </w:r>
-      <w:r>
-        <w:rPr>
-          <w:rFonts w:eastAsia="Times New Roman"/>
-          <w:b/>
-          <w:bCs/>
-        </w:rPr>
-        <w:tab/>
-      </w:r>
-      <w:r>
-        <w:rPr>
-          <w:rFonts w:eastAsia="Times New Roman"/>
-          <w:b/>
-          <w:bCs/>
-        </w:rPr>
-        <w:tab/>
-      </w:r>
-      <w:r>
-        <w:rPr>
-          <w:rFonts w:eastAsia="Times New Roman"/>
-          <w:b/>
-          <w:bCs/>
-        </w:rPr>
-        <w:tab/>
-      </w:r>
-      <w:r>
-        <w:rPr>
-          <w:rFonts w:eastAsia="Times New Roman"/>
-          <w:b/>
-          <w:bCs/>
-        </w:rPr>
-        <w:tab/>
-      </w:r>
-      <w:r>
-        <w:rPr>
-          <w:rFonts w:eastAsia="Times New Roman"/>
-          <w:b/>
-          <w:bCs/>
-        </w:rPr>
-        <w:tab/>
-      </w:r>
-      <w:r>
-        <w:rPr>
-          <w:rFonts w:eastAsia="Times New Roman"/>
-          <w:b/>
-          <w:bCs/>
-        </w:rPr>
-        <w:tab/>
-        <w:t>EX/MEM Pipeline</w:t>
-      </w:r>
-      <w:r>
-        <w:rPr>
-          <w:rFonts w:eastAsia="Times New Roman"/>
-          <w:b/>
-          <w:bCs/>
-        </w:rPr>
-        <w:tab/>
-      </w:r>
-      <w:r>
-        <w:rPr>
-          <w:rFonts w:eastAsia="Times New Roman"/>
-          <w:b/>
-          <w:bCs/>
-        </w:rPr>
-        <w:tab/>
-      </w:r>
-      <w:r>
-        <w:rPr>
-          <w:rFonts w:eastAsia="Times New Roman"/>
-          <w:b/>
-          <w:bCs/>
-        </w:rPr>
-        <w:tab/>
-      </w:r>
-      <w:r>
-        <w:rPr>
-          <w:rFonts w:eastAsia="Times New Roman"/>
-          <w:b/>
-          <w:bCs/>
-        </w:rPr>
-        <w:tab/>
-      </w:r>
-      <w:r>
-        <w:rPr>
-          <w:rFonts w:eastAsia="Times New Roman"/>
-          <w:b/>
-          <w:bCs/>
-        </w:rPr>
-        <w:tab/>
-      </w:r>
-      <w:r>
-        <w:rPr>
-          <w:rFonts w:eastAsia="Times New Roman"/>
-          <w:b/>
-          <w:bCs/>
-        </w:rPr>
-        <w:tab/>
-      </w:r>
-      <w:r>
-        <w:rPr>
-          <w:rFonts w:eastAsia="Times New Roman"/>
-          <w:b/>
-          <w:bCs/>
-        </w:rPr>
-        <w:tab/>
-      </w:r>
-      <w:r>
-        <w:rPr>
-          <w:rFonts w:eastAsia="Times New Roman"/>
-          <w:b/>
-          <w:bCs/>
-        </w:rPr>
-        <w:tab/>
-      </w:r>
-      <w:r>
-        <w:rPr>
-          <w:rFonts w:eastAsia="Times New Roman"/>
-          <w:b/>
-          <w:bCs/>
-        </w:rPr>
-        <w:tab/>
-      </w:r>
-      <w:r>
-        <w:rPr>
-          <w:rFonts w:eastAsia="Times New Roman"/>
-          <w:b/>
-          <w:bCs/>
-        </w:rPr>
-        <w:tab/>
-      </w:r>
-      <w:r>
-        <w:rPr>
-          <w:rFonts w:eastAsia="Times New Roman"/>
-          <w:b/>
-          <w:bCs/>
-        </w:rPr>
-        <w:tab/>
-      </w:r>
-      <w:r>
-        <w:rPr>
-          <w:rFonts w:eastAsia="Times New Roman"/>
-          <w:b/>
-          <w:bCs/>
-        </w:rPr>
-        <w:tab/>
-      </w:r>
-    </w:p>
-    <w:p>
-      <w:pPr>
-        <w:spacing w:before="100" w:beforeAutospacing="1" w:after="100" w:afterAutospacing="1" w:line="240" w:lineRule="auto"/>
-        <w:rPr>
-          <w:rFonts w:eastAsia="Times New Roman"/>
-          <w:b/>
-          <w:bCs/>
-        </w:rPr>
-      </w:pPr>
-      <w:r>
-        <w:rPr>
-          <w:rFonts w:eastAsia="Times New Roman"/>
           <w:noProof/>
         </w:rPr>
         <w:drawing>
-          <wp:anchor distT="0" distB="0" distL="114300" distR="114300" simplePos="0" relativeHeight="251665408" behindDoc="0" locked="0" layoutInCell="1" allowOverlap="1" wp14:anchorId="77C34341" wp14:editId="0E95F0A7">
+          <wp:anchor distT="0" distB="0" distL="114300" distR="114300" simplePos="0" relativeHeight="251659264" behindDoc="0" locked="0" layoutInCell="1" allowOverlap="1" wp14:anchorId="0A808038" wp14:editId="47B3865D">
             <wp:simplePos x="0" y="0"/>
             <wp:positionH relativeFrom="margin">
-              <wp:align>right</wp:align>
+              <wp:posOffset>345440</wp:posOffset>
             </wp:positionH>
             <wp:positionV relativeFrom="paragraph">
-              <wp:posOffset>69863</wp:posOffset>
+              <wp:posOffset>282575</wp:posOffset>
+            </wp:positionV>
+            <wp:extent cx="2733675" cy="2261235"/>
+            <wp:effectExtent l="0" t="0" r="0" b="0"/>
+            <wp:wrapSquare wrapText="bothSides"/>
+            <wp:docPr id="10" name="Picture 10"/>
+            <wp:cNvGraphicFramePr>
+              <a:graphicFrameLocks xmlns:a="http://schemas.openxmlformats.org/drawingml/2006/main" noChangeAspect="1"/>
+            </wp:cNvGraphicFramePr>
+            <a:graphic xmlns:a="http://schemas.openxmlformats.org/drawingml/2006/main">
+              <a:graphicData uri="http://schemas.openxmlformats.org/drawingml/2006/picture">
+                <pic:pic xmlns:pic="http://schemas.openxmlformats.org/drawingml/2006/picture">
+                  <pic:nvPicPr>
+                    <pic:cNvPr id="0" name="Picture 3"/>
+                    <pic:cNvPicPr>
+                      <a:picLocks noChangeAspect="1" noChangeArrowheads="1"/>
+                    </pic:cNvPicPr>
+                  </pic:nvPicPr>
+                  <pic:blipFill>
+                    <a:blip r:embed="rId17">
+                      <a:extLst>
+                        <a:ext uri="{28A0092B-C50C-407E-A947-70E740481C1C}">
+                          <a14:useLocalDpi xmlns:a14="http://schemas.microsoft.com/office/drawing/2010/main" val="0"/>
+                        </a:ext>
+                      </a:extLst>
+                    </a:blip>
+                    <a:srcRect/>
+                    <a:stretch>
+                      <a:fillRect/>
+                    </a:stretch>
+                  </pic:blipFill>
+                  <pic:spPr bwMode="auto">
+                    <a:xfrm>
+                      <a:off x="0" y="0"/>
+                      <a:ext cx="2733675" cy="2261235"/>
+                    </a:xfrm>
+                    <a:prstGeom prst="rect">
+                      <a:avLst/>
+                    </a:prstGeom>
+                    <a:noFill/>
+                    <a:ln>
+                      <a:noFill/>
+                    </a:ln>
+                  </pic:spPr>
+                </pic:pic>
+              </a:graphicData>
+            </a:graphic>
+            <wp14:sizeRelH relativeFrom="page">
+              <wp14:pctWidth>0</wp14:pctWidth>
+            </wp14:sizeRelH>
+            <wp14:sizeRelV relativeFrom="page">
+              <wp14:pctHeight>0</wp14:pctHeight>
+            </wp14:sizeRelV>
+          </wp:anchor>
+        </w:drawing>
+      </w:r>
+      <w:r>
+        <w:rPr>
+          <w:rFonts w:eastAsia="Times New Roman"/>
+          <w:noProof/>
+        </w:rPr>
+        <w:drawing>
+          <wp:anchor distT="0" distB="0" distL="114300" distR="114300" simplePos="0" relativeHeight="251665408" behindDoc="0" locked="0" layoutInCell="1" allowOverlap="1" wp14:anchorId="77C34341" wp14:editId="56BB2885">
+            <wp:simplePos x="0" y="0"/>
+            <wp:positionH relativeFrom="margin">
+              <wp:posOffset>3523323</wp:posOffset>
+            </wp:positionH>
+            <wp:positionV relativeFrom="paragraph">
+              <wp:posOffset>369570</wp:posOffset>
             </wp:positionV>
             <wp:extent cx="2407920" cy="2025015"/>
             <wp:effectExtent l="0" t="0" r="0" b="0"/>
@@ -1328,7 +1733,7 @@
                     </pic:cNvPicPr>
                   </pic:nvPicPr>
                   <pic:blipFill>
-                    <a:blip r:embed="rId11">
+                    <a:blip r:embed="rId18">
                       <a:extLst>
                         <a:ext uri="{28A0092B-C50C-407E-A947-70E740481C1C}">
                           <a14:useLocalDpi xmlns:a14="http://schemas.microsoft.com/office/drawing/2010/main" val="0"/>
@@ -1370,21 +1775,332 @@
           <w:rFonts w:eastAsia="Times New Roman"/>
           <w:b/>
           <w:bCs/>
+        </w:rPr>
+        <w:tab/>
+      </w:r>
+      <w:r>
+        <w:rPr>
+          <w:rFonts w:eastAsia="Times New Roman"/>
+          <w:b/>
+          <w:bCs/>
+        </w:rPr>
+        <w:tab/>
+        <w:t>Execute</w:t>
+      </w:r>
+      <w:r>
+        <w:rPr>
+          <w:rFonts w:eastAsia="Times New Roman"/>
+          <w:b/>
+          <w:bCs/>
+        </w:rPr>
+        <w:tab/>
+      </w:r>
+      <w:r>
+        <w:rPr>
+          <w:rFonts w:eastAsia="Times New Roman"/>
+          <w:b/>
+          <w:bCs/>
+        </w:rPr>
+        <w:tab/>
+      </w:r>
+      <w:r>
+        <w:rPr>
+          <w:rFonts w:eastAsia="Times New Roman"/>
+          <w:b/>
+          <w:bCs/>
+        </w:rPr>
+        <w:tab/>
+      </w:r>
+      <w:r>
+        <w:rPr>
+          <w:rFonts w:eastAsia="Times New Roman"/>
+          <w:b/>
+          <w:bCs/>
+        </w:rPr>
+        <w:tab/>
+      </w:r>
+      <w:r>
+        <w:rPr>
+          <w:rFonts w:eastAsia="Times New Roman"/>
+          <w:b/>
+          <w:bCs/>
+        </w:rPr>
+        <w:tab/>
+      </w:r>
+      <w:r>
+        <w:rPr>
+          <w:rFonts w:eastAsia="Times New Roman"/>
+          <w:b/>
+          <w:bCs/>
+        </w:rPr>
+        <w:tab/>
+      </w:r>
+      <w:r>
+        <w:rPr>
+          <w:rFonts w:eastAsia="Times New Roman"/>
+          <w:b/>
+          <w:bCs/>
+        </w:rPr>
+        <w:tab/>
+        <w:t>EX/MEM Pipeline</w:t>
+      </w:r>
+      <w:r>
+        <w:rPr>
+          <w:rFonts w:eastAsia="Times New Roman"/>
+          <w:b/>
+          <w:bCs/>
+        </w:rPr>
+        <w:tab/>
+      </w:r>
+      <w:r>
+        <w:rPr>
+          <w:rFonts w:eastAsia="Times New Roman"/>
+          <w:b/>
+          <w:bCs/>
+        </w:rPr>
+        <w:tab/>
+      </w:r>
+      <w:r>
+        <w:rPr>
+          <w:rFonts w:eastAsia="Times New Roman"/>
+          <w:b/>
+          <w:bCs/>
+        </w:rPr>
+        <w:tab/>
+      </w:r>
+      <w:r>
+        <w:rPr>
+          <w:rFonts w:eastAsia="Times New Roman"/>
+          <w:b/>
+          <w:bCs/>
+        </w:rPr>
+        <w:tab/>
+      </w:r>
+      <w:r>
+        <w:rPr>
+          <w:rFonts w:eastAsia="Times New Roman"/>
+          <w:b/>
+          <w:bCs/>
+        </w:rPr>
+        <w:tab/>
+      </w:r>
+    </w:p>
+    <w:p>
+      <w:pPr>
+        <w:spacing w:before="100" w:beforeAutospacing="1" w:after="100" w:afterAutospacing="1" w:line="240" w:lineRule="auto"/>
+        <w:rPr>
+          <w:rFonts w:eastAsia="Times New Roman"/>
+          <w:b/>
+          <w:bCs/>
+        </w:rPr>
+      </w:pPr>
+    </w:p>
+    <w:p>
+      <w:pPr>
+        <w:spacing w:before="100" w:beforeAutospacing="1" w:after="100" w:afterAutospacing="1" w:line="240" w:lineRule="auto"/>
+        <w:rPr>
+          <w:rFonts w:eastAsia="Times New Roman"/>
+          <w:b/>
+          <w:bCs/>
+        </w:rPr>
+      </w:pPr>
+    </w:p>
+    <w:p>
+      <w:pPr>
+        <w:spacing w:before="100" w:beforeAutospacing="1" w:after="100" w:afterAutospacing="1" w:line="240" w:lineRule="auto"/>
+        <w:rPr>
+          <w:rFonts w:eastAsia="Times New Roman"/>
+          <w:b/>
+          <w:bCs/>
+        </w:rPr>
+      </w:pPr>
+    </w:p>
+    <w:p>
+      <w:pPr>
+        <w:spacing w:before="100" w:beforeAutospacing="1" w:after="100" w:afterAutospacing="1" w:line="240" w:lineRule="auto"/>
+        <w:rPr>
+          <w:rFonts w:eastAsia="Times New Roman"/>
+          <w:b/>
+          <w:bCs/>
+        </w:rPr>
+      </w:pPr>
+    </w:p>
+    <w:p>
+      <w:pPr>
+        <w:spacing w:before="100" w:beforeAutospacing="1" w:after="100" w:afterAutospacing="1" w:line="240" w:lineRule="auto"/>
+        <w:rPr>
+          <w:rFonts w:eastAsia="Times New Roman"/>
+          <w:b/>
+          <w:bCs/>
+        </w:rPr>
+      </w:pPr>
+    </w:p>
+    <w:p>
+      <w:pPr>
+        <w:spacing w:before="100" w:beforeAutospacing="1" w:after="100" w:afterAutospacing="1" w:line="240" w:lineRule="auto"/>
+        <w:rPr>
+          <w:rFonts w:eastAsia="Times New Roman"/>
+          <w:b/>
+          <w:bCs/>
+        </w:rPr>
+      </w:pPr>
+    </w:p>
+    <w:p>
+      <w:pPr>
+        <w:spacing w:before="100" w:beforeAutospacing="1" w:after="100" w:afterAutospacing="1" w:line="240" w:lineRule="auto"/>
+        <w:rPr>
+          <w:rFonts w:eastAsia="Times New Roman"/>
+          <w:b/>
+          <w:bCs/>
+        </w:rPr>
+      </w:pPr>
+      <w:r>
+        <w:rPr>
+          <w:rFonts w:eastAsia="Times New Roman"/>
+          <w:b/>
+          <w:bCs/>
+        </w:rPr>
+        <w:t>5.</w:t>
+      </w:r>
+      <w:r>
+        <w:rPr>
+          <w:rFonts w:eastAsia="Times New Roman"/>
+          <w:b/>
+          <w:bCs/>
+        </w:rPr>
+        <w:t xml:space="preserve">2 </w:t>
+      </w:r>
+      <w:r>
+        <w:rPr>
+          <w:rFonts w:eastAsia="Times New Roman"/>
+          <w:b/>
+          <w:bCs/>
+        </w:rPr>
+        <w:t>Arithmetic Logic Unit (ALU)</w:t>
+      </w:r>
+    </w:p>
+    <w:p>
+      <w:pPr>
+        <w:spacing w:before="100" w:beforeAutospacing="1" w:after="100" w:afterAutospacing="1" w:line="240" w:lineRule="auto"/>
+        <w:rPr>
+          <w:rFonts w:eastAsia="Times New Roman"/>
+        </w:rPr>
+      </w:pPr>
+      <w:r>
+        <w:rPr>
+          <w:rFonts w:eastAsia="Times New Roman"/>
+        </w:rPr>
+        <w:t xml:space="preserve">Takes A, B (32 bits each), and </w:t>
+      </w:r>
+      <w:r>
+        <w:rPr>
+          <w:rFonts w:eastAsia="Times New Roman"/>
+        </w:rPr>
+        <w:t xml:space="preserve">an operation code and outputs the computed result into the EX/MEM pipeline </w:t>
+      </w:r>
+    </w:p>
+    <w:p>
+      <w:pPr>
+        <w:spacing w:before="100" w:beforeAutospacing="1" w:after="100" w:afterAutospacing="1" w:line="240" w:lineRule="auto"/>
+        <w:rPr>
+          <w:rFonts w:eastAsia="Times New Roman"/>
+          <w:b/>
+          <w:bCs/>
+        </w:rPr>
+      </w:pPr>
+      <w:r>
+        <w:rPr>
+          <w:rFonts w:eastAsia="Times New Roman"/>
+          <w:b/>
+          <w:bCs/>
+        </w:rPr>
+        <w:t>5.</w:t>
+      </w:r>
+      <w:r>
+        <w:rPr>
+          <w:rFonts w:eastAsia="Times New Roman"/>
+          <w:b/>
+          <w:bCs/>
+        </w:rPr>
+        <w:t>3</w:t>
+      </w:r>
+      <w:r>
+        <w:rPr>
+          <w:rFonts w:eastAsia="Times New Roman"/>
+          <w:b/>
+          <w:bCs/>
+        </w:rPr>
+        <w:t xml:space="preserve"> EX/MEM Pipeline</w:t>
+      </w:r>
+    </w:p>
+    <w:p>
+      <w:pPr>
+        <w:spacing w:before="100" w:beforeAutospacing="1" w:after="100" w:afterAutospacing="1" w:line="240" w:lineRule="auto"/>
+        <w:rPr>
+          <w:rFonts w:eastAsia="Times New Roman"/>
+        </w:rPr>
+      </w:pPr>
+      <w:r>
+        <w:rPr>
+          <w:rFonts w:eastAsia="Times New Roman"/>
+        </w:rPr>
+        <w:t xml:space="preserve">Takes in the output of the ALU, PC + 4 and the past instruction index, </w:t>
+      </w:r>
+      <w:r>
+        <w:rPr>
+          <w:rFonts w:eastAsia="Times New Roman"/>
+        </w:rPr>
+        <w:t xml:space="preserve">and </w:t>
+      </w:r>
+      <w:r>
+        <w:rPr>
+          <w:rFonts w:eastAsia="Times New Roman"/>
+        </w:rPr>
+        <w:t>the write register and sends them to the MEM stage</w:t>
+      </w:r>
+    </w:p>
+    <w:p>
+      <w:pPr>
+        <w:spacing w:before="100" w:beforeAutospacing="1" w:after="100" w:afterAutospacing="1" w:line="240" w:lineRule="auto"/>
+        <w:rPr>
+          <w:rFonts w:eastAsia="Times New Roman"/>
+          <w:b/>
+        </w:rPr>
+      </w:pPr>
+      <w:r>
+        <w:rPr>
+          <w:rFonts w:eastAsia="Times New Roman"/>
+          <w:b/>
+        </w:rPr>
+        <w:t>5.4 ALUResult</w:t>
+      </w:r>
+    </w:p>
+    <w:p>
+      <w:pPr>
+        <w:spacing w:before="100" w:beforeAutospacing="1" w:after="100" w:afterAutospacing="1" w:line="240" w:lineRule="auto"/>
+        <w:rPr>
+          <w:rFonts w:eastAsia="Times New Roman"/>
+        </w:rPr>
+      </w:pPr>
+      <w:r>
+        <w:rPr>
+          <w:rFonts w:eastAsia="Times New Roman"/>
+          <w:b/>
           <w:noProof/>
         </w:rPr>
         <w:drawing>
-          <wp:anchor distT="0" distB="0" distL="114300" distR="114300" simplePos="0" relativeHeight="251659264" behindDoc="0" locked="0" layoutInCell="1" allowOverlap="1" wp14:anchorId="0A808038" wp14:editId="7FE848F7">
+          <wp:anchor distT="0" distB="0" distL="114300" distR="114300" simplePos="0" relativeHeight="251670528" behindDoc="0" locked="0" layoutInCell="1" allowOverlap="1" wp14:anchorId="61A3ED28" wp14:editId="6636F7CB">
             <wp:simplePos x="0" y="0"/>
             <wp:positionH relativeFrom="margin">
-              <wp:posOffset>346574</wp:posOffset>
+              <wp:posOffset>-685800</wp:posOffset>
             </wp:positionH>
             <wp:positionV relativeFrom="paragraph">
-              <wp:posOffset>294</wp:posOffset>
+              <wp:posOffset>0</wp:posOffset>
             </wp:positionV>
-            <wp:extent cx="2871470" cy="2374900"/>
-            <wp:effectExtent l="0" t="0" r="5080" b="6350"/>
+            <wp:extent cx="4009390" cy="1828800"/>
+            <wp:effectExtent l="0" t="0" r="3810" b="0"/>
             <wp:wrapSquare wrapText="bothSides"/>
-            <wp:docPr id="10" name="Picture 10"/>
+            <wp:docPr id="21" name="Picture 21"/>
             <wp:cNvGraphicFramePr>
               <a:graphicFrameLocks xmlns:a="http://schemas.openxmlformats.org/drawingml/2006/main" noChangeAspect="1"/>
             </wp:cNvGraphicFramePr>
@@ -1392,13 +2108,13 @@
               <a:graphicData uri="http://schemas.openxmlformats.org/drawingml/2006/picture">
                 <pic:pic xmlns:pic="http://schemas.openxmlformats.org/drawingml/2006/picture">
                   <pic:nvPicPr>
-                    <pic:cNvPr id="0" name="Picture 3"/>
+                    <pic:cNvPr id="0" name="Picture 13"/>
                     <pic:cNvPicPr>
                       <a:picLocks noChangeAspect="1" noChangeArrowheads="1"/>
                     </pic:cNvPicPr>
                   </pic:nvPicPr>
                   <pic:blipFill>
-                    <a:blip r:embed="rId12">
+                    <a:blip r:embed="rId19">
                       <a:extLst>
                         <a:ext uri="{28A0092B-C50C-407E-A947-70E740481C1C}">
                           <a14:useLocalDpi xmlns:a14="http://schemas.microsoft.com/office/drawing/2010/main" val="0"/>
@@ -1413,7 +2129,7 @@
                   <pic:spPr bwMode="auto">
                     <a:xfrm>
                       <a:off x="0" y="0"/>
-                      <a:ext cx="2871470" cy="2374900"/>
+                      <a:ext cx="4009390" cy="1828800"/>
                     </a:xfrm>
                     <a:prstGeom prst="rect">
                       <a:avLst/>
@@ -1435,297 +2151,12 @@
           </wp:anchor>
         </w:drawing>
       </w:r>
-    </w:p>
-    <w:p>
-      <w:pPr>
-        <w:spacing w:before="100" w:beforeAutospacing="1" w:after="100" w:afterAutospacing="1" w:line="240" w:lineRule="auto"/>
-        <w:rPr>
-          <w:rFonts w:eastAsia="Times New Roman"/>
-          <w:b/>
-          <w:bCs/>
-        </w:rPr>
-      </w:pPr>
-    </w:p>
-    <w:p>
-      <w:pPr>
-        <w:spacing w:before="100" w:beforeAutospacing="1" w:after="100" w:afterAutospacing="1" w:line="240" w:lineRule="auto"/>
-        <w:rPr>
-          <w:rFonts w:eastAsia="Times New Roman"/>
-          <w:b/>
-          <w:bCs/>
-        </w:rPr>
-      </w:pPr>
-    </w:p>
-    <w:p>
-      <w:pPr>
-        <w:spacing w:before="100" w:beforeAutospacing="1" w:after="100" w:afterAutospacing="1" w:line="240" w:lineRule="auto"/>
-        <w:rPr>
-          <w:rFonts w:eastAsia="Times New Roman"/>
-          <w:b/>
-          <w:bCs/>
-        </w:rPr>
-      </w:pPr>
-    </w:p>
-    <w:p>
-      <w:pPr>
-        <w:spacing w:before="100" w:beforeAutospacing="1" w:after="100" w:afterAutospacing="1" w:line="240" w:lineRule="auto"/>
-        <w:rPr>
-          <w:rFonts w:eastAsia="Times New Roman"/>
-          <w:b/>
-          <w:bCs/>
-        </w:rPr>
-      </w:pPr>
-    </w:p>
-    <w:p>
-      <w:pPr>
-        <w:spacing w:before="100" w:beforeAutospacing="1" w:after="100" w:afterAutospacing="1" w:line="240" w:lineRule="auto"/>
-        <w:rPr>
-          <w:rFonts w:eastAsia="Times New Roman"/>
-          <w:b/>
-          <w:bCs/>
-        </w:rPr>
-      </w:pPr>
-    </w:p>
-    <w:p>
-      <w:pPr>
-        <w:spacing w:before="100" w:beforeAutospacing="1" w:after="100" w:afterAutospacing="1" w:line="240" w:lineRule="auto"/>
-        <w:rPr>
-          <w:rFonts w:eastAsia="Times New Roman"/>
-          <w:b/>
-          <w:bCs/>
-        </w:rPr>
-      </w:pPr>
-    </w:p>
-    <w:p>
-      <w:pPr>
-        <w:spacing w:before="100" w:beforeAutospacing="1" w:after="100" w:afterAutospacing="1" w:line="240" w:lineRule="auto"/>
-        <w:rPr>
-          <w:rFonts w:eastAsia="Times New Roman"/>
-          <w:b/>
-          <w:bCs/>
-        </w:rPr>
-      </w:pPr>
-      <w:r>
-        <w:rPr>
-          <w:rFonts w:eastAsia="Times New Roman"/>
-          <w:b/>
-          <w:bCs/>
-        </w:rPr>
-        <w:t>5.1</w:t>
-      </w:r>
-      <w:r>
-        <w:rPr>
-          <w:rFonts w:eastAsia="Times New Roman"/>
-          <w:b/>
-          <w:bCs/>
-        </w:rPr>
-        <w:t>.1</w:t>
-      </w:r>
-      <w:r>
-        <w:rPr>
-          <w:rFonts w:eastAsia="Times New Roman"/>
-          <w:b/>
-          <w:bCs/>
-        </w:rPr>
-        <w:t xml:space="preserve"> </w:t>
-      </w:r>
-      <w:r>
-        <w:rPr>
-          <w:rFonts w:eastAsia="Times New Roman"/>
-          <w:b/>
-          <w:bCs/>
-        </w:rPr>
-        <w:t>Arithmetic Logic Unit (ALU)</w:t>
-      </w:r>
-    </w:p>
-    <w:p>
-      <w:pPr>
-        <w:spacing w:before="100" w:beforeAutospacing="1" w:after="100" w:afterAutospacing="1" w:line="240" w:lineRule="auto"/>
-        <w:rPr>
-          <w:rFonts w:eastAsia="Times New Roman"/>
-        </w:rPr>
-      </w:pPr>
-      <w:r>
-        <w:rPr>
-          <w:rFonts w:eastAsia="Times New Roman"/>
-        </w:rPr>
-        <w:t xml:space="preserve">Takes A, B (32 bits each), and </w:t>
-      </w:r>
-      <w:r>
-        <w:rPr>
-          <w:rFonts w:eastAsia="Times New Roman"/>
-        </w:rPr>
-        <w:t xml:space="preserve">an operation code and outputs the computed result into the EX/MEM pipeline </w:t>
-      </w:r>
-    </w:p>
-    <w:p>
-      <w:pPr>
-        <w:spacing w:before="100" w:beforeAutospacing="1" w:after="100" w:afterAutospacing="1" w:line="240" w:lineRule="auto"/>
-        <w:rPr>
-          <w:rFonts w:eastAsia="Times New Roman"/>
-          <w:b/>
-          <w:bCs/>
-        </w:rPr>
-      </w:pPr>
-      <w:r>
-        <w:rPr>
-          <w:rFonts w:eastAsia="Times New Roman"/>
-          <w:b/>
-          <w:bCs/>
-        </w:rPr>
-        <w:t>5.1.</w:t>
-      </w:r>
-      <w:r>
-        <w:rPr>
-          <w:rFonts w:eastAsia="Times New Roman"/>
-          <w:b/>
-          <w:bCs/>
-        </w:rPr>
-        <w:t>2 EX/MEM Pipeline</w:t>
-      </w:r>
-    </w:p>
-    <w:p>
-      <w:pPr>
-        <w:spacing w:before="100" w:beforeAutospacing="1" w:after="100" w:afterAutospacing="1" w:line="240" w:lineRule="auto"/>
-        <w:rPr>
-          <w:rFonts w:eastAsia="Times New Roman"/>
-        </w:rPr>
-      </w:pPr>
-      <w:r>
-        <w:rPr>
-          <w:rFonts w:eastAsia="Times New Roman"/>
-        </w:rPr>
-        <w:t xml:space="preserve">Takes in the output of the ALU, PC + 4 and the past instruction index, </w:t>
-      </w:r>
-      <w:r>
-        <w:rPr>
-          <w:rFonts w:eastAsia="Times New Roman"/>
-        </w:rPr>
-        <w:t xml:space="preserve">and </w:t>
-      </w:r>
-      <w:r>
-        <w:rPr>
-          <w:rFonts w:eastAsia="Times New Roman"/>
-        </w:rPr>
-        <w:t>the write register and sends them to the MEM stage</w:t>
-      </w:r>
-    </w:p>
-    <w:p>
-      <w:pPr>
-        <w:spacing w:before="100" w:beforeAutospacing="1" w:after="100" w:afterAutospacing="1" w:line="240" w:lineRule="auto"/>
-        <w:rPr>
-          <w:rFonts w:eastAsia="Times New Roman"/>
-        </w:rPr>
-      </w:pPr>
-    </w:p>
-    <w:p>
-      <w:pPr>
-        <w:spacing w:before="100" w:beforeAutospacing="1" w:after="100" w:afterAutospacing="1" w:line="240" w:lineRule="auto"/>
-        <w:rPr>
-          <w:rFonts w:eastAsia="Times New Roman"/>
-        </w:rPr>
-      </w:pPr>
-    </w:p>
-    <w:p>
-      <w:pPr>
-        <w:spacing w:before="100" w:beforeAutospacing="1" w:after="100" w:afterAutospacing="1" w:line="240" w:lineRule="auto"/>
-        <w:rPr>
-          <w:rFonts w:eastAsia="Times New Roman"/>
-        </w:rPr>
-      </w:pPr>
-    </w:p>
-    <w:p>
-      <w:pPr>
-        <w:spacing w:before="100" w:beforeAutospacing="1" w:after="100" w:afterAutospacing="1" w:line="240" w:lineRule="auto"/>
-        <w:rPr>
-          <w:rFonts w:eastAsia="Times New Roman"/>
-        </w:rPr>
-      </w:pPr>
-    </w:p>
-    <w:p>
-      <w:pPr>
-        <w:spacing w:before="100" w:beforeAutospacing="1" w:after="100" w:afterAutospacing="1" w:line="240" w:lineRule="auto"/>
-        <w:rPr>
-          <w:rFonts w:eastAsia="Times New Roman"/>
-        </w:rPr>
-      </w:pPr>
-      <w:r>
-        <w:rPr>
-          <w:rFonts w:eastAsia="Times New Roman"/>
-          <w:b/>
-          <w:noProof/>
-        </w:rPr>
-        <w:lastRenderedPageBreak/>
-        <w:drawing>
-          <wp:anchor distT="0" distB="0" distL="114300" distR="114300" simplePos="0" relativeHeight="251670528" behindDoc="0" locked="0" layoutInCell="1" allowOverlap="1" wp14:anchorId="61A3ED28" wp14:editId="2D5DDA82">
-            <wp:simplePos x="0" y="0"/>
-            <wp:positionH relativeFrom="margin">
-              <wp:posOffset>-684845</wp:posOffset>
-            </wp:positionH>
-            <wp:positionV relativeFrom="paragraph">
-              <wp:posOffset>315</wp:posOffset>
-            </wp:positionV>
-            <wp:extent cx="4410710" cy="2012315"/>
-            <wp:effectExtent l="0" t="0" r="0" b="6985"/>
-            <wp:wrapSquare wrapText="bothSides"/>
-            <wp:docPr id="21" name="Picture 21"/>
-            <wp:cNvGraphicFramePr>
-              <a:graphicFrameLocks xmlns:a="http://schemas.openxmlformats.org/drawingml/2006/main" noChangeAspect="1"/>
-            </wp:cNvGraphicFramePr>
-            <a:graphic xmlns:a="http://schemas.openxmlformats.org/drawingml/2006/main">
-              <a:graphicData uri="http://schemas.openxmlformats.org/drawingml/2006/picture">
-                <pic:pic xmlns:pic="http://schemas.openxmlformats.org/drawingml/2006/picture">
-                  <pic:nvPicPr>
-                    <pic:cNvPr id="0" name="Picture 13"/>
-                    <pic:cNvPicPr>
-                      <a:picLocks noChangeAspect="1" noChangeArrowheads="1"/>
-                    </pic:cNvPicPr>
-                  </pic:nvPicPr>
-                  <pic:blipFill>
-                    <a:blip r:embed="rId13">
-                      <a:extLst>
-                        <a:ext uri="{28A0092B-C50C-407E-A947-70E740481C1C}">
-                          <a14:useLocalDpi xmlns:a14="http://schemas.microsoft.com/office/drawing/2010/main" val="0"/>
-                        </a:ext>
-                      </a:extLst>
-                    </a:blip>
-                    <a:srcRect/>
-                    <a:stretch>
-                      <a:fillRect/>
-                    </a:stretch>
-                  </pic:blipFill>
-                  <pic:spPr bwMode="auto">
-                    <a:xfrm>
-                      <a:off x="0" y="0"/>
-                      <a:ext cx="4410710" cy="2012315"/>
-                    </a:xfrm>
-                    <a:prstGeom prst="rect">
-                      <a:avLst/>
-                    </a:prstGeom>
-                    <a:noFill/>
-                    <a:ln>
-                      <a:noFill/>
-                    </a:ln>
-                  </pic:spPr>
-                </pic:pic>
-              </a:graphicData>
-            </a:graphic>
-            <wp14:sizeRelH relativeFrom="page">
-              <wp14:pctWidth>0</wp14:pctWidth>
-            </wp14:sizeRelH>
-            <wp14:sizeRelV relativeFrom="page">
-              <wp14:pctHeight>0</wp14:pctHeight>
-            </wp14:sizeRelV>
-          </wp:anchor>
-        </w:drawing>
-      </w:r>
       <w:r>
         <w:rPr>
           <w:rFonts w:eastAsia="Times New Roman"/>
         </w:rPr>
         <w:t xml:space="preserve">This circuit is </w:t>
       </w:r>
-      <w:proofErr w:type="spellStart"/>
       <w:r>
         <w:rPr>
           <w:rFonts w:eastAsia="Times New Roman"/>
@@ -1734,7 +2165,6 @@
         </w:rPr>
         <w:t>ALUresult</w:t>
       </w:r>
-      <w:proofErr w:type="spellEnd"/>
       <w:r>
         <w:rPr>
           <w:rFonts w:eastAsia="Times New Roman"/>
@@ -1773,207 +2203,25 @@
         </w:rPr>
         <w:t xml:space="preserve"> bit of funct3 = 1. The 0 and 1 bits of Op are also used in subsequent mux’s to determine whether the C value (ALU output) or SLT/SLTU is used. </w:t>
       </w:r>
-    </w:p>
-    <w:p>
-      <w:pPr>
-        <w:spacing w:before="100" w:beforeAutospacing="1" w:after="100" w:afterAutospacing="1" w:line="240" w:lineRule="auto"/>
-        <w:rPr>
-          <w:rFonts w:eastAsia="Times New Roman"/>
-        </w:rPr>
-      </w:pPr>
-    </w:p>
-    <w:p>
-      <w:pPr>
-        <w:spacing w:before="100" w:beforeAutospacing="1" w:after="100" w:afterAutospacing="1" w:line="240" w:lineRule="auto"/>
-        <w:rPr>
-          <w:rFonts w:eastAsia="Times New Roman"/>
-          <w:b/>
-          <w:sz w:val="28"/>
-          <w:szCs w:val="28"/>
-        </w:rPr>
-      </w:pPr>
-    </w:p>
-    <w:p>
-      <w:pPr>
-        <w:spacing w:before="100" w:beforeAutospacing="1" w:after="100" w:afterAutospacing="1" w:line="240" w:lineRule="auto"/>
-        <w:rPr>
-          <w:rFonts w:eastAsia="Times New Roman"/>
-          <w:b/>
-          <w:sz w:val="28"/>
-          <w:szCs w:val="28"/>
-        </w:rPr>
-      </w:pPr>
-    </w:p>
-    <w:p>
-      <w:pPr>
-        <w:spacing w:before="100" w:beforeAutospacing="1" w:after="100" w:afterAutospacing="1" w:line="240" w:lineRule="auto"/>
-        <w:rPr>
-          <w:rFonts w:eastAsia="Times New Roman"/>
-          <w:b/>
-          <w:sz w:val="28"/>
-          <w:szCs w:val="28"/>
-        </w:rPr>
-      </w:pPr>
-    </w:p>
-    <w:p>
-      <w:pPr>
-        <w:spacing w:before="100" w:beforeAutospacing="1" w:after="100" w:afterAutospacing="1" w:line="240" w:lineRule="auto"/>
-        <w:rPr>
-          <w:rFonts w:eastAsia="Times New Roman"/>
-          <w:b/>
-          <w:sz w:val="28"/>
-          <w:szCs w:val="28"/>
-        </w:rPr>
-      </w:pPr>
-    </w:p>
-    <w:p>
-      <w:pPr>
-        <w:spacing w:before="100" w:beforeAutospacing="1" w:after="100" w:afterAutospacing="1" w:line="240" w:lineRule="auto"/>
-        <w:rPr>
-          <w:rFonts w:eastAsia="Times New Roman"/>
-          <w:b/>
-          <w:sz w:val="28"/>
-          <w:szCs w:val="28"/>
-        </w:rPr>
-      </w:pPr>
-    </w:p>
-    <w:p>
-      <w:pPr>
-        <w:spacing w:before="100" w:beforeAutospacing="1" w:after="100" w:afterAutospacing="1" w:line="240" w:lineRule="auto"/>
-        <w:rPr>
-          <w:rFonts w:eastAsia="Times New Roman"/>
-          <w:b/>
-          <w:sz w:val="28"/>
-          <w:szCs w:val="28"/>
-        </w:rPr>
-      </w:pPr>
-    </w:p>
-    <w:p>
-      <w:pPr>
-        <w:spacing w:before="100" w:beforeAutospacing="1" w:after="100" w:afterAutospacing="1" w:line="240" w:lineRule="auto"/>
-        <w:rPr>
-          <w:rFonts w:eastAsia="Times New Roman"/>
-          <w:b/>
-          <w:sz w:val="28"/>
-          <w:szCs w:val="28"/>
-        </w:rPr>
-      </w:pPr>
-    </w:p>
-    <w:p>
-      <w:pPr>
-        <w:spacing w:before="100" w:beforeAutospacing="1" w:after="100" w:afterAutospacing="1" w:line="240" w:lineRule="auto"/>
-        <w:rPr>
-          <w:rFonts w:eastAsia="Times New Roman"/>
-          <w:b/>
-          <w:sz w:val="28"/>
-          <w:szCs w:val="28"/>
-        </w:rPr>
-      </w:pPr>
-    </w:p>
-    <w:p>
-      <w:pPr>
-        <w:spacing w:before="100" w:beforeAutospacing="1" w:after="100" w:afterAutospacing="1" w:line="240" w:lineRule="auto"/>
-        <w:rPr>
-          <w:rFonts w:eastAsia="Times New Roman"/>
-          <w:b/>
-          <w:sz w:val="28"/>
-          <w:szCs w:val="28"/>
-        </w:rPr>
-      </w:pPr>
-    </w:p>
-    <w:p>
-      <w:pPr>
-        <w:spacing w:before="100" w:beforeAutospacing="1" w:after="100" w:afterAutospacing="1" w:line="240" w:lineRule="auto"/>
-        <w:rPr>
-          <w:rFonts w:eastAsia="Times New Roman"/>
-          <w:b/>
-          <w:sz w:val="28"/>
-          <w:szCs w:val="28"/>
-        </w:rPr>
-      </w:pPr>
-    </w:p>
-    <w:p>
-      <w:pPr>
-        <w:spacing w:before="100" w:beforeAutospacing="1" w:after="100" w:afterAutospacing="1" w:line="240" w:lineRule="auto"/>
-        <w:rPr>
-          <w:rFonts w:eastAsia="Times New Roman"/>
-          <w:b/>
-          <w:sz w:val="28"/>
-          <w:szCs w:val="28"/>
-        </w:rPr>
-      </w:pPr>
-    </w:p>
-    <w:p>
-      <w:pPr>
-        <w:spacing w:before="100" w:beforeAutospacing="1" w:after="100" w:afterAutospacing="1" w:line="240" w:lineRule="auto"/>
-        <w:rPr>
-          <w:rFonts w:eastAsia="Times New Roman"/>
-          <w:b/>
-          <w:sz w:val="28"/>
-          <w:szCs w:val="28"/>
-        </w:rPr>
-      </w:pPr>
-    </w:p>
-    <w:p>
-      <w:pPr>
-        <w:spacing w:before="100" w:beforeAutospacing="1" w:after="100" w:afterAutospacing="1" w:line="240" w:lineRule="auto"/>
-        <w:rPr>
-          <w:rFonts w:eastAsia="Times New Roman"/>
-          <w:b/>
-          <w:sz w:val="28"/>
-          <w:szCs w:val="28"/>
-        </w:rPr>
-      </w:pPr>
-    </w:p>
-    <w:p>
-      <w:pPr>
-        <w:spacing w:before="100" w:beforeAutospacing="1" w:after="100" w:afterAutospacing="1" w:line="240" w:lineRule="auto"/>
-        <w:rPr>
-          <w:rFonts w:eastAsia="Times New Roman"/>
-          <w:b/>
-          <w:sz w:val="28"/>
-          <w:szCs w:val="28"/>
-        </w:rPr>
-      </w:pPr>
-    </w:p>
-    <w:p>
-      <w:pPr>
-        <w:spacing w:before="100" w:beforeAutospacing="1" w:after="100" w:afterAutospacing="1" w:line="240" w:lineRule="auto"/>
-        <w:rPr>
-          <w:rFonts w:eastAsia="Times New Roman"/>
-          <w:b/>
-          <w:sz w:val="28"/>
-          <w:szCs w:val="28"/>
-        </w:rPr>
-      </w:pPr>
-    </w:p>
-    <w:p>
-      <w:pPr>
-        <w:spacing w:before="100" w:beforeAutospacing="1" w:after="100" w:afterAutospacing="1" w:line="240" w:lineRule="auto"/>
-        <w:rPr>
-          <w:rFonts w:eastAsia="Times New Roman"/>
-          <w:b/>
-          <w:sz w:val="28"/>
-          <w:szCs w:val="28"/>
-        </w:rPr>
-      </w:pPr>
-    </w:p>
-    <w:p>
-      <w:pPr>
-        <w:spacing w:before="100" w:beforeAutospacing="1" w:after="100" w:afterAutospacing="1" w:line="240" w:lineRule="auto"/>
-        <w:rPr>
-          <w:rFonts w:eastAsia="Times New Roman"/>
-          <w:b/>
-          <w:sz w:val="28"/>
-          <w:szCs w:val="28"/>
-        </w:rPr>
-      </w:pPr>
-      <w:r>
-        <w:rPr>
-          <w:rFonts w:eastAsia="Times New Roman"/>
-          <w:b/>
-          <w:sz w:val="28"/>
-          <w:szCs w:val="28"/>
+      <w:r>
+        <w:rPr>
+          <w:rFonts w:eastAsia="Times New Roman"/>
+        </w:rPr>
+        <w:t xml:space="preserve">This also includes the comparisons used for SLT and other similar instructions. </w:t>
+      </w:r>
+    </w:p>
+    <w:p>
+      <w:pPr>
+        <w:spacing w:before="100" w:beforeAutospacing="1" w:after="100" w:afterAutospacing="1" w:line="240" w:lineRule="auto"/>
+        <w:rPr>
+          <w:rFonts w:eastAsia="Times New Roman"/>
+          <w:b/>
+        </w:rPr>
+      </w:pPr>
+      <w:r>
+        <w:rPr>
+          <w:rFonts w:eastAsia="Times New Roman"/>
+          <w:b/>
         </w:rPr>
         <w:lastRenderedPageBreak/>
         <w:t>6 The Memory Stage</w:t>
@@ -1984,29 +2232,27 @@
         <w:spacing w:before="100" w:beforeAutospacing="1" w:after="100" w:afterAutospacing="1" w:line="240" w:lineRule="auto"/>
         <w:rPr>
           <w:rFonts w:eastAsia="Times New Roman"/>
-        </w:rPr>
-      </w:pPr>
-      <w:r>
-        <w:rPr>
-          <w:rFonts w:eastAsia="Times New Roman"/>
-        </w:rPr>
-        <w:t>6</w:t>
-      </w:r>
-      <w:r>
-        <w:rPr>
-          <w:rFonts w:eastAsia="Times New Roman"/>
-        </w:rPr>
-        <w:t xml:space="preserve">.1 Circuit Diagram </w:t>
-      </w:r>
-      <w:r>
-        <w:rPr>
-          <w:rFonts w:eastAsia="Times New Roman"/>
+          <w:b/>
+        </w:rPr>
+      </w:pPr>
+      <w:r>
+        <w:rPr>
+          <w:rFonts w:eastAsia="Times New Roman"/>
+          <w:b/>
+        </w:rPr>
+        <w:t xml:space="preserve">6.1 Circuit Diagram </w:t>
+      </w:r>
+      <w:r>
+        <w:rPr>
+          <w:rFonts w:eastAsia="Times New Roman"/>
+          <w:b/>
         </w:rPr>
         <w:tab/>
       </w:r>
       <w:r>
         <w:rPr>
           <w:rFonts w:eastAsia="Times New Roman"/>
+          <w:b/>
         </w:rPr>
         <w:tab/>
       </w:r>
@@ -2057,7 +2303,7 @@
                     </pic:cNvPicPr>
                   </pic:nvPicPr>
                   <pic:blipFill>
-                    <a:blip r:embed="rId14">
+                    <a:blip r:embed="rId20">
                       <a:extLst>
                         <a:ext uri="{28A0092B-C50C-407E-A947-70E740481C1C}">
                           <a14:useLocalDpi xmlns:a14="http://schemas.microsoft.com/office/drawing/2010/main" val="0"/>
@@ -2178,123 +2424,14 @@
         <w:spacing w:before="100" w:beforeAutospacing="1" w:after="100" w:afterAutospacing="1" w:line="240" w:lineRule="auto"/>
         <w:rPr>
           <w:rFonts w:eastAsia="Times New Roman"/>
-        </w:rPr>
-      </w:pPr>
-    </w:p>
-    <w:p>
-      <w:pPr>
-        <w:spacing w:before="100" w:beforeAutospacing="1" w:after="100" w:afterAutospacing="1" w:line="240" w:lineRule="auto"/>
-        <w:rPr>
-          <w:rFonts w:eastAsia="Times New Roman"/>
-        </w:rPr>
-      </w:pPr>
-    </w:p>
-    <w:p>
-      <w:pPr>
-        <w:spacing w:before="100" w:beforeAutospacing="1" w:after="100" w:afterAutospacing="1" w:line="240" w:lineRule="auto"/>
-        <w:rPr>
-          <w:rFonts w:eastAsia="Times New Roman"/>
-        </w:rPr>
-      </w:pPr>
-    </w:p>
-    <w:p>
-      <w:pPr>
-        <w:spacing w:before="100" w:beforeAutospacing="1" w:after="100" w:afterAutospacing="1" w:line="240" w:lineRule="auto"/>
-        <w:rPr>
-          <w:rFonts w:eastAsia="Times New Roman"/>
-        </w:rPr>
-      </w:pPr>
-    </w:p>
-    <w:p>
-      <w:pPr>
-        <w:spacing w:before="100" w:beforeAutospacing="1" w:after="100" w:afterAutospacing="1" w:line="240" w:lineRule="auto"/>
-        <w:rPr>
-          <w:rFonts w:eastAsia="Times New Roman"/>
-        </w:rPr>
-      </w:pPr>
-    </w:p>
-    <w:p>
-      <w:pPr>
-        <w:spacing w:before="100" w:beforeAutospacing="1" w:after="100" w:afterAutospacing="1" w:line="240" w:lineRule="auto"/>
-        <w:rPr>
-          <w:rFonts w:eastAsia="Times New Roman"/>
-        </w:rPr>
-      </w:pPr>
-    </w:p>
-    <w:p>
-      <w:pPr>
-        <w:spacing w:before="100" w:beforeAutospacing="1" w:after="100" w:afterAutospacing="1" w:line="240" w:lineRule="auto"/>
-        <w:rPr>
-          <w:rFonts w:eastAsia="Times New Roman"/>
-        </w:rPr>
-      </w:pPr>
-    </w:p>
-    <w:p>
-      <w:pPr>
-        <w:spacing w:before="100" w:beforeAutospacing="1" w:after="100" w:afterAutospacing="1" w:line="240" w:lineRule="auto"/>
-        <w:rPr>
-          <w:rFonts w:eastAsia="Times New Roman"/>
-        </w:rPr>
-      </w:pPr>
-    </w:p>
-    <w:p>
-      <w:pPr>
-        <w:spacing w:before="100" w:beforeAutospacing="1" w:after="100" w:afterAutospacing="1" w:line="240" w:lineRule="auto"/>
-        <w:rPr>
-          <w:rFonts w:eastAsia="Times New Roman"/>
-        </w:rPr>
-      </w:pPr>
-    </w:p>
-    <w:p>
-      <w:pPr>
-        <w:spacing w:before="100" w:beforeAutospacing="1" w:after="100" w:afterAutospacing="1" w:line="240" w:lineRule="auto"/>
-        <w:rPr>
-          <w:rFonts w:eastAsia="Times New Roman"/>
-        </w:rPr>
-      </w:pPr>
-    </w:p>
-    <w:p>
-      <w:pPr>
-        <w:spacing w:before="100" w:beforeAutospacing="1" w:after="100" w:afterAutospacing="1" w:line="240" w:lineRule="auto"/>
-        <w:rPr>
-          <w:rFonts w:eastAsia="Times New Roman"/>
-        </w:rPr>
-      </w:pPr>
-    </w:p>
-    <w:p>
-      <w:pPr>
-        <w:spacing w:before="100" w:beforeAutospacing="1" w:after="100" w:afterAutospacing="1" w:line="240" w:lineRule="auto"/>
-        <w:rPr>
-          <w:rFonts w:eastAsia="Times New Roman"/>
-        </w:rPr>
-      </w:pPr>
-    </w:p>
-    <w:p>
-      <w:pPr>
-        <w:spacing w:before="100" w:beforeAutospacing="1" w:after="100" w:afterAutospacing="1" w:line="240" w:lineRule="auto"/>
-        <w:rPr>
-          <w:rFonts w:eastAsia="Times New Roman"/>
-        </w:rPr>
-      </w:pPr>
-    </w:p>
-    <w:p>
-      <w:pPr>
-        <w:spacing w:before="100" w:beforeAutospacing="1" w:after="100" w:afterAutospacing="1" w:line="240" w:lineRule="auto"/>
-        <w:rPr>
-          <w:rFonts w:eastAsia="Times New Roman"/>
-          <w:b/>
-          <w:sz w:val="28"/>
-          <w:szCs w:val="28"/>
-        </w:rPr>
-      </w:pPr>
-      <w:r>
-        <w:rPr>
-          <w:rFonts w:eastAsia="Times New Roman"/>
-          <w:b/>
-          <w:sz w:val="28"/>
-          <w:szCs w:val="28"/>
-        </w:rPr>
-        <w:lastRenderedPageBreak/>
+          <w:b/>
+        </w:rPr>
+      </w:pPr>
+      <w:r>
+        <w:rPr>
+          <w:rFonts w:eastAsia="Times New Roman"/>
+          <w:b/>
+        </w:rPr>
         <w:t>7 The Writeback Stage</w:t>
       </w:r>
     </w:p>
@@ -2303,19 +2440,15 @@
         <w:spacing w:before="100" w:beforeAutospacing="1" w:after="100" w:afterAutospacing="1" w:line="240" w:lineRule="auto"/>
         <w:rPr>
           <w:rFonts w:eastAsia="Times New Roman"/>
-        </w:rPr>
-      </w:pPr>
-      <w:r>
-        <w:rPr>
-          <w:rFonts w:eastAsia="Times New Roman"/>
-        </w:rPr>
-        <w:t>7</w:t>
-      </w:r>
-      <w:r>
-        <w:rPr>
-          <w:rFonts w:eastAsia="Times New Roman"/>
-        </w:rPr>
-        <w:t xml:space="preserve">.1 Circuit Diagram </w:t>
+          <w:b/>
+        </w:rPr>
+      </w:pPr>
+      <w:r>
+        <w:rPr>
+          <w:rFonts w:eastAsia="Times New Roman"/>
+          <w:b/>
+        </w:rPr>
+        <w:t xml:space="preserve">7.1 Circuit Diagram </w:t>
       </w:r>
     </w:p>
     <w:p>
@@ -2356,7 +2489,7 @@
                     </pic:cNvPicPr>
                   </pic:nvPicPr>
                   <pic:blipFill>
-                    <a:blip r:embed="rId15">
+                    <a:blip r:embed="rId21">
                       <a:extLst>
                         <a:ext uri="{28A0092B-C50C-407E-A947-70E740481C1C}">
                           <a14:useLocalDpi xmlns:a14="http://schemas.microsoft.com/office/drawing/2010/main" val="0"/>
@@ -2469,15 +2602,23 @@
           <w:b/>
           <w:bCs/>
         </w:rPr>
-        <w:t>7</w:t>
-      </w:r>
-      <w:r>
-        <w:rPr>
-          <w:rFonts w:eastAsia="Times New Roman"/>
-          <w:b/>
-          <w:bCs/>
-        </w:rPr>
-        <w:t xml:space="preserve">.1.1 MEM/WB Pipeline Register </w:t>
+        <w:t>7.</w:t>
+      </w:r>
+      <w:r>
+        <w:rPr>
+          <w:rFonts w:eastAsia="Times New Roman"/>
+          <w:b/>
+          <w:bCs/>
+        </w:rPr>
+        <w:t>2</w:t>
+      </w:r>
+      <w:r>
+        <w:rPr>
+          <w:rFonts w:eastAsia="Times New Roman"/>
+          <w:b/>
+          <w:bCs/>
+        </w:rPr>
+        <w:t xml:space="preserve"> MEM/WB Pipeline Register </w:t>
       </w:r>
     </w:p>
     <w:p>
@@ -2493,46 +2634,6 @@
         </w:rPr>
         <w:t xml:space="preserve">Takes in the ALU operation result, result of memory operation, and control information for next instruction register index. Sends ALU result to write back to register file and updates PC in the event of a branch or jump. </w:t>
       </w:r>
-    </w:p>
-    <w:p>
-      <w:pPr>
-        <w:spacing w:before="100" w:beforeAutospacing="1" w:after="100" w:afterAutospacing="1" w:line="240" w:lineRule="auto"/>
-        <w:rPr>
-          <w:rFonts w:eastAsia="Times New Roman"/>
-        </w:rPr>
-      </w:pPr>
-    </w:p>
-    <w:p>
-      <w:pPr>
-        <w:spacing w:before="100" w:beforeAutospacing="1" w:after="100" w:afterAutospacing="1" w:line="240" w:lineRule="auto"/>
-        <w:rPr>
-          <w:rFonts w:eastAsia="Times New Roman"/>
-        </w:rPr>
-      </w:pPr>
-    </w:p>
-    <w:p>
-      <w:pPr>
-        <w:spacing w:before="100" w:beforeAutospacing="1" w:after="100" w:afterAutospacing="1" w:line="240" w:lineRule="auto"/>
-        <w:rPr>
-          <w:rFonts w:eastAsia="Times New Roman"/>
-        </w:rPr>
-      </w:pPr>
-    </w:p>
-    <w:p>
-      <w:pPr>
-        <w:spacing w:before="100" w:beforeAutospacing="1" w:after="100" w:afterAutospacing="1" w:line="240" w:lineRule="auto"/>
-        <w:rPr>
-          <w:rFonts w:eastAsia="Times New Roman"/>
-        </w:rPr>
-      </w:pPr>
-    </w:p>
-    <w:p>
-      <w:pPr>
-        <w:spacing w:before="100" w:beforeAutospacing="1" w:after="100" w:afterAutospacing="1" w:line="240" w:lineRule="auto"/>
-        <w:rPr>
-          <w:rFonts w:eastAsia="Times New Roman"/>
-        </w:rPr>
-      </w:pPr>
     </w:p>
     <w:p>
       <w:pPr>
@@ -2577,7 +2678,7 @@
                     </pic:cNvPicPr>
                   </pic:nvPicPr>
                   <pic:blipFill>
-                    <a:blip r:embed="rId16">
+                    <a:blip r:embed="rId22">
                       <a:extLst>
                         <a:ext uri="{28A0092B-C50C-407E-A947-70E740481C1C}">
                           <a14:useLocalDpi xmlns:a14="http://schemas.microsoft.com/office/drawing/2010/main" val="0"/>
@@ -2633,6 +2734,7 @@
       <w:r>
         <w:rPr>
           <w:rFonts w:eastAsia="Times New Roman"/>
+          <w:noProof/>
         </w:rPr>
         <w:drawing>
           <wp:anchor distT="0" distB="0" distL="114300" distR="114300" simplePos="0" relativeHeight="251666432" behindDoc="0" locked="0" layoutInCell="1" allowOverlap="1" wp14:anchorId="712D011A" wp14:editId="6FA536FA">
@@ -2658,7 +2760,7 @@
                     <pic:cNvPicPr/>
                   </pic:nvPicPr>
                   <pic:blipFill>
-                    <a:blip r:embed="rId17">
+                    <a:blip r:embed="rId23">
                       <a:extLst>
                         <a:ext uri="{28A0092B-C50C-407E-A947-70E740481C1C}">
                           <a14:useLocalDpi xmlns:a14="http://schemas.microsoft.com/office/drawing/2010/main" val="0"/>
@@ -2759,7 +2861,7 @@
                     </pic:cNvPicPr>
                   </pic:nvPicPr>
                   <pic:blipFill>
-                    <a:blip r:embed="rId18">
+                    <a:blip r:embed="rId24">
                       <a:extLst>
                         <a:ext uri="{28A0092B-C50C-407E-A947-70E740481C1C}">
                           <a14:useLocalDpi xmlns:a14="http://schemas.microsoft.com/office/drawing/2010/main" val="0"/>
@@ -2814,7 +2916,6 @@
         </w:rPr>
         <w:t xml:space="preserve">circuit to the left is the </w:t>
       </w:r>
-      <w:proofErr w:type="spellStart"/>
       <w:r>
         <w:rPr>
           <w:rFonts w:eastAsia="Times New Roman"/>
@@ -2823,7 +2924,6 @@
         </w:rPr>
         <w:t>HazardDetetctionUnit</w:t>
       </w:r>
-      <w:proofErr w:type="spellEnd"/>
       <w:r>
         <w:rPr>
           <w:rFonts w:eastAsia="Times New Roman"/>
@@ -2902,7 +3002,7 @@
                     </pic:cNvPicPr>
                   </pic:nvPicPr>
                   <pic:blipFill>
-                    <a:blip r:embed="rId19">
+                    <a:blip r:embed="rId25">
                       <a:extLst>
                         <a:ext uri="{28A0092B-C50C-407E-A947-70E740481C1C}">
                           <a14:useLocalDpi xmlns:a14="http://schemas.microsoft.com/office/drawing/2010/main" val="0"/>
@@ -2945,7 +3045,6 @@
         </w:rPr>
         <w:t xml:space="preserve">This circuit is the </w:t>
       </w:r>
-      <w:proofErr w:type="spellStart"/>
       <w:r>
         <w:rPr>
           <w:rFonts w:eastAsia="Times New Roman"/>
@@ -2954,7 +3053,6 @@
         </w:rPr>
         <w:t>ForwardUnit</w:t>
       </w:r>
-      <w:proofErr w:type="spellEnd"/>
       <w:r>
         <w:rPr>
           <w:rFonts w:eastAsia="Times New Roman"/>
@@ -2965,77 +3063,7 @@
         <w:rPr>
           <w:rFonts w:eastAsia="Times New Roman"/>
         </w:rPr>
-        <w:t xml:space="preserve">rs1 MEM and rs1 EX are 0 then the original A value is passed into </w:t>
-      </w:r>
-      <w:proofErr w:type="spellStart"/>
-      <w:r>
-        <w:rPr>
-          <w:rFonts w:eastAsia="Times New Roman"/>
-        </w:rPr>
-        <w:t>Aout</w:t>
-      </w:r>
-      <w:proofErr w:type="spellEnd"/>
-      <w:r>
-        <w:rPr>
-          <w:rFonts w:eastAsia="Times New Roman"/>
-        </w:rPr>
-        <w:t xml:space="preserve">. If rs1 MEM = 1 and rs1 EX = 0 then the </w:t>
-      </w:r>
-      <w:proofErr w:type="spellStart"/>
-      <w:r>
-        <w:rPr>
-          <w:rFonts w:eastAsia="Times New Roman"/>
-        </w:rPr>
-        <w:t>MemoryData</w:t>
-      </w:r>
-      <w:proofErr w:type="spellEnd"/>
-      <w:r>
-        <w:rPr>
-          <w:rFonts w:eastAsia="Times New Roman"/>
-        </w:rPr>
-        <w:t xml:space="preserve"> is used for </w:t>
-      </w:r>
-      <w:proofErr w:type="spellStart"/>
-      <w:r>
-        <w:rPr>
-          <w:rFonts w:eastAsia="Times New Roman"/>
-        </w:rPr>
-        <w:t>Aout</w:t>
-      </w:r>
-      <w:proofErr w:type="spellEnd"/>
-      <w:r>
-        <w:rPr>
-          <w:rFonts w:eastAsia="Times New Roman"/>
-        </w:rPr>
-        <w:t xml:space="preserve">. If rs1 EX = 1 and rs1 MEM = 0 or 1 then the </w:t>
-      </w:r>
-      <w:proofErr w:type="spellStart"/>
-      <w:r>
-        <w:rPr>
-          <w:rFonts w:eastAsia="Times New Roman"/>
-        </w:rPr>
-        <w:t>WriteBack</w:t>
-      </w:r>
-      <w:proofErr w:type="spellEnd"/>
-      <w:r>
-        <w:rPr>
-          <w:rFonts w:eastAsia="Times New Roman"/>
-        </w:rPr>
-        <w:t xml:space="preserve"> Data is used for </w:t>
-      </w:r>
-      <w:proofErr w:type="spellStart"/>
-      <w:r>
-        <w:rPr>
-          <w:rFonts w:eastAsia="Times New Roman"/>
-        </w:rPr>
-        <w:t>Aout</w:t>
-      </w:r>
-      <w:proofErr w:type="spellEnd"/>
-      <w:r>
-        <w:rPr>
-          <w:rFonts w:eastAsia="Times New Roman"/>
-        </w:rPr>
-        <w:t xml:space="preserve">. The same logic holds for rs2 and B/Bout. </w:t>
+        <w:t xml:space="preserve">rs1 MEM and rs1 EX are 0 then the original A value is passed into Aout. If rs1 MEM = 1 and rs1 EX = 0 then the MemoryData is used for Aout. If rs1 EX = 1 and rs1 MEM = 0 or 1 then the WriteBack Data is used for Aout. The same logic holds for rs2 and B/Bout. </w:t>
       </w:r>
     </w:p>
     <w:p>
@@ -3092,7 +3120,7 @@
                     </pic:cNvPicPr>
                   </pic:nvPicPr>
                   <pic:blipFill>
-                    <a:blip r:embed="rId20">
+                    <a:blip r:embed="rId26">
                       <a:extLst>
                         <a:ext uri="{28A0092B-C50C-407E-A947-70E740481C1C}">
                           <a14:useLocalDpi xmlns:a14="http://schemas.microsoft.com/office/drawing/2010/main" val="0"/>
@@ -3143,7 +3171,6 @@
         </w:rPr>
         <w:t xml:space="preserve">This circuit is </w:t>
       </w:r>
-      <w:proofErr w:type="spellStart"/>
       <w:r>
         <w:rPr>
           <w:rFonts w:eastAsia="Times New Roman"/>
@@ -3152,7 +3179,6 @@
         </w:rPr>
         <w:t>ALUinput_selection</w:t>
       </w:r>
-      <w:proofErr w:type="spellEnd"/>
       <w:r>
         <w:rPr>
           <w:rFonts w:eastAsia="Times New Roman"/>
@@ -3163,49 +3189,7 @@
         <w:rPr>
           <w:rFonts w:eastAsia="Times New Roman"/>
         </w:rPr>
-        <w:t xml:space="preserve">It selects B either from the register or from an extended 32-bit immediate value depending on the </w:t>
-      </w:r>
-      <w:proofErr w:type="spellStart"/>
-      <w:r>
-        <w:rPr>
-          <w:rFonts w:eastAsia="Times New Roman"/>
-        </w:rPr>
-        <w:t>ALUSrc</w:t>
-      </w:r>
-      <w:proofErr w:type="spellEnd"/>
-      <w:r>
-        <w:rPr>
-          <w:rFonts w:eastAsia="Times New Roman"/>
-        </w:rPr>
-        <w:t xml:space="preserve"> value given from the Control unit. It selects A either from the register or the PC in the event of an AUIPC instruction. For shifting, the shift amount is selected from the </w:t>
-      </w:r>
-      <w:proofErr w:type="spellStart"/>
-      <w:r>
-        <w:rPr>
-          <w:rFonts w:eastAsia="Times New Roman"/>
-        </w:rPr>
-        <w:t>Sa_in</w:t>
-      </w:r>
-      <w:proofErr w:type="spellEnd"/>
-      <w:r>
-        <w:rPr>
-          <w:rFonts w:eastAsia="Times New Roman"/>
-        </w:rPr>
-        <w:t xml:space="preserve"> or the rs2Data depending on the value of the Shift 1-bit signal being fed in. In the event of a LUI instruction, the </w:t>
-      </w:r>
-      <w:proofErr w:type="spellStart"/>
-      <w:r>
-        <w:rPr>
-          <w:rFonts w:eastAsia="Times New Roman"/>
-        </w:rPr>
-        <w:t>Sa_out</w:t>
-      </w:r>
-      <w:proofErr w:type="spellEnd"/>
-      <w:r>
-        <w:rPr>
-          <w:rFonts w:eastAsia="Times New Roman"/>
-        </w:rPr>
-        <w:t xml:space="preserve"> is automatically set to 01100 as the smallest 12 bits are set to 0 in an LUI.</w:t>
+        <w:t>It selects B either from the register or from an extended 32-bit immediate value depending on the ALUSrc value given from the Control unit. It selects A either from the register or the PC in the event of an AUIPC instruction. For shifting, the shift amount is selected from the Sa_in or the rs2Data depending on the value of the Shift 1-bit signal being fed in. In the event of a LUI instruction, the Sa_out is automatically set to 01100 as the smallest 12 bits are set to 0 in an LUI.</w:t>
       </w:r>
     </w:p>
     <w:p>
@@ -3232,49 +3216,50 @@
     </w:p>
     <w:p>
       <w:pPr>
-        <w:spacing w:before="100" w:beforeAutospacing="1" w:after="100" w:afterAutospacing="1" w:line="240" w:lineRule="auto"/>
-        <w:rPr>
-          <w:rFonts w:eastAsia="Times New Roman"/>
-        </w:rPr>
-      </w:pPr>
-    </w:p>
-    <w:p>
-      <w:pPr>
-        <w:spacing w:before="100" w:beforeAutospacing="1" w:after="100" w:afterAutospacing="1" w:line="240" w:lineRule="auto"/>
-        <w:rPr>
-          <w:rFonts w:eastAsia="Times New Roman"/>
-        </w:rPr>
-      </w:pPr>
-    </w:p>
-    <w:p>
-      <w:pPr>
-        <w:spacing w:before="100" w:beforeAutospacing="1" w:after="100" w:afterAutospacing="1" w:line="240" w:lineRule="auto"/>
-        <w:rPr>
-          <w:rFonts w:eastAsia="Times New Roman"/>
-        </w:rPr>
-      </w:pPr>
-    </w:p>
-    <w:p>
-      <w:pPr>
-        <w:spacing w:before="100" w:beforeAutospacing="1" w:after="100" w:afterAutospacing="1" w:line="240" w:lineRule="auto"/>
-        <w:rPr>
-          <w:rFonts w:eastAsia="Times New Roman"/>
-          <w:b/>
-        </w:rPr>
-      </w:pPr>
-      <w:r>
-        <w:rPr>
-          <w:rFonts w:eastAsia="Times New Roman"/>
-          <w:b/>
-        </w:rPr>
-        <w:t>9</w:t>
-      </w:r>
-      <w:r>
-        <w:rPr>
-          <w:rFonts w:eastAsia="Times New Roman"/>
-          <w:b/>
-        </w:rPr>
-        <w:t xml:space="preserve"> Overall</w:t>
+        <w:rPr>
+          <w:rFonts w:eastAsia="Times New Roman"/>
+          <w:b/>
+        </w:rPr>
+      </w:pPr>
+      <w:r>
+        <w:rPr>
+          <w:rFonts w:eastAsia="Times New Roman"/>
+          <w:b/>
+        </w:rPr>
+        <w:br w:type="page"/>
+      </w:r>
+    </w:p>
+    <w:p>
+      <w:pPr>
+        <w:spacing w:before="100" w:beforeAutospacing="1" w:after="100" w:afterAutospacing="1" w:line="240" w:lineRule="auto"/>
+        <w:rPr>
+          <w:rFonts w:eastAsia="Times New Roman"/>
+          <w:b/>
+        </w:rPr>
+      </w:pPr>
+      <w:r>
+        <w:rPr>
+          <w:rFonts w:eastAsia="Times New Roman"/>
+          <w:b/>
+        </w:rPr>
+        <w:lastRenderedPageBreak/>
+        <w:t>9 Testing</w:t>
+      </w:r>
+    </w:p>
+    <w:p>
+      <w:pPr>
+        <w:spacing w:before="100" w:beforeAutospacing="1" w:after="100" w:afterAutospacing="1" w:line="240" w:lineRule="auto"/>
+        <w:rPr>
+          <w:rFonts w:eastAsia="Times New Roman"/>
+          <w:b/>
+        </w:rPr>
+      </w:pPr>
+      <w:r>
+        <w:rPr>
+          <w:rFonts w:eastAsia="Times New Roman"/>
+          <w:b/>
+        </w:rPr>
+        <w:t>9.1 Fibonacci 4</w:t>
       </w:r>
     </w:p>
     <w:p>
@@ -3292,10 +3277,18 @@
           <w:noProof/>
         </w:rPr>
         <w:drawing>
-          <wp:inline distT="0" distB="0" distL="0" distR="0" wp14:anchorId="30D2255A" wp14:editId="48C04CC7">
-            <wp:extent cx="3623982" cy="2106245"/>
-            <wp:effectExtent l="0" t="0" r="0" b="2540"/>
-            <wp:docPr id="8" name="Picture 8"/>
+          <wp:anchor distT="0" distB="0" distL="114300" distR="114300" simplePos="0" relativeHeight="251676672" behindDoc="0" locked="0" layoutInCell="1" allowOverlap="1" wp14:anchorId="17897367" wp14:editId="37FAE046">
+            <wp:simplePos x="0" y="0"/>
+            <wp:positionH relativeFrom="column">
+              <wp:posOffset>0</wp:posOffset>
+            </wp:positionH>
+            <wp:positionV relativeFrom="paragraph">
+              <wp:posOffset>0</wp:posOffset>
+            </wp:positionV>
+            <wp:extent cx="1562100" cy="1968500"/>
+            <wp:effectExtent l="0" t="0" r="0" b="0"/>
+            <wp:wrapSquare wrapText="bothSides"/>
+            <wp:docPr id="24" name="Picture 24"/>
             <wp:cNvGraphicFramePr>
               <a:graphicFrameLocks xmlns:a="http://schemas.openxmlformats.org/drawingml/2006/main" noChangeAspect="1"/>
             </wp:cNvGraphicFramePr>
@@ -3303,11 +3296,11 @@
               <a:graphicData uri="http://schemas.openxmlformats.org/drawingml/2006/picture">
                 <pic:pic xmlns:pic="http://schemas.openxmlformats.org/drawingml/2006/picture">
                   <pic:nvPicPr>
-                    <pic:cNvPr id="8" name="Screen Shot 2020-02-18 at 4.41.36 PM.png"/>
+                    <pic:cNvPr id="24" name="Screen Shot 2020-02-28 at 6.53.05 PM.png"/>
                     <pic:cNvPicPr/>
                   </pic:nvPicPr>
                   <pic:blipFill>
-                    <a:blip r:embed="rId21">
+                    <a:blip r:embed="rId27">
                       <a:extLst>
                         <a:ext uri="{28A0092B-C50C-407E-A947-70E740481C1C}">
                           <a14:useLocalDpi xmlns:a14="http://schemas.microsoft.com/office/drawing/2010/main" val="0"/>
@@ -3321,7 +3314,7 @@
                   <pic:spPr>
                     <a:xfrm>
                       <a:off x="0" y="0"/>
-                      <a:ext cx="3632226" cy="2111036"/>
+                      <a:ext cx="1562100" cy="1968500"/>
                     </a:xfrm>
                     <a:prstGeom prst="rect">
                       <a:avLst/>
@@ -3330,29 +3323,121 @@
                 </pic:pic>
               </a:graphicData>
             </a:graphic>
-          </wp:inline>
+            <wp14:sizeRelH relativeFrom="page">
+              <wp14:pctWidth>0</wp14:pctWidth>
+            </wp14:sizeRelH>
+            <wp14:sizeRelV relativeFrom="page">
+              <wp14:pctHeight>0</wp14:pctHeight>
+            </wp14:sizeRelV>
+          </wp:anchor>
         </w:drawing>
       </w:r>
-    </w:p>
-    <w:p>
-      <w:pPr>
-        <w:spacing w:before="100" w:beforeAutospacing="1" w:after="100" w:afterAutospacing="1" w:line="240" w:lineRule="auto"/>
-        <w:rPr>
-          <w:rFonts w:eastAsia="Times New Roman"/>
-          <w:b/>
-        </w:rPr>
-      </w:pPr>
-      <w:r>
-        <w:rPr>
-          <w:rFonts w:eastAsia="Times New Roman"/>
-          <w:b/>
+      <w:r>
+        <w:rPr>
+          <w:rFonts w:eastAsia="Times New Roman"/>
+        </w:rPr>
+        <w:t xml:space="preserve">This fib4 assembly instruction is based off the C code that was given to us in the project description. </w:t>
+      </w:r>
+      <w:r>
+        <w:rPr>
+          <w:rFonts w:eastAsia="Times New Roman"/>
+          <w:b/>
+        </w:rPr>
+        <w:t xml:space="preserve"> </w:t>
+      </w:r>
+    </w:p>
+    <w:p>
+      <w:pPr>
+        <w:spacing w:before="100" w:beforeAutospacing="1" w:after="100" w:afterAutospacing="1" w:line="240" w:lineRule="auto"/>
+        <w:rPr>
+          <w:rFonts w:eastAsia="Times New Roman"/>
+          <w:b/>
+        </w:rPr>
+      </w:pPr>
+    </w:p>
+    <w:p>
+      <w:pPr>
+        <w:spacing w:before="100" w:beforeAutospacing="1" w:after="100" w:afterAutospacing="1" w:line="240" w:lineRule="auto"/>
+        <w:rPr>
+          <w:rFonts w:eastAsia="Times New Roman"/>
+          <w:b/>
+        </w:rPr>
+      </w:pPr>
+    </w:p>
+    <w:p>
+      <w:pPr>
+        <w:spacing w:before="100" w:beforeAutospacing="1" w:after="100" w:afterAutospacing="1" w:line="240" w:lineRule="auto"/>
+        <w:rPr>
+          <w:rFonts w:eastAsia="Times New Roman"/>
+          <w:b/>
+        </w:rPr>
+      </w:pPr>
+    </w:p>
+    <w:p>
+      <w:pPr>
+        <w:spacing w:before="100" w:beforeAutospacing="1" w:after="100" w:afterAutospacing="1" w:line="240" w:lineRule="auto"/>
+        <w:rPr>
+          <w:rFonts w:eastAsia="Times New Roman"/>
+          <w:b/>
+        </w:rPr>
+      </w:pPr>
+    </w:p>
+    <w:p>
+      <w:pPr>
+        <w:spacing w:before="100" w:beforeAutospacing="1" w:after="100" w:afterAutospacing="1" w:line="240" w:lineRule="auto"/>
+        <w:rPr>
+          <w:rFonts w:eastAsia="Times New Roman"/>
+          <w:b/>
+        </w:rPr>
+      </w:pPr>
+    </w:p>
+    <w:p>
+      <w:pPr>
+        <w:spacing w:before="100" w:beforeAutospacing="1" w:after="100" w:afterAutospacing="1" w:line="240" w:lineRule="auto"/>
+        <w:rPr>
+          <w:rFonts w:eastAsia="Times New Roman"/>
+          <w:b/>
+        </w:rPr>
+      </w:pPr>
+      <w:r>
+        <w:rPr>
+          <w:rFonts w:eastAsia="Times New Roman"/>
+          <w:b/>
+        </w:rPr>
+        <w:t>9.2 Random Testing</w:t>
+      </w:r>
+    </w:p>
+    <w:p>
+      <w:pPr>
+        <w:spacing w:before="100" w:beforeAutospacing="1" w:after="100" w:afterAutospacing="1" w:line="240" w:lineRule="auto"/>
+        <w:rPr>
+          <w:rFonts w:eastAsia="Times New Roman"/>
+        </w:rPr>
+      </w:pPr>
+      <w:r>
+        <w:rPr>
+          <w:rFonts w:eastAsia="Times New Roman"/>
+        </w:rPr>
+        <w:t>Code for random tests were also written in Python script by using Python’s random package and generating different numbers for all types, following the guidelines from the simplified documentation link provided by the project description.</w:t>
+      </w:r>
+    </w:p>
+    <w:p>
+      <w:pPr>
+        <w:spacing w:before="100" w:beforeAutospacing="1" w:after="100" w:afterAutospacing="1" w:line="240" w:lineRule="auto"/>
+        <w:rPr>
+          <w:rFonts w:eastAsia="Times New Roman"/>
+        </w:rPr>
+      </w:pPr>
+      <w:r>
+        <w:rPr>
+          <w:rFonts w:eastAsia="Times New Roman"/>
           <w:noProof/>
         </w:rPr>
         <w:drawing>
-          <wp:inline distT="0" distB="0" distL="0" distR="0" wp14:anchorId="6E566FFF" wp14:editId="64B48B98">
-            <wp:extent cx="3691218" cy="2635909"/>
-            <wp:effectExtent l="0" t="0" r="5080" b="5715"/>
-            <wp:docPr id="9" name="Picture 9"/>
+          <wp:inline distT="0" distB="0" distL="0" distR="0" wp14:anchorId="105412BA" wp14:editId="0FB8B98F">
+            <wp:extent cx="5943600" cy="1846580"/>
+            <wp:effectExtent l="0" t="0" r="0" b="0"/>
+            <wp:docPr id="25" name="Picture 25"/>
             <wp:cNvGraphicFramePr>
               <a:graphicFrameLocks xmlns:a="http://schemas.openxmlformats.org/drawingml/2006/main" noChangeAspect="1"/>
             </wp:cNvGraphicFramePr>
@@ -3360,11 +3445,11 @@
               <a:graphicData uri="http://schemas.openxmlformats.org/drawingml/2006/picture">
                 <pic:pic xmlns:pic="http://schemas.openxmlformats.org/drawingml/2006/picture">
                   <pic:nvPicPr>
-                    <pic:cNvPr id="9" name="Screen Shot 2020-02-18 at 4.42.34 PM.png"/>
+                    <pic:cNvPr id="25" name="Screen Shot 2020-02-28 at 6.55.48 PM.png"/>
                     <pic:cNvPicPr/>
                   </pic:nvPicPr>
                   <pic:blipFill>
-                    <a:blip r:embed="rId22">
+                    <a:blip r:embed="rId28">
                       <a:extLst>
                         <a:ext uri="{28A0092B-C50C-407E-A947-70E740481C1C}">
                           <a14:useLocalDpi xmlns:a14="http://schemas.microsoft.com/office/drawing/2010/main" val="0"/>
@@ -3378,7 +3463,7 @@
                   <pic:spPr>
                     <a:xfrm>
                       <a:off x="0" y="0"/>
-                      <a:ext cx="3707668" cy="2647656"/>
+                      <a:ext cx="5943600" cy="1846580"/>
                     </a:xfrm>
                     <a:prstGeom prst="rect">
                       <a:avLst/>
@@ -3391,8 +3476,40 @@
         </w:drawing>
       </w:r>
     </w:p>
+    <w:p>
+      <w:pPr>
+        <w:spacing w:before="100" w:beforeAutospacing="1" w:after="100" w:afterAutospacing="1" w:line="240" w:lineRule="auto"/>
+        <w:rPr>
+          <w:rFonts w:eastAsia="Times New Roman"/>
+          <w:b/>
+        </w:rPr>
+      </w:pPr>
+      <w:r>
+        <w:rPr>
+          <w:rFonts w:eastAsia="Times New Roman"/>
+          <w:b/>
+        </w:rPr>
+        <w:t>9.3 Edge Case Testing</w:t>
+      </w:r>
+    </w:p>
+    <w:p>
+      <w:pPr>
+        <w:spacing w:before="100" w:beforeAutospacing="1" w:after="100" w:afterAutospacing="1" w:line="240" w:lineRule="auto"/>
+        <w:rPr>
+          <w:rFonts w:eastAsia="Times New Roman"/>
+        </w:rPr>
+      </w:pPr>
+      <w:r>
+        <w:rPr>
+          <w:rFonts w:eastAsia="Times New Roman"/>
+        </w:rPr>
+        <w:t>Multiple tests were written for each “instruction” in Table A and Table B to see if the RISC-V CPU would behave as it should.</w:t>
+      </w:r>
+      <w:bookmarkStart w:id="0" w:name="_GoBack"/>
+      <w:bookmarkEnd w:id="0"/>
+    </w:p>
     <w:sectPr>
-      <w:headerReference w:type="default" r:id="rId23"/>
+      <w:headerReference w:type="default" r:id="rId29"/>
       <w:pgSz w:w="12240" w:h="15840"/>
       <w:pgMar w:top="1440" w:right="1440" w:bottom="1440" w:left="1440" w:header="720" w:footer="720" w:gutter="0"/>
       <w:cols w:space="720"/>
@@ -3637,7 +3754,7 @@
       </w:pPr>
     </w:pPrDefault>
   </w:docDefaults>
-  <w:latentStyles w:defLockedState="0" w:defUIPriority="99" w:defSemiHidden="0" w:defUnhideWhenUsed="0" w:defQFormat="0" w:count="376">
+  <w:latentStyles w:defLockedState="0" w:defUIPriority="99" w:defSemiHidden="0" w:defUnhideWhenUsed="0" w:defQFormat="0" w:count="375">
     <w:lsdException w:name="Normal" w:uiPriority="0" w:qFormat="1"/>
     <w:lsdException w:name="heading 1" w:uiPriority="9" w:qFormat="1"/>
     <w:lsdException w:name="heading 2" w:semiHidden="1" w:uiPriority="9" w:unhideWhenUsed="1" w:qFormat="1"/>
@@ -3743,6 +3860,7 @@
     <w:lsdException w:name="HTML Sample" w:semiHidden="1" w:unhideWhenUsed="1"/>
     <w:lsdException w:name="HTML Typewriter" w:semiHidden="1" w:unhideWhenUsed="1"/>
     <w:lsdException w:name="HTML Variable" w:semiHidden="1" w:unhideWhenUsed="1"/>
+    <w:lsdException w:name="Normal Table" w:semiHidden="1" w:unhideWhenUsed="1"/>
     <w:lsdException w:name="annotation subject" w:semiHidden="1" w:unhideWhenUsed="1"/>
     <w:lsdException w:name="No List" w:semiHidden="1" w:unhideWhenUsed="1"/>
     <w:lsdException w:name="Outline List 1" w:semiHidden="1" w:unhideWhenUsed="1"/>
@@ -3789,8 +3907,10 @@
     <w:lsdException w:name="Table Subtle 2" w:semiHidden="1" w:unhideWhenUsed="1"/>
     <w:lsdException w:name="Table Web 1" w:semiHidden="1" w:unhideWhenUsed="1"/>
     <w:lsdException w:name="Table Web 2" w:semiHidden="1" w:unhideWhenUsed="1"/>
+    <w:lsdException w:name="Table Web 3" w:semiHidden="1" w:unhideWhenUsed="1"/>
     <w:lsdException w:name="Balloon Text" w:semiHidden="1" w:unhideWhenUsed="1"/>
     <w:lsdException w:name="Table Grid" w:uiPriority="39"/>
+    <w:lsdException w:name="Table Theme" w:semiHidden="1" w:unhideWhenUsed="1"/>
     <w:lsdException w:name="Placeholder Text" w:semiHidden="1"/>
     <w:lsdException w:name="No Spacing" w:uiPriority="1" w:qFormat="1"/>
     <w:lsdException w:name="Light Shading" w:uiPriority="60"/>
@@ -4008,7 +4128,6 @@
     <w:lsdException w:name="List Table 7 Colorful Accent 6" w:uiPriority="52"/>
     <w:lsdException w:name="Mention" w:semiHidden="1" w:unhideWhenUsed="1"/>
     <w:lsdException w:name="Smart Hyperlink" w:semiHidden="1" w:unhideWhenUsed="1"/>
-    <w:lsdException w:name="Smart Link" w:semiHidden="1" w:unhideWhenUsed="1"/>
   </w:latentStyles>
   <w:style w:type="paragraph" w:default="1" w:styleId="Normal">
     <w:name w:val="Normal"/>

</xml_diff>